<commit_message>
Updated the development plan.
Updated Phase0, Phase1, and Phase2 development plans.
</commit_message>
<xml_diff>
--- a/Proposal/EN3350 - Sample Proposal Template.docx
+++ b/Proposal/EN3350 - Sample Proposal Template.docx
@@ -840,7 +840,21 @@
         <w:rPr>
           <w:rFonts w:ascii="Calibri" w:eastAsia="Calibri" w:hAnsi="Calibri" w:cs="Calibri"/>
         </w:rPr>
-        <w:t xml:space="preserve">The player will be using transport vehicle to his products to market and receive money. The player </w:t>
+        <w:t xml:space="preserve">The player will be using </w:t>
+      </w:r>
+      <w:proofErr w:type="gramStart"/>
+      <w:r>
+        <w:rPr>
+          <w:rFonts w:ascii="Calibri" w:eastAsia="Calibri" w:hAnsi="Calibri" w:cs="Calibri"/>
+        </w:rPr>
+        <w:t>transport</w:t>
+      </w:r>
+      <w:proofErr w:type="gramEnd"/>
+      <w:r>
+        <w:rPr>
+          <w:rFonts w:ascii="Calibri" w:eastAsia="Calibri" w:hAnsi="Calibri" w:cs="Calibri"/>
+        </w:rPr>
+        <w:t xml:space="preserve"> vehicle to his products to market and receive money. The player </w:t>
       </w:r>
       <w:r>
         <w:rPr>
@@ -932,7 +946,21 @@
         <w:rPr>
           <w:rFonts w:ascii="Calibri" w:eastAsia="Calibri" w:hAnsi="Calibri" w:cs="Calibri"/>
         </w:rPr>
-        <w:t xml:space="preserve">delays mentioned above for profit generation, grass purchase and byproduct production. When building factories, for each type of factory the player gets to choose from solar-powered and fuel-powered factories. When choosing the solar-powered factories, the player gets </w:t>
+        <w:t xml:space="preserve">delays mentioned above </w:t>
+      </w:r>
+      <w:proofErr w:type="gramStart"/>
+      <w:r>
+        <w:rPr>
+          <w:rFonts w:ascii="Calibri" w:eastAsia="Calibri" w:hAnsi="Calibri" w:cs="Calibri"/>
+        </w:rPr>
+        <w:t>for profit</w:t>
+      </w:r>
+      <w:proofErr w:type="gramEnd"/>
+      <w:r>
+        <w:rPr>
+          <w:rFonts w:ascii="Calibri" w:eastAsia="Calibri" w:hAnsi="Calibri" w:cs="Calibri"/>
+        </w:rPr>
+        <w:t xml:space="preserve"> generation, grass purchase and byproduct production. When building factories, for each type of factory the player gets to choose from solar-powered and fuel-powered factories. When choosing the solar-powered factories, the player gets </w:t>
       </w:r>
       <w:r>
         <w:rPr>
@@ -1001,6 +1029,31 @@
           <w:szCs w:val="28"/>
         </w:rPr>
         <w:t>Educational Objectives</w:t>
+      </w:r>
+    </w:p>
+    <w:p>
+      <w:pPr>
+        <w:spacing w:before="200" w:line="312" w:lineRule="auto"/>
+        <w:ind w:right="755"/>
+        <w:jc w:val="both"/>
+        <w:rPr>
+          <w:rFonts w:ascii="Calibri" w:eastAsia="Calibri" w:hAnsi="Calibri" w:cs="Calibri"/>
+          <w:color w:val="353744"/>
+        </w:rPr>
+      </w:pPr>
+      <w:r>
+        <w:rPr>
+          <w:rFonts w:ascii="Calibri" w:eastAsia="Calibri" w:hAnsi="Calibri" w:cs="Calibri"/>
+          <w:color w:val="353744"/>
+        </w:rPr>
+        <w:t>The game inspires the player to make decisions on energy efficient upgrades in the game play to receive added benefits while instilling the importance and benefits of those decisions. Throughout the gameplay we motivate the player to go for energy efficient upgrades</w:t>
+      </w:r>
+      <w:r>
+        <w:rPr>
+          <w:rFonts w:ascii="Calibri" w:eastAsia="Calibri" w:hAnsi="Calibri" w:cs="Calibri"/>
+          <w:color w:val="353744"/>
+        </w:rPr>
+        <w:t xml:space="preserve"> by providing them with the advantages they can get. For example, even though the initial cost is high they can make more profit as the gameplay goes on with these energy efficient upgrades. </w:t>
       </w:r>
     </w:p>
     <w:p>
@@ -1080,6 +1133,20 @@
         <w:rPr>
           <w:rFonts w:ascii="Calibri" w:eastAsia="Calibri" w:hAnsi="Calibri" w:cs="Calibri"/>
         </w:rPr>
+        <w:lastRenderedPageBreak/>
+        <w:t>We implement a component for handling the API calls for the whole game. This component will be the controller for getting and sending API responses and requests. There will be a component for loading the main menu which will talk with this API controller to get necessary values to authenticate the player, do the authentication and load the main menu.</w:t>
+      </w:r>
+    </w:p>
+    <w:p>
+      <w:pPr>
+        <w:rPr>
+          <w:rFonts w:ascii="Calibri" w:eastAsia="Calibri" w:hAnsi="Calibri" w:cs="Calibri"/>
+        </w:rPr>
+      </w:pPr>
+      <w:r>
+        <w:rPr>
+          <w:rFonts w:ascii="Calibri" w:eastAsia="Calibri" w:hAnsi="Calibri" w:cs="Calibri"/>
+        </w:rPr>
         <w:t>[Explain how you intend to handle player authentication/registration. Since this phase is already implemented, focus on any additional considerations related to it.]</w:t>
       </w:r>
     </w:p>
@@ -1118,7 +1185,61 @@
         <w:rPr>
           <w:rFonts w:ascii="Calibri" w:eastAsia="Calibri" w:hAnsi="Calibri" w:cs="Calibri"/>
         </w:rPr>
-        <w:lastRenderedPageBreak/>
+        <w:t xml:space="preserve">We will create another component for </w:t>
+      </w:r>
+      <w:r>
+        <w:rPr>
+          <w:rFonts w:ascii="Calibri" w:eastAsia="Calibri" w:hAnsi="Calibri" w:cs="Calibri"/>
+        </w:rPr>
+        <w:t>the player</w:t>
+      </w:r>
+      <w:r>
+        <w:rPr>
+          <w:rFonts w:ascii="Calibri" w:eastAsia="Calibri" w:hAnsi="Calibri" w:cs="Calibri"/>
+        </w:rPr>
+        <w:t xml:space="preserve"> </w:t>
+      </w:r>
+      <w:r>
+        <w:rPr>
+          <w:rFonts w:ascii="Calibri" w:eastAsia="Calibri" w:hAnsi="Calibri" w:cs="Calibri"/>
+        </w:rPr>
+        <w:t>profile,</w:t>
+      </w:r>
+      <w:r>
+        <w:rPr>
+          <w:rFonts w:ascii="Calibri" w:eastAsia="Calibri" w:hAnsi="Calibri" w:cs="Calibri"/>
+        </w:rPr>
+        <w:t xml:space="preserve"> and we retrieve already available information through our API controller and save </w:t>
+      </w:r>
+      <w:r>
+        <w:rPr>
+          <w:rFonts w:ascii="Calibri" w:eastAsia="Calibri" w:hAnsi="Calibri" w:cs="Calibri"/>
+        </w:rPr>
+        <w:t>it</w:t>
+      </w:r>
+      <w:r>
+        <w:rPr>
+          <w:rFonts w:ascii="Calibri" w:eastAsia="Calibri" w:hAnsi="Calibri" w:cs="Calibri"/>
+        </w:rPr>
+        <w:t xml:space="preserve"> in our player profile component. </w:t>
+      </w:r>
+      <w:r>
+        <w:rPr>
+          <w:rFonts w:ascii="Calibri" w:eastAsia="Calibri" w:hAnsi="Calibri" w:cs="Calibri"/>
+        </w:rPr>
+        <w:t xml:space="preserve">In the main menu component, we implement an option for the player to create profile. When he clicks that we access the player profile component and retrieve already available values in a form like interface where there will be empty spaces for the users to fill in the missing details. After filling in the details and pressing submit button the missing values will be updated in the profile component locally, then the API controller will be called to save the profile details through API. If any information is not filled in there will be a prompt to fill in the missing information and after completing the profile the game environment will be visible. </w:t>
+      </w:r>
+    </w:p>
+    <w:p>
+      <w:pPr>
+        <w:rPr>
+          <w:rFonts w:ascii="Calibri" w:eastAsia="Calibri" w:hAnsi="Calibri" w:cs="Calibri"/>
+        </w:rPr>
+      </w:pPr>
+      <w:r>
+        <w:rPr>
+          <w:rFonts w:ascii="Calibri" w:eastAsia="Calibri" w:hAnsi="Calibri" w:cs="Calibri"/>
+        </w:rPr>
         <w:t>[Describe how you will design and implement the player profile. Specify the personal information to be displayed, how missing information will be handled, and the integration with the mock API.]</w:t>
       </w:r>
     </w:p>
@@ -1134,6 +1255,8 @@
         <w:jc w:val="both"/>
         <w:rPr>
           <w:b/>
+          <w:sz w:val="28"/>
+          <w:szCs w:val="28"/>
         </w:rPr>
       </w:pPr>
       <w:bookmarkStart w:id="10" w:name="_dgshepk52fvy" w:colFirst="0" w:colLast="0"/>
@@ -1144,7 +1267,74 @@
           <w:sz w:val="28"/>
           <w:szCs w:val="28"/>
         </w:rPr>
-        <w:t>Phase 2 - Questionnaire</w:t>
+        <w:t xml:space="preserve">Phase 2 </w:t>
+      </w:r>
+      <w:r>
+        <w:rPr>
+          <w:b/>
+          <w:sz w:val="28"/>
+          <w:szCs w:val="28"/>
+        </w:rPr>
+        <w:t>–</w:t>
+      </w:r>
+      <w:r>
+        <w:rPr>
+          <w:b/>
+          <w:sz w:val="28"/>
+          <w:szCs w:val="28"/>
+        </w:rPr>
+        <w:t xml:space="preserve"> Questionnaire</w:t>
+      </w:r>
+    </w:p>
+    <w:p>
+      <w:pPr>
+        <w:rPr>
+          <w:rFonts w:ascii="Calibri" w:eastAsia="Calibri" w:hAnsi="Calibri" w:cs="Calibri"/>
+        </w:rPr>
+      </w:pPr>
+      <w:r>
+        <w:rPr>
+          <w:rFonts w:ascii="Calibri" w:eastAsia="Calibri" w:hAnsi="Calibri" w:cs="Calibri"/>
+        </w:rPr>
+        <w:t xml:space="preserve">For the first time players after the profile completion, </w:t>
+      </w:r>
+      <w:r>
+        <w:rPr>
+          <w:rFonts w:ascii="Calibri" w:eastAsia="Calibri" w:hAnsi="Calibri" w:cs="Calibri"/>
+        </w:rPr>
+        <w:t xml:space="preserve">the main menu component will prompt the user to click a button for the questionnaire asking the player to attempt. After clicking the button, the main menu component will redirect the player to the questionnaire web application in a separate browser tab and waits for </w:t>
+      </w:r>
+      <w:r>
+        <w:rPr>
+          <w:rFonts w:ascii="Calibri" w:eastAsia="Calibri" w:hAnsi="Calibri" w:cs="Calibri"/>
+        </w:rPr>
+        <w:t>the response with the boost score from the web app</w:t>
+      </w:r>
+      <w:r>
+        <w:rPr>
+          <w:rFonts w:ascii="Calibri" w:eastAsia="Calibri" w:hAnsi="Calibri" w:cs="Calibri"/>
+        </w:rPr>
+        <w:t xml:space="preserve">. Once the player enters the web application, the backend will retrieve the questions from the database one-by-one with the answer choices and send them to the front end, there it will format it for the user to select the answer. Once the answer is selected it will be sent to the backend, and the backend evaluates and stores the results in database. After completing every question, the backend retrieves the evaluation results from the database and the correct answers with the questions and sends them to the frontend to show the results to the user. While this happens, the boost score of the player </w:t>
+      </w:r>
+      <w:proofErr w:type="gramStart"/>
+      <w:r>
+        <w:rPr>
+          <w:rFonts w:ascii="Calibri" w:eastAsia="Calibri" w:hAnsi="Calibri" w:cs="Calibri"/>
+        </w:rPr>
+        <w:t>also will</w:t>
+      </w:r>
+      <w:proofErr w:type="gramEnd"/>
+      <w:r>
+        <w:rPr>
+          <w:rFonts w:ascii="Calibri" w:eastAsia="Calibri" w:hAnsi="Calibri" w:cs="Calibri"/>
+        </w:rPr>
+        <w:t xml:space="preserve"> be calculated in the backend. </w:t>
+      </w:r>
+      <w:r>
+        <w:rPr>
+          <w:rFonts w:ascii="Calibri" w:eastAsia="Calibri" w:hAnsi="Calibri" w:cs="Calibri"/>
+        </w:rPr>
+        <w:t xml:space="preserve">After the player reviews the questions and clicking the button the webapp will redirect the player to the main menu component with the boost score. To make this communication happen between these two applications, we will use the API controller to handle local HTTP communication. </w:t>
       </w:r>
     </w:p>
     <w:p>
@@ -1257,6 +1447,7 @@
         <w:rPr>
           <w:color w:val="545454"/>
         </w:rPr>
+        <w:lastRenderedPageBreak/>
         <w:t>Expected Challenges and Solutions</w:t>
       </w:r>
     </w:p>

</xml_diff>

<commit_message>
Made minor changes to the proposal
</commit_message>
<xml_diff>
--- a/Proposal/EN3350 - Sample Proposal Template.docx
+++ b/Proposal/EN3350 - Sample Proposal Template.docx
@@ -292,22 +292,48 @@
                 <w:rFonts w:ascii="Calibri" w:eastAsia="Calibri" w:hAnsi="Calibri" w:cs="Calibri"/>
               </w:rPr>
             </w:pPr>
-            <w:proofErr w:type="spellStart"/>
             <w:r>
               <w:rPr>
                 <w:rFonts w:ascii="Calibri" w:eastAsia="Calibri" w:hAnsi="Calibri" w:cs="Calibri"/>
               </w:rPr>
-              <w:t>L.G.</w:t>
+              <w:t>L.</w:t>
             </w:r>
-            <w:proofErr w:type="gramStart"/>
             <w:r>
               <w:rPr>
                 <w:rFonts w:ascii="Calibri" w:eastAsia="Calibri" w:hAnsi="Calibri" w:cs="Calibri"/>
               </w:rPr>
-              <w:t>S.Clarance</w:t>
+              <w:t xml:space="preserve"> </w:t>
             </w:r>
-            <w:proofErr w:type="spellEnd"/>
-            <w:proofErr w:type="gramEnd"/>
+            <w:r>
+              <w:rPr>
+                <w:rFonts w:ascii="Calibri" w:eastAsia="Calibri" w:hAnsi="Calibri" w:cs="Calibri"/>
+              </w:rPr>
+              <w:t>G.</w:t>
+            </w:r>
+            <w:r>
+              <w:rPr>
+                <w:rFonts w:ascii="Calibri" w:eastAsia="Calibri" w:hAnsi="Calibri" w:cs="Calibri"/>
+              </w:rPr>
+              <w:t xml:space="preserve"> </w:t>
+            </w:r>
+            <w:r>
+              <w:rPr>
+                <w:rFonts w:ascii="Calibri" w:eastAsia="Calibri" w:hAnsi="Calibri" w:cs="Calibri"/>
+              </w:rPr>
+              <w:t>S.</w:t>
+            </w:r>
+            <w:r>
+              <w:rPr>
+                <w:rFonts w:ascii="Calibri" w:eastAsia="Calibri" w:hAnsi="Calibri" w:cs="Calibri"/>
+              </w:rPr>
+              <w:t xml:space="preserve"> </w:t>
+            </w:r>
+            <w:r>
+              <w:rPr>
+                <w:rFonts w:ascii="Calibri" w:eastAsia="Calibri" w:hAnsi="Calibri" w:cs="Calibri"/>
+              </w:rPr>
+              <w:t>Clarance</w:t>
+            </w:r>
           </w:p>
         </w:tc>
         <w:tc>
@@ -359,12 +385,24 @@
                 <w:rFonts w:ascii="Calibri" w:eastAsia="Calibri" w:hAnsi="Calibri" w:cs="Calibri"/>
               </w:rPr>
             </w:pPr>
+            <w:r>
+              <w:rPr>
+                <w:rFonts w:ascii="Calibri" w:eastAsia="Calibri" w:hAnsi="Calibri" w:cs="Calibri"/>
+              </w:rPr>
+              <w:t>V.</w:t>
+            </w:r>
+            <w:r>
+              <w:rPr>
+                <w:rFonts w:ascii="Calibri" w:eastAsia="Calibri" w:hAnsi="Calibri" w:cs="Calibri"/>
+              </w:rPr>
+              <w:t xml:space="preserve"> </w:t>
+            </w:r>
             <w:proofErr w:type="spellStart"/>
             <w:r>
               <w:rPr>
                 <w:rFonts w:ascii="Calibri" w:eastAsia="Calibri" w:hAnsi="Calibri" w:cs="Calibri"/>
               </w:rPr>
-              <w:t>V.Kurrshanth</w:t>
+              <w:t>Kurrshanth</w:t>
             </w:r>
             <w:proofErr w:type="spellEnd"/>
           </w:p>
@@ -418,22 +456,60 @@
                 <w:rFonts w:ascii="Calibri" w:eastAsia="Calibri" w:hAnsi="Calibri" w:cs="Calibri"/>
               </w:rPr>
             </w:pPr>
-            <w:proofErr w:type="spellStart"/>
             <w:r>
               <w:rPr>
                 <w:rFonts w:ascii="Calibri" w:eastAsia="Calibri" w:hAnsi="Calibri" w:cs="Calibri"/>
               </w:rPr>
-              <w:t>C.M.C.</w:t>
+              <w:t>C.</w:t>
             </w:r>
-            <w:proofErr w:type="gramStart"/>
             <w:r>
               <w:rPr>
                 <w:rFonts w:ascii="Calibri" w:eastAsia="Calibri" w:hAnsi="Calibri" w:cs="Calibri"/>
               </w:rPr>
-              <w:t>C.Miranda</w:t>
+              <w:t xml:space="preserve"> </w:t>
             </w:r>
-            <w:proofErr w:type="spellEnd"/>
-            <w:proofErr w:type="gramEnd"/>
+            <w:r>
+              <w:rPr>
+                <w:rFonts w:ascii="Calibri" w:eastAsia="Calibri" w:hAnsi="Calibri" w:cs="Calibri"/>
+              </w:rPr>
+              <w:t>M.</w:t>
+            </w:r>
+            <w:r>
+              <w:rPr>
+                <w:rFonts w:ascii="Calibri" w:eastAsia="Calibri" w:hAnsi="Calibri" w:cs="Calibri"/>
+              </w:rPr>
+              <w:t xml:space="preserve"> </w:t>
+            </w:r>
+            <w:r>
+              <w:rPr>
+                <w:rFonts w:ascii="Calibri" w:eastAsia="Calibri" w:hAnsi="Calibri" w:cs="Calibri"/>
+              </w:rPr>
+              <w:t>C.</w:t>
+            </w:r>
+            <w:r>
+              <w:rPr>
+                <w:rFonts w:ascii="Calibri" w:eastAsia="Calibri" w:hAnsi="Calibri" w:cs="Calibri"/>
+              </w:rPr>
+              <w:t xml:space="preserve"> </w:t>
+            </w:r>
+            <w:r>
+              <w:rPr>
+                <w:rFonts w:ascii="Calibri" w:eastAsia="Calibri" w:hAnsi="Calibri" w:cs="Calibri"/>
+              </w:rPr>
+              <w:t>C.</w:t>
+            </w:r>
+            <w:r>
+              <w:rPr>
+                <w:rFonts w:ascii="Calibri" w:eastAsia="Calibri" w:hAnsi="Calibri" w:cs="Calibri"/>
+              </w:rPr>
+              <w:t xml:space="preserve"> </w:t>
+            </w:r>
+            <w:r>
+              <w:rPr>
+                <w:rFonts w:ascii="Calibri" w:eastAsia="Calibri" w:hAnsi="Calibri" w:cs="Calibri"/>
+              </w:rPr>
+              <w:t>Miranda</w:t>
+            </w:r>
           </w:p>
         </w:tc>
         <w:tc>
@@ -485,16 +561,26 @@
                 <w:rFonts w:ascii="Calibri" w:eastAsia="Calibri" w:hAnsi="Calibri" w:cs="Calibri"/>
               </w:rPr>
             </w:pPr>
+            <w:r>
+              <w:rPr>
+                <w:rFonts w:ascii="Calibri" w:eastAsia="Calibri" w:hAnsi="Calibri" w:cs="Calibri"/>
+              </w:rPr>
+              <w:t>R.</w:t>
+            </w:r>
+            <w:r>
+              <w:rPr>
+                <w:rFonts w:ascii="Calibri" w:eastAsia="Calibri" w:hAnsi="Calibri" w:cs="Calibri"/>
+              </w:rPr>
+              <w:t xml:space="preserve"> </w:t>
+            </w:r>
             <w:proofErr w:type="spellStart"/>
-            <w:proofErr w:type="gramStart"/>
             <w:r>
               <w:rPr>
                 <w:rFonts w:ascii="Calibri" w:eastAsia="Calibri" w:hAnsi="Calibri" w:cs="Calibri"/>
               </w:rPr>
-              <w:t>R.Sairisan</w:t>
+              <w:t>Sairisan</w:t>
             </w:r>
             <w:proofErr w:type="spellEnd"/>
-            <w:proofErr w:type="gramEnd"/>
           </w:p>
         </w:tc>
         <w:tc>
@@ -1283,31 +1369,13 @@
         <w:rPr>
           <w:rFonts w:ascii="Calibri" w:eastAsia="Calibri" w:hAnsi="Calibri" w:cs="Calibri"/>
         </w:rPr>
-        <w:t xml:space="preserve">The player will receive trophies </w:t>
-      </w:r>
-      <w:r>
-        <w:rPr>
-          <w:rFonts w:ascii="Calibri" w:eastAsia="Calibri" w:hAnsi="Calibri" w:cs="Calibri"/>
-        </w:rPr>
-        <w:t xml:space="preserve">[Gold, silver, and bronze] </w:t>
-      </w:r>
-      <w:r>
-        <w:rPr>
-          <w:rFonts w:ascii="Calibri" w:eastAsia="Calibri" w:hAnsi="Calibri" w:cs="Calibri"/>
-        </w:rPr>
-        <w:t xml:space="preserve">according to the time he takes to complete the objectives and pass the levels. </w:t>
-      </w:r>
-      <w:r>
-        <w:rPr>
-          <w:rFonts w:ascii="Calibri" w:eastAsia="Calibri" w:hAnsi="Calibri" w:cs="Calibri"/>
-        </w:rPr>
-        <w:t xml:space="preserve">There will be a </w:t>
-      </w:r>
-      <w:r>
-        <w:rPr>
-          <w:rFonts w:ascii="Calibri" w:eastAsia="Calibri" w:hAnsi="Calibri" w:cs="Calibri"/>
-        </w:rPr>
-        <w:t xml:space="preserve">defined score for </w:t>
+        <w:t xml:space="preserve">The player will receive trophies [Gold, silver, and bronze] according to the time he takes to complete the objectives and pass the levels. </w:t>
+      </w:r>
+      <w:r>
+        <w:rPr>
+          <w:rFonts w:ascii="Calibri" w:eastAsia="Calibri" w:hAnsi="Calibri" w:cs="Calibri"/>
+        </w:rPr>
+        <w:t xml:space="preserve">There will be a defined score for </w:t>
       </w:r>
       <w:r>
         <w:rPr>
@@ -1349,19 +1417,7 @@
         <w:rPr>
           <w:rFonts w:ascii="Calibri" w:eastAsia="Calibri" w:hAnsi="Calibri" w:cs="Calibri"/>
         </w:rPr>
-        <w:t xml:space="preserve">In the game environment there will be a button to view the leaderboard. </w:t>
-      </w:r>
-      <w:r>
-        <w:rPr>
-          <w:rFonts w:ascii="Calibri" w:eastAsia="Calibri" w:hAnsi="Calibri" w:cs="Calibri"/>
-        </w:rPr>
-        <w:t>To make the leaderboard we use the “View Player List” API to get the list of each player.</w:t>
-      </w:r>
-      <w:r>
-        <w:rPr>
-          <w:rFonts w:ascii="Calibri" w:eastAsia="Calibri" w:hAnsi="Calibri" w:cs="Calibri"/>
-        </w:rPr>
-        <w:t xml:space="preserve"> To calculate the leaderboard, we use the current player’s score as the base value for which we use the retrieved other players’ information to calculate a variation using our own algorithm and calculate the other players’ score. This leader will be calculated at a certain time interval using the current score of the player and will be saved in the database and retrieved for the view when clicking then ‘Leaderboard’ button.</w:t>
+        <w:t>In the game environment there will be a button to view the leaderboard. To make the leaderboard we use the “View Player List” API to get the list of each player. To calculate the leaderboard, we use the current player’s score as the base value for which we use the retrieved other players’ information to calculate a variation using our own algorithm and calculate the other players’ score. This leader will be calculated at a certain time interval using the current score of the player and will be saved in the database and retrieved for the view when clicking then ‘Leaderboard’ button.</w:t>
       </w:r>
     </w:p>
     <w:p>

</xml_diff>

<commit_message>
Updated with required changes.
Checked all the headings and subheadings and made sure that the content is in the correct order.
</commit_message>
<xml_diff>
--- a/Proposal/EN3350 - Sample Proposal Template.docx
+++ b/Proposal/EN3350 - Sample Proposal Template.docx
@@ -33,7 +33,7 @@
                     <pic:cNvPicPr preferRelativeResize="0"/>
                   </pic:nvPicPr>
                   <pic:blipFill>
-                    <a:blip r:embed="rId7"/>
+                    <a:blip r:embed="rId8"/>
                     <a:srcRect/>
                     <a:stretch>
                       <a:fillRect/>
@@ -65,8 +65,8 @@
           <w:rFonts w:ascii="Proxima Nova" w:eastAsia="Proxima Nova" w:hAnsi="Proxima Nova" w:cs="Proxima Nova"/>
           <w:b/>
           <w:color w:val="008575"/>
-          <w:sz w:val="32"/>
-          <w:szCs w:val="32"/>
+          <w:sz w:val="30"/>
+          <w:szCs w:val="30"/>
         </w:rPr>
       </w:pPr>
       <w:r>
@@ -74,8 +74,8 @@
           <w:rFonts w:ascii="Proxima Nova" w:eastAsia="Proxima Nova" w:hAnsi="Proxima Nova" w:cs="Proxima Nova"/>
           <w:b/>
           <w:color w:val="008575"/>
-          <w:sz w:val="32"/>
-          <w:szCs w:val="32"/>
+          <w:sz w:val="30"/>
+          <w:szCs w:val="30"/>
         </w:rPr>
         <w:t>Department of Electronic &amp; Telecommunication Engineering (EN)</w:t>
       </w:r>
@@ -112,8 +112,8 @@
           <w:rFonts w:ascii="Proxima Nova" w:eastAsia="Proxima Nova" w:hAnsi="Proxima Nova" w:cs="Proxima Nova"/>
           <w:b w:val="0"/>
           <w:color w:val="353744"/>
-          <w:sz w:val="48"/>
-          <w:szCs w:val="48"/>
+          <w:sz w:val="40"/>
+          <w:szCs w:val="40"/>
         </w:rPr>
       </w:pPr>
       <w:bookmarkStart w:id="0" w:name="_5x0d5h95i329" w:colFirst="0" w:colLast="0"/>
@@ -123,8 +123,8 @@
           <w:rFonts w:ascii="Proxima Nova" w:eastAsia="Proxima Nova" w:hAnsi="Proxima Nova" w:cs="Proxima Nova"/>
           <w:b w:val="0"/>
           <w:color w:val="353744"/>
-          <w:sz w:val="62"/>
-          <w:szCs w:val="62"/>
+          <w:sz w:val="52"/>
+          <w:szCs w:val="52"/>
         </w:rPr>
         <w:t xml:space="preserve">Proposal </w:t>
       </w:r>
@@ -133,8 +133,8 @@
           <w:rFonts w:ascii="Proxima Nova" w:eastAsia="Proxima Nova" w:hAnsi="Proxima Nova" w:cs="Proxima Nova"/>
           <w:b w:val="0"/>
           <w:color w:val="353744"/>
-          <w:sz w:val="62"/>
-          <w:szCs w:val="62"/>
+          <w:sz w:val="52"/>
+          <w:szCs w:val="52"/>
         </w:rPr>
         <w:t>– Hybrid Farm</w:t>
       </w:r>
@@ -171,7 +171,7 @@
           <w:ilvl w:val="0"/>
           <w:numId w:val="2"/>
         </w:numPr>
-        <w:spacing w:before="240" w:after="240" w:line="276" w:lineRule="auto"/>
+        <w:spacing w:before="240" w:line="276" w:lineRule="auto"/>
         <w:ind w:left="360" w:right="755" w:hanging="90"/>
         <w:jc w:val="both"/>
         <w:rPr>
@@ -208,6 +208,9 @@
         <w:gridCol w:w="5223"/>
       </w:tblGrid>
       <w:tr>
+        <w:trPr>
+          <w:trHeight w:val="186"/>
+        </w:trPr>
         <w:tc>
           <w:tcPr>
             <w:tcW w:w="2500" w:type="pct"/>
@@ -274,6 +277,9 @@
         </w:tc>
       </w:tr>
       <w:tr>
+        <w:trPr>
+          <w:trHeight w:val="20"/>
+        </w:trPr>
         <w:tc>
           <w:tcPr>
             <w:tcW w:w="2500" w:type="pct"/>
@@ -288,6 +294,7 @@
           </w:tcPr>
           <w:p>
             <w:pPr>
+              <w:spacing w:before="0"/>
               <w:rPr>
                 <w:rFonts w:ascii="Calibri" w:eastAsia="Calibri" w:hAnsi="Calibri" w:cs="Calibri"/>
               </w:rPr>
@@ -367,6 +374,9 @@
         </w:tc>
       </w:tr>
       <w:tr>
+        <w:trPr>
+          <w:trHeight w:val="20"/>
+        </w:trPr>
         <w:tc>
           <w:tcPr>
             <w:tcW w:w="2500" w:type="pct"/>
@@ -381,6 +391,7 @@
           </w:tcPr>
           <w:p>
             <w:pPr>
+              <w:spacing w:before="0"/>
               <w:rPr>
                 <w:rFonts w:ascii="Calibri" w:eastAsia="Calibri" w:hAnsi="Calibri" w:cs="Calibri"/>
               </w:rPr>
@@ -397,14 +408,12 @@
               </w:rPr>
               <w:t xml:space="preserve"> </w:t>
             </w:r>
-            <w:proofErr w:type="spellStart"/>
             <w:r>
               <w:rPr>
                 <w:rFonts w:ascii="Calibri" w:eastAsia="Calibri" w:hAnsi="Calibri" w:cs="Calibri"/>
               </w:rPr>
               <w:t>Kurrshanth</w:t>
             </w:r>
-            <w:proofErr w:type="spellEnd"/>
           </w:p>
         </w:tc>
         <w:tc>
@@ -438,6 +447,9 @@
         </w:tc>
       </w:tr>
       <w:tr>
+        <w:trPr>
+          <w:trHeight w:val="20"/>
+        </w:trPr>
         <w:tc>
           <w:tcPr>
             <w:tcW w:w="2500" w:type="pct"/>
@@ -452,6 +464,7 @@
           </w:tcPr>
           <w:p>
             <w:pPr>
+              <w:spacing w:before="0"/>
               <w:rPr>
                 <w:rFonts w:ascii="Calibri" w:eastAsia="Calibri" w:hAnsi="Calibri" w:cs="Calibri"/>
               </w:rPr>
@@ -543,6 +556,9 @@
         </w:tc>
       </w:tr>
       <w:tr>
+        <w:trPr>
+          <w:trHeight w:val="20"/>
+        </w:trPr>
         <w:tc>
           <w:tcPr>
             <w:tcW w:w="2500" w:type="pct"/>
@@ -557,6 +573,7 @@
           </w:tcPr>
           <w:p>
             <w:pPr>
+              <w:spacing w:before="0"/>
               <w:rPr>
                 <w:rFonts w:ascii="Calibri" w:eastAsia="Calibri" w:hAnsi="Calibri" w:cs="Calibri"/>
               </w:rPr>
@@ -573,14 +590,12 @@
               </w:rPr>
               <w:t xml:space="preserve"> </w:t>
             </w:r>
-            <w:proofErr w:type="spellStart"/>
             <w:r>
               <w:rPr>
                 <w:rFonts w:ascii="Calibri" w:eastAsia="Calibri" w:hAnsi="Calibri" w:cs="Calibri"/>
               </w:rPr>
               <w:t>Sairisan</w:t>
             </w:r>
-            <w:proofErr w:type="spellEnd"/>
           </w:p>
         </w:tc>
         <w:tc>
@@ -622,7 +637,7 @@
           <w:ilvl w:val="0"/>
           <w:numId w:val="2"/>
         </w:numPr>
-        <w:spacing w:before="240" w:after="240" w:line="276" w:lineRule="auto"/>
+        <w:spacing w:before="240" w:line="276" w:lineRule="auto"/>
         <w:ind w:left="360" w:right="755" w:hanging="90"/>
         <w:jc w:val="both"/>
         <w:rPr>
@@ -638,6 +653,469 @@
           <w:color w:val="545454"/>
         </w:rPr>
         <w:t>Game Concept Overview</w:t>
+      </w:r>
+    </w:p>
+    <w:p>
+      <w:pPr>
+        <w:pStyle w:val="Heading2"/>
+        <w:numPr>
+          <w:ilvl w:val="1"/>
+          <w:numId w:val="2"/>
+        </w:numPr>
+        <w:spacing w:before="0" w:line="276" w:lineRule="auto"/>
+        <w:ind w:right="755"/>
+        <w:jc w:val="both"/>
+        <w:rPr>
+          <w:b/>
+        </w:rPr>
+      </w:pPr>
+      <w:bookmarkStart w:id="5" w:name="_63lxyaols3cc" w:colFirst="0" w:colLast="0"/>
+      <w:bookmarkEnd w:id="5"/>
+      <w:r>
+        <w:rPr>
+          <w:b/>
+          <w:sz w:val="28"/>
+          <w:szCs w:val="28"/>
+        </w:rPr>
+        <w:t>Concept Summary [</w:t>
+      </w:r>
+      <w:r>
+        <w:rPr>
+          <w:b/>
+          <w:sz w:val="28"/>
+          <w:szCs w:val="28"/>
+        </w:rPr>
+        <w:t>Hybrid Farm</w:t>
+      </w:r>
+      <w:r>
+        <w:rPr>
+          <w:b/>
+          <w:sz w:val="28"/>
+          <w:szCs w:val="28"/>
+        </w:rPr>
+        <w:t>]</w:t>
+      </w:r>
+    </w:p>
+    <w:p>
+      <w:pPr>
+        <w:spacing w:before="0" w:line="276" w:lineRule="auto"/>
+        <w:ind w:firstLine="720"/>
+        <w:jc w:val="both"/>
+        <w:rPr>
+          <w:rFonts w:ascii="Calibri" w:eastAsia="Calibri" w:hAnsi="Calibri" w:cs="Calibri"/>
+        </w:rPr>
+      </w:pPr>
+      <w:r>
+        <w:rPr>
+          <w:rFonts w:ascii="Calibri" w:eastAsia="Calibri" w:hAnsi="Calibri" w:cs="Calibri"/>
+        </w:rPr>
+        <w:t>Our game is a 2.5D point-and-click strategic gameplay that enables the player to manage the production processes on a farm, make decisions to increase profit, and complete objectives in less time to secure a position on the leaderboard</w:t>
+      </w:r>
+      <w:r>
+        <w:rPr>
+          <w:rFonts w:ascii="Calibri" w:eastAsia="Calibri" w:hAnsi="Calibri" w:cs="Calibri"/>
+        </w:rPr>
+        <w:t xml:space="preserve">. </w:t>
+      </w:r>
+      <w:r>
+        <w:rPr>
+          <w:rFonts w:ascii="Calibri" w:eastAsia="Calibri" w:hAnsi="Calibri" w:cs="Calibri"/>
+        </w:rPr>
+        <w:t xml:space="preserve">The resources the player will be managing include different livestock (farm animals) such as chickens, pigs, and cows (not finalized). </w:t>
+      </w:r>
+      <w:r>
+        <w:rPr>
+          <w:rFonts w:ascii="Calibri" w:eastAsia="Calibri" w:hAnsi="Calibri" w:cs="Calibri"/>
+        </w:rPr>
+        <w:t xml:space="preserve">As the profit increases the player will have the ability to build small factories to produce byproducts from the base products. </w:t>
+      </w:r>
+      <w:r>
+        <w:rPr>
+          <w:rFonts w:ascii="Calibri" w:eastAsia="Calibri" w:hAnsi="Calibri" w:cs="Calibri"/>
+        </w:rPr>
+        <w:t>We have planned to have one base product from each</w:t>
+      </w:r>
+      <w:r>
+        <w:rPr>
+          <w:rFonts w:ascii="Calibri" w:eastAsia="Calibri" w:hAnsi="Calibri" w:cs="Calibri"/>
+        </w:rPr>
+        <w:t xml:space="preserve"> livestock</w:t>
+      </w:r>
+      <w:r>
+        <w:rPr>
+          <w:rFonts w:ascii="Calibri" w:eastAsia="Calibri" w:hAnsi="Calibri" w:cs="Calibri"/>
+        </w:rPr>
+        <w:t xml:space="preserve"> and to use it to generate two byproducts. </w:t>
+      </w:r>
+      <w:r>
+        <w:rPr>
+          <w:rFonts w:ascii="Calibri" w:eastAsia="Calibri" w:hAnsi="Calibri" w:cs="Calibri"/>
+        </w:rPr>
+        <w:t>Consequently, two factories will be available for each livestock count</w:t>
+      </w:r>
+      <w:r>
+        <w:rPr>
+          <w:rFonts w:ascii="Calibri" w:eastAsia="Calibri" w:hAnsi="Calibri" w:cs="Calibri"/>
+        </w:rPr>
+        <w:t>.</w:t>
+      </w:r>
+      <w:r>
+        <w:rPr>
+          <w:rFonts w:ascii="Calibri" w:eastAsia="Calibri" w:hAnsi="Calibri" w:cs="Calibri"/>
+        </w:rPr>
+        <w:t xml:space="preserve"> </w:t>
+      </w:r>
+      <w:r>
+        <w:rPr>
+          <w:rFonts w:ascii="Calibri" w:eastAsia="Calibri" w:hAnsi="Calibri" w:cs="Calibri"/>
+        </w:rPr>
+        <w:t xml:space="preserve">The player will use a transport vehicle to </w:t>
+      </w:r>
+      <w:r>
+        <w:rPr>
+          <w:rFonts w:ascii="Calibri" w:eastAsia="Calibri" w:hAnsi="Calibri" w:cs="Calibri"/>
+        </w:rPr>
+        <w:t>export t</w:t>
+      </w:r>
+      <w:r>
+        <w:rPr>
+          <w:rFonts w:ascii="Calibri" w:eastAsia="Calibri" w:hAnsi="Calibri" w:cs="Calibri"/>
+        </w:rPr>
+        <w:t>heir products to market and receive money</w:t>
+      </w:r>
+      <w:r>
+        <w:rPr>
+          <w:rFonts w:ascii="Calibri" w:eastAsia="Calibri" w:hAnsi="Calibri" w:cs="Calibri"/>
+        </w:rPr>
+        <w:t xml:space="preserve"> and he will</w:t>
+      </w:r>
+      <w:r>
+        <w:rPr>
+          <w:rFonts w:ascii="Calibri" w:eastAsia="Calibri" w:hAnsi="Calibri" w:cs="Calibri"/>
+        </w:rPr>
+        <w:t xml:space="preserve"> </w:t>
+      </w:r>
+      <w:r>
+        <w:rPr>
+          <w:rFonts w:ascii="Calibri" w:eastAsia="Calibri" w:hAnsi="Calibri" w:cs="Calibri"/>
+        </w:rPr>
+        <w:t>purchase grass</w:t>
+      </w:r>
+      <w:r>
+        <w:rPr>
+          <w:rFonts w:ascii="Calibri" w:eastAsia="Calibri" w:hAnsi="Calibri" w:cs="Calibri"/>
+        </w:rPr>
+        <w:t xml:space="preserve"> from </w:t>
+      </w:r>
+      <w:r>
+        <w:rPr>
+          <w:rFonts w:ascii="Calibri" w:eastAsia="Calibri" w:hAnsi="Calibri" w:cs="Calibri"/>
+        </w:rPr>
+        <w:t>a dedicated store</w:t>
+      </w:r>
+      <w:r>
+        <w:rPr>
+          <w:rFonts w:ascii="Calibri" w:eastAsia="Calibri" w:hAnsi="Calibri" w:cs="Calibri"/>
+        </w:rPr>
+        <w:t xml:space="preserve"> to feed the livestock</w:t>
+      </w:r>
+      <w:r>
+        <w:rPr>
+          <w:rFonts w:ascii="Calibri" w:eastAsia="Calibri" w:hAnsi="Calibri" w:cs="Calibri"/>
+        </w:rPr>
+        <w:t xml:space="preserve">. </w:t>
+      </w:r>
+      <w:r>
+        <w:rPr>
+          <w:rFonts w:ascii="Calibri" w:eastAsia="Calibri" w:hAnsi="Calibri" w:cs="Calibri"/>
+        </w:rPr>
+        <w:t>Time delays follow each grass purchase, and there are also delays in byproduct production from factories and receiving profits from transported goods</w:t>
+      </w:r>
+      <w:r>
+        <w:rPr>
+          <w:rFonts w:ascii="Calibri" w:eastAsia="Calibri" w:hAnsi="Calibri" w:cs="Calibri"/>
+        </w:rPr>
+        <w:t>.</w:t>
+      </w:r>
+    </w:p>
+    <w:p>
+      <w:pPr>
+        <w:spacing w:before="0" w:line="276" w:lineRule="auto"/>
+        <w:ind w:firstLine="720"/>
+        <w:jc w:val="both"/>
+        <w:rPr>
+          <w:rFonts w:ascii="Calibri" w:eastAsia="Calibri" w:hAnsi="Calibri" w:cs="Calibri"/>
+        </w:rPr>
+      </w:pPr>
+      <w:r>
+        <w:rPr>
+          <w:rFonts w:ascii="Calibri" w:eastAsia="Calibri" w:hAnsi="Calibri" w:cs="Calibri"/>
+        </w:rPr>
+        <w:t>There will be a time limit for the player to achieve specific objectives, such as reaching a profit target, producing a certain number of eggs, milk, or meat (base products), creating a certain number of egg powder packets, cakes, curd, cheese, bacon, and fast food (byproducts).</w:t>
+      </w:r>
+      <w:r>
+        <w:rPr>
+          <w:rFonts w:ascii="Calibri" w:eastAsia="Calibri" w:hAnsi="Calibri" w:cs="Calibri"/>
+        </w:rPr>
+        <w:t xml:space="preserve"> </w:t>
+      </w:r>
+      <w:r>
+        <w:rPr>
+          <w:rFonts w:ascii="Calibri" w:eastAsia="Calibri" w:hAnsi="Calibri" w:cs="Calibri"/>
+        </w:rPr>
+        <w:t>Based on</w:t>
+      </w:r>
+      <w:r>
+        <w:rPr>
+          <w:rFonts w:ascii="Calibri" w:eastAsia="Calibri" w:hAnsi="Calibri" w:cs="Calibri"/>
+        </w:rPr>
+        <w:t xml:space="preserve"> his finishing time, he will get gold, silver, or bronze trophies. P</w:t>
+      </w:r>
+      <w:r>
+        <w:rPr>
+          <w:rFonts w:ascii="Calibri" w:eastAsia="Calibri" w:hAnsi="Calibri" w:cs="Calibri"/>
+        </w:rPr>
+        <w:t>layer</w:t>
+      </w:r>
+      <w:r>
+        <w:rPr>
+          <w:rFonts w:ascii="Calibri" w:eastAsia="Calibri" w:hAnsi="Calibri" w:cs="Calibri"/>
+        </w:rPr>
+        <w:t>’</w:t>
+      </w:r>
+      <w:r>
+        <w:rPr>
+          <w:rFonts w:ascii="Calibri" w:eastAsia="Calibri" w:hAnsi="Calibri" w:cs="Calibri"/>
+        </w:rPr>
+        <w:t xml:space="preserve">s aim </w:t>
+      </w:r>
+      <w:r>
+        <w:rPr>
+          <w:rFonts w:ascii="Calibri" w:eastAsia="Calibri" w:hAnsi="Calibri" w:cs="Calibri"/>
+        </w:rPr>
+        <w:t xml:space="preserve">is </w:t>
+      </w:r>
+      <w:r>
+        <w:rPr>
+          <w:rFonts w:ascii="Calibri" w:eastAsia="Calibri" w:hAnsi="Calibri" w:cs="Calibri"/>
+        </w:rPr>
+        <w:t xml:space="preserve">to finish the </w:t>
+      </w:r>
+      <w:r>
+        <w:rPr>
+          <w:rFonts w:ascii="Calibri" w:eastAsia="Calibri" w:hAnsi="Calibri" w:cs="Calibri"/>
+        </w:rPr>
+        <w:t>objectives</w:t>
+      </w:r>
+      <w:r>
+        <w:rPr>
+          <w:rFonts w:ascii="Calibri" w:eastAsia="Calibri" w:hAnsi="Calibri" w:cs="Calibri"/>
+        </w:rPr>
+        <w:t xml:space="preserve"> in less time to secure a place on the global leaderboard.</w:t>
+      </w:r>
+      <w:r>
+        <w:rPr>
+          <w:rFonts w:ascii="Calibri" w:eastAsia="Calibri" w:hAnsi="Calibri" w:cs="Calibri"/>
+        </w:rPr>
+        <w:t xml:space="preserve"> </w:t>
+      </w:r>
+      <w:r>
+        <w:rPr>
+          <w:rFonts w:ascii="Calibri" w:eastAsia="Calibri" w:hAnsi="Calibri" w:cs="Calibri"/>
+        </w:rPr>
+        <w:t xml:space="preserve">There will be five upgrades available for the livestock, factories, and the transport vehicle. Upgrading the livestock will result in the production of base products in less time. Upgrading the factories will reduce production time for byproducts and increase the number of byproducts produced at once. Upgrading the transport vehicle will increase vehicle storage and decrease transportation time. </w:t>
+      </w:r>
+      <w:r>
+        <w:rPr>
+          <w:rFonts w:ascii="Calibri" w:eastAsia="Calibri" w:hAnsi="Calibri" w:cs="Calibri"/>
+        </w:rPr>
+        <w:t>The player has to</w:t>
+      </w:r>
+      <w:r>
+        <w:t xml:space="preserve"> </w:t>
+      </w:r>
+      <w:r>
+        <w:rPr>
+          <w:rFonts w:ascii="Calibri" w:eastAsia="Calibri" w:hAnsi="Calibri" w:cs="Calibri"/>
+        </w:rPr>
+        <w:t>make</w:t>
+      </w:r>
+      <w:r>
+        <w:rPr>
+          <w:rFonts w:ascii="Calibri" w:eastAsia="Calibri" w:hAnsi="Calibri" w:cs="Calibri"/>
+        </w:rPr>
+        <w:t xml:space="preserve"> strategic decisions on which livestock to raise using his initial money, which factories to be built and which transport vehicle to be used as he continues the gameplay while making profit</w:t>
+      </w:r>
+      <w:r>
+        <w:rPr>
+          <w:rFonts w:ascii="Calibri" w:eastAsia="Calibri" w:hAnsi="Calibri" w:cs="Calibri"/>
+        </w:rPr>
+        <w:t>.</w:t>
+      </w:r>
+      <w:r>
+        <w:rPr>
+          <w:rFonts w:ascii="Calibri" w:eastAsia="Calibri" w:hAnsi="Calibri" w:cs="Calibri"/>
+        </w:rPr>
+        <w:t xml:space="preserve"> </w:t>
+      </w:r>
+      <w:r>
+        <w:rPr>
+          <w:rFonts w:ascii="Calibri" w:eastAsia="Calibri" w:hAnsi="Calibri" w:cs="Calibri"/>
+        </w:rPr>
+        <w:t>When building</w:t>
+      </w:r>
+      <w:r>
+        <w:rPr>
+          <w:rFonts w:ascii="Calibri" w:eastAsia="Calibri" w:hAnsi="Calibri" w:cs="Calibri"/>
+        </w:rPr>
+        <w:t xml:space="preserve"> and upgrading the</w:t>
+      </w:r>
+      <w:r>
+        <w:rPr>
+          <w:rFonts w:ascii="Calibri" w:eastAsia="Calibri" w:hAnsi="Calibri" w:cs="Calibri"/>
+        </w:rPr>
+        <w:t xml:space="preserve"> factories, for each type of factory the player gets to choose from solar-powered and fuel-powered factories. When choosing the solar-powered factories, the player gets the advantage of extra time for completing his objectives but at the cost of more money for building. Similarly, when upgrading his transport vehicle, he gets to choose electric vehicle or fuel powered vehicle. When choosing the electric vehicle, he can get the goods delivered faster in turn make profit faster, but the upgrade will cost more.</w:t>
+      </w:r>
+      <w:r>
+        <w:rPr>
+          <w:rFonts w:ascii="Calibri" w:eastAsia="Calibri" w:hAnsi="Calibri" w:cs="Calibri"/>
+        </w:rPr>
+        <w:t xml:space="preserve"> </w:t>
+      </w:r>
+      <w:r>
+        <w:rPr>
+          <w:rFonts w:ascii="Calibri" w:eastAsia="Calibri" w:hAnsi="Calibri" w:cs="Calibri"/>
+        </w:rPr>
+        <w:t>Strategic upgrades</w:t>
+      </w:r>
+      <w:r>
+        <w:rPr>
+          <w:rFonts w:ascii="Calibri" w:eastAsia="Calibri" w:hAnsi="Calibri" w:cs="Calibri"/>
+        </w:rPr>
+        <w:t xml:space="preserve"> and decisions</w:t>
+      </w:r>
+      <w:r>
+        <w:rPr>
+          <w:rFonts w:ascii="Calibri" w:eastAsia="Calibri" w:hAnsi="Calibri" w:cs="Calibri"/>
+        </w:rPr>
+        <w:t xml:space="preserve"> play a crucial role in helping the player climb the global leaderboard effortlessly.</w:t>
+      </w:r>
+    </w:p>
+    <w:p>
+      <w:pPr>
+        <w:spacing w:before="0" w:line="276" w:lineRule="auto"/>
+        <w:ind w:firstLine="720"/>
+        <w:jc w:val="both"/>
+        <w:rPr>
+          <w:rFonts w:ascii="Calibri" w:eastAsia="Calibri" w:hAnsi="Calibri" w:cs="Calibri"/>
+        </w:rPr>
+      </w:pPr>
+      <w:r>
+        <w:rPr>
+          <w:rFonts w:ascii="Calibri" w:eastAsia="Calibri" w:hAnsi="Calibri" w:cs="Calibri"/>
+        </w:rPr>
+        <w:lastRenderedPageBreak/>
+        <w:t xml:space="preserve">At random times, the farm will come under attack from certain predators. </w:t>
+      </w:r>
+      <w:r>
+        <w:rPr>
+          <w:rFonts w:ascii="Calibri" w:eastAsia="Calibri" w:hAnsi="Calibri" w:cs="Calibri"/>
+        </w:rPr>
+        <w:t>The energy saving actions of the player which are retrieved through the API every 10 seconds will affect how often the farm comes under predator attack, how many predators will attack in one go</w:t>
+      </w:r>
+      <w:r>
+        <w:rPr>
+          <w:rFonts w:ascii="Calibri" w:eastAsia="Calibri" w:hAnsi="Calibri" w:cs="Calibri"/>
+        </w:rPr>
+        <w:t xml:space="preserve"> and the level of the predators [Severity of the damage]. </w:t>
+      </w:r>
+      <w:r>
+        <w:rPr>
+          <w:rFonts w:ascii="Calibri" w:eastAsia="Calibri" w:hAnsi="Calibri" w:cs="Calibri"/>
+        </w:rPr>
+        <w:t>The player must capture the predator [by continuously clicking] before it kills the livestock. The player then can sell the captured predator or just keep it as it is captured.</w:t>
+      </w:r>
+      <w:r>
+        <w:rPr>
+          <w:rFonts w:ascii="Calibri" w:eastAsia="Calibri" w:hAnsi="Calibri" w:cs="Calibri"/>
+        </w:rPr>
+        <w:t xml:space="preserve"> </w:t>
+      </w:r>
+      <w:r>
+        <w:rPr>
+          <w:rFonts w:ascii="Calibri" w:eastAsia="Calibri" w:hAnsi="Calibri" w:cs="Calibri"/>
+        </w:rPr>
+        <w:t xml:space="preserve">In addition, the API data also affects </w:t>
+      </w:r>
+      <w:r>
+        <w:rPr>
+          <w:rFonts w:ascii="Calibri" w:eastAsia="Calibri" w:hAnsi="Calibri" w:cs="Calibri"/>
+        </w:rPr>
+        <w:t xml:space="preserve">the time delays mentioned above </w:t>
+      </w:r>
+      <w:r>
+        <w:rPr>
+          <w:rFonts w:ascii="Calibri" w:eastAsia="Calibri" w:hAnsi="Calibri" w:cs="Calibri"/>
+        </w:rPr>
+        <w:t>for-profit</w:t>
+      </w:r>
+      <w:r>
+        <w:rPr>
+          <w:rFonts w:ascii="Calibri" w:eastAsia="Calibri" w:hAnsi="Calibri" w:cs="Calibri"/>
+        </w:rPr>
+        <w:t xml:space="preserve"> generation</w:t>
+      </w:r>
+      <w:r>
+        <w:rPr>
+          <w:rFonts w:ascii="Calibri" w:eastAsia="Calibri" w:hAnsi="Calibri" w:cs="Calibri"/>
+        </w:rPr>
+        <w:t xml:space="preserve"> via export</w:t>
+      </w:r>
+      <w:r>
+        <w:rPr>
+          <w:rFonts w:ascii="Calibri" w:eastAsia="Calibri" w:hAnsi="Calibri" w:cs="Calibri"/>
+        </w:rPr>
+        <w:t>, grass purchase and byproduct production.</w:t>
+      </w:r>
+      <w:r>
+        <w:rPr>
+          <w:rFonts w:ascii="Calibri" w:eastAsia="Calibri" w:hAnsi="Calibri" w:cs="Calibri"/>
+        </w:rPr>
+        <w:t xml:space="preserve"> </w:t>
+      </w:r>
+    </w:p>
+    <w:p>
+      <w:pPr>
+        <w:spacing w:before="0" w:line="276" w:lineRule="auto"/>
+        <w:ind w:firstLine="720"/>
+        <w:jc w:val="both"/>
+        <w:rPr>
+          <w:rFonts w:ascii="Calibri" w:eastAsia="Calibri" w:hAnsi="Calibri" w:cs="Calibri"/>
+        </w:rPr>
+      </w:pPr>
+      <w:r>
+        <w:rPr>
+          <w:rFonts w:ascii="Calibri" w:eastAsia="Calibri" w:hAnsi="Calibri" w:cs="Calibri"/>
+        </w:rPr>
+        <w:t>T</w:t>
+      </w:r>
+      <w:r>
+        <w:rPr>
+          <w:rFonts w:ascii="Calibri" w:eastAsia="Calibri" w:hAnsi="Calibri" w:cs="Calibri"/>
+        </w:rPr>
+        <w:t>o enhance the farm's defense, the player can raise a guardian dog, with five available upgrades. Each upgrade increases the dog's power, expanding the covered area. At higher levels, the dog gains extra power, allowing it to monitor the player's power consumption, retrieved through the API. Dog upgrades become essential as higher power consumption attracts more powerful predators, which only high-level dogs can control.</w:t>
+      </w:r>
+      <w:r>
+        <w:rPr>
+          <w:rFonts w:ascii="Calibri" w:eastAsia="Calibri" w:hAnsi="Calibri" w:cs="Calibri"/>
+        </w:rPr>
+        <w:t xml:space="preserve"> </w:t>
+      </w:r>
+      <w:r>
+        <w:rPr>
+          <w:rFonts w:ascii="Calibri" w:eastAsia="Calibri" w:hAnsi="Calibri" w:cs="Calibri"/>
+        </w:rPr>
+        <w:t>Similarly, there is an option to raise a cat responsible for collecting the base products of the livestock. Base products are time-sensitive, and if not collected promptly, they will disappear. The cat's upgrades increase the collection area and speed. Players must strategically utilize their resources to achieve objectives within the specified time limit.</w:t>
       </w:r>
     </w:p>
     <w:p>
@@ -654,297 +1132,148 @@
           <w:b/>
         </w:rPr>
       </w:pPr>
-      <w:bookmarkStart w:id="5" w:name="_63lxyaols3cc" w:colFirst="0" w:colLast="0"/>
-      <w:bookmarkEnd w:id="5"/>
+      <w:bookmarkStart w:id="6" w:name="_mh26mego86k" w:colFirst="0" w:colLast="0"/>
+      <w:bookmarkEnd w:id="6"/>
       <w:r>
         <w:rPr>
           <w:b/>
           <w:sz w:val="28"/>
           <w:szCs w:val="28"/>
         </w:rPr>
-        <w:t>Concept Summary [</w:t>
-      </w:r>
+        <w:t>Educational Objectives</w:t>
+      </w:r>
+    </w:p>
+    <w:p>
+      <w:pPr>
+        <w:spacing w:before="0" w:line="276" w:lineRule="auto"/>
+        <w:ind w:right="-64" w:firstLine="720"/>
+        <w:jc w:val="both"/>
+        <w:rPr>
+          <w:rFonts w:ascii="Calibri" w:eastAsia="Calibri" w:hAnsi="Calibri" w:cs="Calibri"/>
+        </w:rPr>
+      </w:pPr>
+      <w:r>
+        <w:rPr>
+          <w:rFonts w:ascii="Calibri" w:eastAsia="Calibri" w:hAnsi="Calibri" w:cs="Calibri"/>
+        </w:rPr>
+        <w:t>The game inspires the player to make decisions on energy efficient upgrades in the game play to receive added benefits while instilling the importance and benefits of those decisions. Throughout the gameplay we motivate the player to go for energy efficient upgrades</w:t>
+      </w:r>
+      <w:r>
+        <w:rPr>
+          <w:rFonts w:ascii="Calibri" w:eastAsia="Calibri" w:hAnsi="Calibri" w:cs="Calibri"/>
+        </w:rPr>
+        <w:t xml:space="preserve"> by providing them with the advantages they can get. For example, even though the initial cost is high they can make more profit </w:t>
+      </w:r>
+      <w:r>
+        <w:rPr>
+          <w:rFonts w:ascii="Calibri" w:eastAsia="Calibri" w:hAnsi="Calibri" w:cs="Calibri"/>
+        </w:rPr>
+        <w:t xml:space="preserve">and finish the objectives in less time to get himself on the global leaderboard </w:t>
+      </w:r>
+      <w:r>
+        <w:rPr>
+          <w:rFonts w:ascii="Calibri" w:eastAsia="Calibri" w:hAnsi="Calibri" w:cs="Calibri"/>
+        </w:rPr>
+        <w:t xml:space="preserve">as the gameplay goes on with these energy efficient upgrades. </w:t>
+      </w:r>
+      <w:r>
+        <w:rPr>
+          <w:rFonts w:ascii="Calibri" w:eastAsia="Calibri" w:hAnsi="Calibri" w:cs="Calibri"/>
+        </w:rPr>
+        <w:t>Since the primary goal is to secure a place on the leaderboard, choosing energy-efficient upgrades becomes essential. Without them, achieving objectives in the shortest time possible would be challenging.</w:t>
+      </w:r>
+    </w:p>
+    <w:p>
+      <w:pPr>
+        <w:pStyle w:val="Heading1"/>
+        <w:widowControl/>
+        <w:numPr>
+          <w:ilvl w:val="0"/>
+          <w:numId w:val="2"/>
+        </w:numPr>
+        <w:spacing w:before="200" w:line="276" w:lineRule="auto"/>
+        <w:ind w:left="360" w:right="755" w:hanging="90"/>
+        <w:jc w:val="both"/>
+        <w:rPr>
+          <w:color w:val="545454"/>
+        </w:rPr>
+      </w:pPr>
+      <w:bookmarkStart w:id="7" w:name="_ljtl4nzhw0kj" w:colFirst="0" w:colLast="0"/>
+      <w:bookmarkEnd w:id="7"/>
+      <w:r>
+        <w:rPr>
+          <w:color w:val="545454"/>
+        </w:rPr>
+        <w:t>Development Plan</w:t>
+      </w:r>
+    </w:p>
+    <w:p>
+      <w:pPr>
+        <w:pStyle w:val="Heading2"/>
+        <w:numPr>
+          <w:ilvl w:val="1"/>
+          <w:numId w:val="2"/>
+        </w:numPr>
+        <w:spacing w:before="0" w:line="276" w:lineRule="auto"/>
+        <w:ind w:right="755"/>
+        <w:jc w:val="both"/>
+        <w:rPr>
+          <w:b/>
+        </w:rPr>
+      </w:pPr>
+      <w:bookmarkStart w:id="8" w:name="_16ydlq9kvd9w" w:colFirst="0" w:colLast="0"/>
+      <w:bookmarkEnd w:id="8"/>
       <w:r>
         <w:rPr>
           <w:b/>
           <w:sz w:val="28"/>
           <w:szCs w:val="28"/>
         </w:rPr>
-        <w:t>Hybrid Farm</w:t>
-      </w:r>
-      <w:r>
-        <w:rPr>
-          <w:b/>
-          <w:sz w:val="28"/>
-          <w:szCs w:val="28"/>
-        </w:rPr>
-        <w:t>]</w:t>
-      </w:r>
-    </w:p>
-    <w:p>
-      <w:pPr>
-        <w:rPr>
-          <w:rFonts w:ascii="Calibri" w:eastAsia="Calibri" w:hAnsi="Calibri" w:cs="Calibri"/>
-        </w:rPr>
-      </w:pPr>
-      <w:r>
-        <w:rPr>
-          <w:rFonts w:ascii="Calibri" w:eastAsia="Calibri" w:hAnsi="Calibri" w:cs="Calibri"/>
-        </w:rPr>
-        <w:t>Our game is a</w:t>
-      </w:r>
-      <w:r>
-        <w:rPr>
-          <w:rFonts w:ascii="Calibri" w:eastAsia="Calibri" w:hAnsi="Calibri" w:cs="Calibri"/>
-        </w:rPr>
-        <w:t xml:space="preserve"> </w:t>
-      </w:r>
-      <w:r>
-        <w:rPr>
-          <w:rFonts w:ascii="Calibri" w:eastAsia="Calibri" w:hAnsi="Calibri" w:cs="Calibri"/>
-        </w:rPr>
-        <w:t xml:space="preserve">2.5D </w:t>
-      </w:r>
-      <w:r>
-        <w:rPr>
-          <w:rFonts w:ascii="Calibri" w:eastAsia="Calibri" w:hAnsi="Calibri" w:cs="Calibri"/>
-        </w:rPr>
-        <w:t xml:space="preserve">point-and-click </w:t>
-      </w:r>
-      <w:r>
-        <w:rPr>
-          <w:rFonts w:ascii="Calibri" w:eastAsia="Calibri" w:hAnsi="Calibri" w:cs="Calibri"/>
-        </w:rPr>
-        <w:t>strategic</w:t>
-      </w:r>
-      <w:r>
-        <w:rPr>
-          <w:rFonts w:ascii="Calibri" w:eastAsia="Calibri" w:hAnsi="Calibri" w:cs="Calibri"/>
-        </w:rPr>
-        <w:t xml:space="preserve"> gameplay that enables the player to manage the production processes on a farm </w:t>
-      </w:r>
-      <w:r>
-        <w:rPr>
-          <w:rFonts w:ascii="Calibri" w:eastAsia="Calibri" w:hAnsi="Calibri" w:cs="Calibri"/>
-        </w:rPr>
-        <w:t>and makes decisions to increase profit and score using the available resources</w:t>
-      </w:r>
-      <w:r>
-        <w:rPr>
-          <w:rFonts w:ascii="Calibri" w:eastAsia="Calibri" w:hAnsi="Calibri" w:cs="Calibri"/>
-        </w:rPr>
-        <w:t xml:space="preserve">. The resources the player will be managing are different livestock [farm animals]. There can be chicken, </w:t>
-      </w:r>
-      <w:r>
-        <w:rPr>
-          <w:rFonts w:ascii="Calibri" w:eastAsia="Calibri" w:hAnsi="Calibri" w:cs="Calibri"/>
-        </w:rPr>
-        <w:t>pig,</w:t>
-      </w:r>
-      <w:r>
-        <w:rPr>
-          <w:rFonts w:ascii="Calibri" w:eastAsia="Calibri" w:hAnsi="Calibri" w:cs="Calibri"/>
-        </w:rPr>
-        <w:t xml:space="preserve"> and cow as </w:t>
-      </w:r>
-      <w:r>
-        <w:rPr>
-          <w:rFonts w:ascii="Calibri" w:eastAsia="Calibri" w:hAnsi="Calibri" w:cs="Calibri"/>
-        </w:rPr>
-        <w:t>livestock</w:t>
-      </w:r>
-      <w:r>
-        <w:rPr>
-          <w:rFonts w:ascii="Calibri" w:eastAsia="Calibri" w:hAnsi="Calibri" w:cs="Calibri"/>
-        </w:rPr>
-        <w:t xml:space="preserve"> [not finalized]. As the profit increases the player will have the ability to build </w:t>
-      </w:r>
-      <w:r>
-        <w:rPr>
-          <w:rFonts w:ascii="Calibri" w:eastAsia="Calibri" w:hAnsi="Calibri" w:cs="Calibri"/>
-        </w:rPr>
-        <w:t xml:space="preserve">two types of </w:t>
-      </w:r>
-      <w:r>
-        <w:rPr>
-          <w:rFonts w:ascii="Calibri" w:eastAsia="Calibri" w:hAnsi="Calibri" w:cs="Calibri"/>
-        </w:rPr>
-        <w:t xml:space="preserve">small factories to produce byproducts from the base products. </w:t>
-      </w:r>
-      <w:r>
-        <w:rPr>
-          <w:rFonts w:ascii="Calibri" w:eastAsia="Calibri" w:hAnsi="Calibri" w:cs="Calibri"/>
-        </w:rPr>
-        <w:t xml:space="preserve">The player will be using </w:t>
-      </w:r>
-      <w:proofErr w:type="gramStart"/>
-      <w:r>
-        <w:rPr>
-          <w:rFonts w:ascii="Calibri" w:eastAsia="Calibri" w:hAnsi="Calibri" w:cs="Calibri"/>
-        </w:rPr>
-        <w:t>transport</w:t>
-      </w:r>
-      <w:proofErr w:type="gramEnd"/>
-      <w:r>
-        <w:rPr>
-          <w:rFonts w:ascii="Calibri" w:eastAsia="Calibri" w:hAnsi="Calibri" w:cs="Calibri"/>
-        </w:rPr>
-        <w:t xml:space="preserve"> vehicle to his products to market and receive money. The player </w:t>
-      </w:r>
-      <w:r>
-        <w:rPr>
-          <w:rFonts w:ascii="Calibri" w:eastAsia="Calibri" w:hAnsi="Calibri" w:cs="Calibri"/>
-        </w:rPr>
-        <w:t>purchases grass to feed the livestock</w:t>
-      </w:r>
-      <w:r>
-        <w:rPr>
-          <w:rFonts w:ascii="Calibri" w:eastAsia="Calibri" w:hAnsi="Calibri" w:cs="Calibri"/>
-        </w:rPr>
-        <w:t>. The player has to take strategic decisions on which livestock to raise using his initial money</w:t>
-      </w:r>
-      <w:r>
-        <w:rPr>
-          <w:rFonts w:ascii="Calibri" w:eastAsia="Calibri" w:hAnsi="Calibri" w:cs="Calibri"/>
-        </w:rPr>
-        <w:t>, which factories to be built, which transport vehicle to be used as he continues the gameplay while making profit.</w:t>
-      </w:r>
-      <w:r>
-        <w:rPr>
-          <w:rFonts w:ascii="Calibri" w:eastAsia="Calibri" w:hAnsi="Calibri" w:cs="Calibri"/>
-        </w:rPr>
-        <w:t xml:space="preserve"> </w:t>
-      </w:r>
-      <w:r>
-        <w:rPr>
-          <w:rFonts w:ascii="Calibri" w:eastAsia="Calibri" w:hAnsi="Calibri" w:cs="Calibri"/>
-        </w:rPr>
-        <w:t xml:space="preserve">There will be a time limit for the player to achieve certain objectives like achieving a profit target, producing a certain number of eggs or meat [base products] or producing certain number of egg powder packets or egg powder </w:t>
-      </w:r>
-      <w:r>
-        <w:rPr>
-          <w:rFonts w:ascii="Calibri" w:eastAsia="Calibri" w:hAnsi="Calibri" w:cs="Calibri"/>
-        </w:rPr>
-        <w:t>cake</w:t>
-      </w:r>
-      <w:r>
-        <w:rPr>
-          <w:rFonts w:ascii="Calibri" w:eastAsia="Calibri" w:hAnsi="Calibri" w:cs="Calibri"/>
-        </w:rPr>
-        <w:t xml:space="preserve">. </w:t>
-      </w:r>
-      <w:r>
-        <w:rPr>
-          <w:rFonts w:ascii="Calibri" w:eastAsia="Calibri" w:hAnsi="Calibri" w:cs="Calibri"/>
-        </w:rPr>
-        <w:t>At random times, the farm will come under attack from certain predators. The player must capture the predator [by continuously clicking] before it kills the livestock. The player then can sell the captured predator or just keep it as it is captured.</w:t>
-      </w:r>
-      <w:r>
-        <w:rPr>
-          <w:rFonts w:ascii="Calibri" w:eastAsia="Calibri" w:hAnsi="Calibri" w:cs="Calibri"/>
-        </w:rPr>
-        <w:t xml:space="preserve"> But the things he can sell in one go will depend on his inventory space. </w:t>
-      </w:r>
-      <w:r>
-        <w:rPr>
-          <w:rFonts w:ascii="Calibri" w:eastAsia="Calibri" w:hAnsi="Calibri" w:cs="Calibri"/>
-        </w:rPr>
-        <w:t>There will be time delay after each purchase of grass for the next purchase. Also, there will be a time delay to produce byproducts from factories</w:t>
-      </w:r>
-      <w:r>
-        <w:rPr>
-          <w:rFonts w:ascii="Calibri" w:eastAsia="Calibri" w:hAnsi="Calibri" w:cs="Calibri"/>
-        </w:rPr>
-        <w:t xml:space="preserve"> and to receive profit from the transported goods</w:t>
-      </w:r>
-      <w:r>
-        <w:rPr>
-          <w:rFonts w:ascii="Calibri" w:eastAsia="Calibri" w:hAnsi="Calibri" w:cs="Calibri"/>
-        </w:rPr>
-        <w:t xml:space="preserve">. A player must utilize his resources in an optimized way to achieve his objectives within the time limit. According to his finishing time, he will get gold, silver, or bronze trophies. </w:t>
-      </w:r>
-    </w:p>
-    <w:p>
-      <w:r>
-        <w:rPr>
-          <w:rFonts w:ascii="Calibri" w:eastAsia="Calibri" w:hAnsi="Calibri" w:cs="Calibri"/>
-        </w:rPr>
-        <w:t xml:space="preserve">The energy saving actions of the player which are retrieved through the API every 10 seconds will affect how often the farm comes under predator attack, how many predators will attack in one </w:t>
-      </w:r>
-      <w:r>
-        <w:rPr>
-          <w:rFonts w:ascii="Calibri" w:eastAsia="Calibri" w:hAnsi="Calibri" w:cs="Calibri"/>
-        </w:rPr>
-        <w:t>go</w:t>
-      </w:r>
-      <w:r>
-        <w:rPr>
-          <w:rFonts w:ascii="Calibri" w:eastAsia="Calibri" w:hAnsi="Calibri" w:cs="Calibri"/>
-        </w:rPr>
-        <w:t xml:space="preserve"> and the time </w:t>
-      </w:r>
-      <w:r>
-        <w:rPr>
-          <w:rFonts w:ascii="Calibri" w:eastAsia="Calibri" w:hAnsi="Calibri" w:cs="Calibri"/>
-        </w:rPr>
-        <w:t xml:space="preserve">delays mentioned </w:t>
-      </w:r>
-      <w:r>
-        <w:rPr>
-          <w:rFonts w:ascii="Calibri" w:eastAsia="Calibri" w:hAnsi="Calibri" w:cs="Calibri"/>
-        </w:rPr>
-        <w:lastRenderedPageBreak/>
-        <w:t xml:space="preserve">above </w:t>
-      </w:r>
-      <w:proofErr w:type="gramStart"/>
-      <w:r>
-        <w:rPr>
-          <w:rFonts w:ascii="Calibri" w:eastAsia="Calibri" w:hAnsi="Calibri" w:cs="Calibri"/>
-        </w:rPr>
-        <w:t>for profit</w:t>
-      </w:r>
-      <w:proofErr w:type="gramEnd"/>
-      <w:r>
-        <w:rPr>
-          <w:rFonts w:ascii="Calibri" w:eastAsia="Calibri" w:hAnsi="Calibri" w:cs="Calibri"/>
-        </w:rPr>
-        <w:t xml:space="preserve"> generation, grass purchase and byproduct production.</w:t>
-      </w:r>
-      <w:r>
-        <w:rPr>
-          <w:rFonts w:ascii="Calibri" w:eastAsia="Calibri" w:hAnsi="Calibri" w:cs="Calibri"/>
-        </w:rPr>
-        <w:t xml:space="preserve"> When building factories, for each type of factory the player gets to choose from solar-powered and fuel-powered factories. When choosing the solar-powered factories, the player gets </w:t>
-      </w:r>
-      <w:r>
-        <w:rPr>
-          <w:rFonts w:ascii="Calibri" w:eastAsia="Calibri" w:hAnsi="Calibri" w:cs="Calibri"/>
-        </w:rPr>
-        <w:t>the</w:t>
-      </w:r>
-      <w:r>
-        <w:rPr>
-          <w:rFonts w:ascii="Calibri" w:eastAsia="Calibri" w:hAnsi="Calibri" w:cs="Calibri"/>
-        </w:rPr>
-        <w:t xml:space="preserve"> advantage of extra time for</w:t>
-      </w:r>
-      <w:r>
-        <w:rPr>
-          <w:rFonts w:ascii="Calibri" w:eastAsia="Calibri" w:hAnsi="Calibri" w:cs="Calibri"/>
-        </w:rPr>
-        <w:t xml:space="preserve"> completing</w:t>
-      </w:r>
-      <w:r>
-        <w:rPr>
-          <w:rFonts w:ascii="Calibri" w:eastAsia="Calibri" w:hAnsi="Calibri" w:cs="Calibri"/>
-        </w:rPr>
-        <w:t xml:space="preserve"> his objectives</w:t>
-      </w:r>
-      <w:r>
-        <w:rPr>
-          <w:rFonts w:ascii="Calibri" w:eastAsia="Calibri" w:hAnsi="Calibri" w:cs="Calibri"/>
-        </w:rPr>
-        <w:t xml:space="preserve"> but at the cost of more money for building. Similarly, when upgrading his transport vehicle, he gets to choose electric vehicle or fuel powered vehicle. When choosing the electric vehicle, he can get the goods delivered faster in turn make profit faster, but the upgrade will cost more. In order to achieve trophies, the player must strategically take his decisions on upgrades. </w:t>
+        <w:t>Phase 0 - Player Authentication/Registration</w:t>
+      </w:r>
+    </w:p>
+    <w:p>
+      <w:pPr>
+        <w:spacing w:before="0" w:line="276" w:lineRule="auto"/>
+        <w:ind w:firstLine="720"/>
+        <w:jc w:val="both"/>
+        <w:rPr>
+          <w:rFonts w:ascii="Calibri" w:eastAsia="Calibri" w:hAnsi="Calibri" w:cs="Calibri"/>
+        </w:rPr>
+      </w:pPr>
+      <w:r>
+        <w:rPr>
+          <w:rFonts w:ascii="Calibri" w:eastAsia="Calibri" w:hAnsi="Calibri" w:cs="Calibri"/>
+        </w:rPr>
+        <w:t xml:space="preserve">We implement a component for handling the API calls for the whole game. This component will be the controller for getting and sending API responses and requests. There will be a component for loading the </w:t>
+      </w:r>
+      <w:r>
+        <w:rPr>
+          <w:rFonts w:ascii="Calibri" w:eastAsia="Calibri" w:hAnsi="Calibri" w:cs="Calibri"/>
+          <w:i/>
+          <w:iCs/>
+        </w:rPr>
+        <w:t xml:space="preserve">main menu </w:t>
+      </w:r>
+      <w:r>
+        <w:rPr>
+          <w:rFonts w:ascii="Calibri" w:eastAsia="Calibri" w:hAnsi="Calibri" w:cs="Calibri"/>
+        </w:rPr>
+        <w:t xml:space="preserve">which will talk with this </w:t>
+      </w:r>
+      <w:r>
+        <w:rPr>
+          <w:rFonts w:ascii="Calibri" w:eastAsia="Calibri" w:hAnsi="Calibri" w:cs="Calibri"/>
+          <w:i/>
+          <w:iCs/>
+        </w:rPr>
+        <w:t>API controller</w:t>
+      </w:r>
+      <w:r>
+        <w:rPr>
+          <w:rFonts w:ascii="Calibri" w:eastAsia="Calibri" w:hAnsi="Calibri" w:cs="Calibri"/>
+        </w:rPr>
+        <w:t xml:space="preserve"> to get necessary values to authenticate the player, do the authentication and load the main menu.</w:t>
       </w:r>
     </w:p>
     <w:p>
@@ -961,64 +1290,133 @@
           <w:b/>
         </w:rPr>
       </w:pPr>
-      <w:bookmarkStart w:id="6" w:name="_mh26mego86k" w:colFirst="0" w:colLast="0"/>
-      <w:bookmarkEnd w:id="6"/>
+      <w:bookmarkStart w:id="9" w:name="_z4kf5lpvf98m" w:colFirst="0" w:colLast="0"/>
+      <w:bookmarkEnd w:id="9"/>
       <w:r>
         <w:rPr>
           <w:b/>
           <w:sz w:val="28"/>
           <w:szCs w:val="28"/>
         </w:rPr>
-        <w:t>Educational Objectives</w:t>
-      </w:r>
-    </w:p>
-    <w:p>
-      <w:pPr>
-        <w:spacing w:before="200" w:line="312" w:lineRule="auto"/>
-        <w:ind w:right="755"/>
+        <w:t>Phase 1 - Player Profile</w:t>
+      </w:r>
+    </w:p>
+    <w:p>
+      <w:pPr>
+        <w:spacing w:before="0" w:line="276" w:lineRule="auto"/>
+        <w:ind w:firstLine="720"/>
         <w:jc w:val="both"/>
         <w:rPr>
           <w:rFonts w:ascii="Calibri" w:eastAsia="Calibri" w:hAnsi="Calibri" w:cs="Calibri"/>
-          <w:color w:val="353744"/>
-        </w:rPr>
-      </w:pPr>
-      <w:r>
-        <w:rPr>
-          <w:rFonts w:ascii="Calibri" w:eastAsia="Calibri" w:hAnsi="Calibri" w:cs="Calibri"/>
-          <w:color w:val="353744"/>
-        </w:rPr>
-        <w:t>The game inspires the player to make decisions on energy efficient upgrades in the game play to receive added benefits while instilling the importance and benefits of those decisions. Throughout the gameplay we motivate the player to go for energy efficient upgrades</w:t>
-      </w:r>
-      <w:r>
-        <w:rPr>
-          <w:rFonts w:ascii="Calibri" w:eastAsia="Calibri" w:hAnsi="Calibri" w:cs="Calibri"/>
-          <w:color w:val="353744"/>
-        </w:rPr>
-        <w:t xml:space="preserve"> by providing them with the advantages they can get. For example, even though the initial cost is high they can make more profit as the gameplay goes on with these energy efficient upgrades. </w:t>
-      </w:r>
-    </w:p>
-    <w:p>
-      <w:pPr>
-        <w:pStyle w:val="Heading1"/>
-        <w:widowControl/>
-        <w:numPr>
-          <w:ilvl w:val="0"/>
-          <w:numId w:val="2"/>
-        </w:numPr>
-        <w:spacing w:before="200" w:after="240" w:line="276" w:lineRule="auto"/>
-        <w:ind w:left="360" w:right="755" w:hanging="90"/>
-        <w:jc w:val="both"/>
-        <w:rPr>
-          <w:color w:val="545454"/>
-        </w:rPr>
-      </w:pPr>
-      <w:bookmarkStart w:id="7" w:name="_ljtl4nzhw0kj" w:colFirst="0" w:colLast="0"/>
-      <w:bookmarkEnd w:id="7"/>
-      <w:r>
-        <w:rPr>
-          <w:color w:val="545454"/>
-        </w:rPr>
-        <w:t>Development Plan</w:t>
+        </w:rPr>
+      </w:pPr>
+      <w:r>
+        <w:rPr>
+          <w:rFonts w:ascii="Calibri" w:eastAsia="Calibri" w:hAnsi="Calibri" w:cs="Calibri"/>
+        </w:rPr>
+        <w:t xml:space="preserve">We will create another component for </w:t>
+      </w:r>
+      <w:r>
+        <w:rPr>
+          <w:rFonts w:ascii="Calibri" w:eastAsia="Calibri" w:hAnsi="Calibri" w:cs="Calibri"/>
+        </w:rPr>
+        <w:t xml:space="preserve">the </w:t>
+      </w:r>
+      <w:r>
+        <w:rPr>
+          <w:rFonts w:ascii="Calibri" w:eastAsia="Calibri" w:hAnsi="Calibri" w:cs="Calibri"/>
+          <w:i/>
+          <w:iCs/>
+        </w:rPr>
+        <w:t>player</w:t>
+      </w:r>
+      <w:r>
+        <w:rPr>
+          <w:rFonts w:ascii="Calibri" w:eastAsia="Calibri" w:hAnsi="Calibri" w:cs="Calibri"/>
+          <w:i/>
+          <w:iCs/>
+        </w:rPr>
+        <w:t xml:space="preserve"> </w:t>
+      </w:r>
+      <w:r>
+        <w:rPr>
+          <w:rFonts w:ascii="Calibri" w:eastAsia="Calibri" w:hAnsi="Calibri" w:cs="Calibri"/>
+          <w:i/>
+          <w:iCs/>
+        </w:rPr>
+        <w:t>profile</w:t>
+      </w:r>
+      <w:r>
+        <w:rPr>
+          <w:rFonts w:ascii="Calibri" w:eastAsia="Calibri" w:hAnsi="Calibri" w:cs="Calibri"/>
+        </w:rPr>
+        <w:t>,</w:t>
+      </w:r>
+      <w:r>
+        <w:rPr>
+          <w:rFonts w:ascii="Calibri" w:eastAsia="Calibri" w:hAnsi="Calibri" w:cs="Calibri"/>
+        </w:rPr>
+        <w:t xml:space="preserve"> and we retrieve already available information through our </w:t>
+      </w:r>
+      <w:r>
+        <w:rPr>
+          <w:rFonts w:ascii="Calibri" w:eastAsia="Calibri" w:hAnsi="Calibri" w:cs="Calibri"/>
+          <w:i/>
+          <w:iCs/>
+        </w:rPr>
+        <w:t>API controller</w:t>
+      </w:r>
+      <w:r>
+        <w:rPr>
+          <w:rFonts w:ascii="Calibri" w:eastAsia="Calibri" w:hAnsi="Calibri" w:cs="Calibri"/>
+        </w:rPr>
+        <w:t xml:space="preserve"> and save </w:t>
+      </w:r>
+      <w:r>
+        <w:rPr>
+          <w:rFonts w:ascii="Calibri" w:eastAsia="Calibri" w:hAnsi="Calibri" w:cs="Calibri"/>
+        </w:rPr>
+        <w:t>it</w:t>
+      </w:r>
+      <w:r>
+        <w:rPr>
+          <w:rFonts w:ascii="Calibri" w:eastAsia="Calibri" w:hAnsi="Calibri" w:cs="Calibri"/>
+        </w:rPr>
+        <w:t xml:space="preserve"> in our player profile component. </w:t>
+      </w:r>
+      <w:r>
+        <w:rPr>
+          <w:rFonts w:ascii="Calibri" w:eastAsia="Calibri" w:hAnsi="Calibri" w:cs="Calibri"/>
+        </w:rPr>
+        <w:t xml:space="preserve">In the </w:t>
+      </w:r>
+      <w:r>
+        <w:rPr>
+          <w:rFonts w:ascii="Calibri" w:eastAsia="Calibri" w:hAnsi="Calibri" w:cs="Calibri"/>
+          <w:i/>
+          <w:iCs/>
+        </w:rPr>
+        <w:t>main menu</w:t>
+      </w:r>
+      <w:r>
+        <w:rPr>
+          <w:rFonts w:ascii="Calibri" w:eastAsia="Calibri" w:hAnsi="Calibri" w:cs="Calibri"/>
+        </w:rPr>
+        <w:t xml:space="preserve"> component, we implement an option for the player to create profile. When he clicks that we access the player profile component and retrieve already available values in a form like interface where there will be empty spaces for the users to fill in the missing details. After filling in the details and pressing submit button the missing values will be updated in the profile component locally, then the </w:t>
+      </w:r>
+      <w:r>
+        <w:rPr>
+          <w:rFonts w:ascii="Calibri" w:eastAsia="Calibri" w:hAnsi="Calibri" w:cs="Calibri"/>
+          <w:i/>
+          <w:iCs/>
+        </w:rPr>
+        <w:t>API controller</w:t>
+      </w:r>
+      <w:r>
+        <w:rPr>
+          <w:rFonts w:ascii="Calibri" w:eastAsia="Calibri" w:hAnsi="Calibri" w:cs="Calibri"/>
+        </w:rPr>
+        <w:t xml:space="preserve"> will be called to save the profile details through API. If any information is not filled in there will be a prompt to fill in the missing information and after completing the profile the game environment will be visible. </w:t>
       </w:r>
     </w:p>
     <w:p>
@@ -1033,30 +1431,160 @@
         <w:jc w:val="both"/>
         <w:rPr>
           <w:b/>
-        </w:rPr>
-      </w:pPr>
-      <w:bookmarkStart w:id="8" w:name="_16ydlq9kvd9w" w:colFirst="0" w:colLast="0"/>
-      <w:bookmarkEnd w:id="8"/>
+          <w:sz w:val="28"/>
+          <w:szCs w:val="28"/>
+        </w:rPr>
+      </w:pPr>
+      <w:bookmarkStart w:id="10" w:name="_dgshepk52fvy" w:colFirst="0" w:colLast="0"/>
+      <w:bookmarkEnd w:id="10"/>
       <w:r>
         <w:rPr>
           <w:b/>
           <w:sz w:val="28"/>
           <w:szCs w:val="28"/>
         </w:rPr>
-        <w:t>Phase 0 - Player Authentication/Registration</w:t>
-      </w:r>
-    </w:p>
-    <w:p>
-      <w:pPr>
-        <w:rPr>
-          <w:rFonts w:ascii="Calibri" w:eastAsia="Calibri" w:hAnsi="Calibri" w:cs="Calibri"/>
-        </w:rPr>
-      </w:pPr>
-      <w:r>
-        <w:rPr>
-          <w:rFonts w:ascii="Calibri" w:eastAsia="Calibri" w:hAnsi="Calibri" w:cs="Calibri"/>
-        </w:rPr>
-        <w:t>We implement a component for handling the API calls for the whole game. This component will be the controller for getting and sending API responses and requests. There will be a component for loading the main menu which will talk with this API controller to get necessary values to authenticate the player, do the authentication and load the main menu.</w:t>
+        <w:t xml:space="preserve">Phase 2 </w:t>
+      </w:r>
+      <w:r>
+        <w:rPr>
+          <w:b/>
+          <w:sz w:val="28"/>
+          <w:szCs w:val="28"/>
+        </w:rPr>
+        <w:t>–</w:t>
+      </w:r>
+      <w:r>
+        <w:rPr>
+          <w:b/>
+          <w:sz w:val="28"/>
+          <w:szCs w:val="28"/>
+        </w:rPr>
+        <w:t xml:space="preserve"> Questionnaire</w:t>
+      </w:r>
+    </w:p>
+    <w:p>
+      <w:pPr>
+        <w:spacing w:before="0" w:line="276" w:lineRule="auto"/>
+        <w:ind w:firstLine="720"/>
+        <w:jc w:val="both"/>
+        <w:rPr>
+          <w:rFonts w:ascii="Calibri" w:eastAsia="Calibri" w:hAnsi="Calibri" w:cs="Calibri"/>
+        </w:rPr>
+      </w:pPr>
+      <w:r>
+        <w:rPr>
+          <w:rFonts w:ascii="Calibri" w:eastAsia="Calibri" w:hAnsi="Calibri" w:cs="Calibri"/>
+        </w:rPr>
+        <w:t xml:space="preserve">For the first time players after the profile completion, </w:t>
+      </w:r>
+      <w:r>
+        <w:rPr>
+          <w:rFonts w:ascii="Calibri" w:eastAsia="Calibri" w:hAnsi="Calibri" w:cs="Calibri"/>
+        </w:rPr>
+        <w:t xml:space="preserve">the </w:t>
+      </w:r>
+      <w:r>
+        <w:rPr>
+          <w:rFonts w:ascii="Calibri" w:eastAsia="Calibri" w:hAnsi="Calibri" w:cs="Calibri"/>
+          <w:i/>
+          <w:iCs/>
+        </w:rPr>
+        <w:t>main menu</w:t>
+      </w:r>
+      <w:r>
+        <w:rPr>
+          <w:rFonts w:ascii="Calibri" w:eastAsia="Calibri" w:hAnsi="Calibri" w:cs="Calibri"/>
+        </w:rPr>
+        <w:t xml:space="preserve"> component will prompt the user to click a button for the questionnaire asking the player to attempt. After clicking the button, the </w:t>
+      </w:r>
+      <w:r>
+        <w:rPr>
+          <w:rFonts w:ascii="Calibri" w:eastAsia="Calibri" w:hAnsi="Calibri" w:cs="Calibri"/>
+          <w:i/>
+          <w:iCs/>
+        </w:rPr>
+        <w:t>main menu</w:t>
+      </w:r>
+      <w:r>
+        <w:rPr>
+          <w:rFonts w:ascii="Calibri" w:eastAsia="Calibri" w:hAnsi="Calibri" w:cs="Calibri"/>
+        </w:rPr>
+        <w:t xml:space="preserve"> component will redirect the player to the questionnaire web application in a separate browser tab and waits for </w:t>
+      </w:r>
+      <w:r>
+        <w:rPr>
+          <w:rFonts w:ascii="Calibri" w:eastAsia="Calibri" w:hAnsi="Calibri" w:cs="Calibri"/>
+        </w:rPr>
+        <w:t>the response with the boost score from the web app</w:t>
+      </w:r>
+      <w:r>
+        <w:rPr>
+          <w:rFonts w:ascii="Calibri" w:eastAsia="Calibri" w:hAnsi="Calibri" w:cs="Calibri"/>
+        </w:rPr>
+        <w:t xml:space="preserve">. Once the player enters the web application, the backend will retrieve the questions from the database one-by-one with the answer choices and send them to the front end, there it will format it for the user to select the answer. Once the answer is selected it will be sent to the backend, and the backend evaluates and </w:t>
+      </w:r>
+      <w:r>
+        <w:rPr>
+          <w:rFonts w:ascii="Calibri" w:eastAsia="Calibri" w:hAnsi="Calibri" w:cs="Calibri"/>
+        </w:rPr>
+        <w:lastRenderedPageBreak/>
+        <w:t>stores the results in database. After completing every question, the backend retrieves the evaluation results from the database</w:t>
+      </w:r>
+      <w:r>
+        <w:rPr>
+          <w:rFonts w:ascii="Calibri" w:eastAsia="Calibri" w:hAnsi="Calibri" w:cs="Calibri"/>
+        </w:rPr>
+        <w:t xml:space="preserve"> along with</w:t>
+      </w:r>
+      <w:r>
+        <w:rPr>
+          <w:rFonts w:ascii="Calibri" w:eastAsia="Calibri" w:hAnsi="Calibri" w:cs="Calibri"/>
+        </w:rPr>
+        <w:t xml:space="preserve"> the correct answers </w:t>
+      </w:r>
+      <w:r>
+        <w:rPr>
+          <w:rFonts w:ascii="Calibri" w:eastAsia="Calibri" w:hAnsi="Calibri" w:cs="Calibri"/>
+        </w:rPr>
+        <w:t xml:space="preserve">and </w:t>
+      </w:r>
+      <w:r>
+        <w:rPr>
+          <w:rFonts w:ascii="Calibri" w:eastAsia="Calibri" w:hAnsi="Calibri" w:cs="Calibri"/>
+        </w:rPr>
+        <w:t>questions</w:t>
+      </w:r>
+      <w:r>
+        <w:rPr>
+          <w:rFonts w:ascii="Calibri" w:eastAsia="Calibri" w:hAnsi="Calibri" w:cs="Calibri"/>
+        </w:rPr>
+        <w:t xml:space="preserve">, it </w:t>
+      </w:r>
+      <w:r>
+        <w:rPr>
+          <w:rFonts w:ascii="Calibri" w:eastAsia="Calibri" w:hAnsi="Calibri" w:cs="Calibri"/>
+        </w:rPr>
+        <w:t xml:space="preserve">sends them to the frontend to show the results to the user. While this happens, the boost score of the player also will be calculated in the backend. </w:t>
+      </w:r>
+      <w:r>
+        <w:rPr>
+          <w:rFonts w:ascii="Calibri" w:eastAsia="Calibri" w:hAnsi="Calibri" w:cs="Calibri"/>
+        </w:rPr>
+        <w:t xml:space="preserve">After the player reviews the questions and clicking the button the webapp will redirect the player to the main menu component with the boost score. To make this communication happen between these two applications, we will use the </w:t>
+      </w:r>
+      <w:r>
+        <w:rPr>
+          <w:rFonts w:ascii="Calibri" w:eastAsia="Calibri" w:hAnsi="Calibri" w:cs="Calibri"/>
+          <w:i/>
+          <w:iCs/>
+        </w:rPr>
+        <w:t>API controller</w:t>
+      </w:r>
+      <w:r>
+        <w:rPr>
+          <w:rFonts w:ascii="Calibri" w:eastAsia="Calibri" w:hAnsi="Calibri" w:cs="Calibri"/>
+        </w:rPr>
+        <w:t xml:space="preserve"> to handle local HTTP communication. </w:t>
       </w:r>
     </w:p>
     <w:p>
@@ -1073,34 +1601,99 @@
           <w:b/>
         </w:rPr>
       </w:pPr>
-      <w:bookmarkStart w:id="9" w:name="_z4kf5lpvf98m" w:colFirst="0" w:colLast="0"/>
-      <w:bookmarkEnd w:id="9"/>
+      <w:bookmarkStart w:id="11" w:name="_jbx1hncyggqg" w:colFirst="0" w:colLast="0"/>
+      <w:bookmarkEnd w:id="11"/>
       <w:r>
         <w:rPr>
           <w:b/>
           <w:sz w:val="28"/>
           <w:szCs w:val="28"/>
         </w:rPr>
-        <w:t>Phase 1 - Player Profile</w:t>
-      </w:r>
-    </w:p>
-    <w:p>
-      <w:pPr>
-        <w:rPr>
-          <w:rFonts w:ascii="Calibri" w:eastAsia="Calibri" w:hAnsi="Calibri" w:cs="Calibri"/>
-        </w:rPr>
-      </w:pPr>
-      <w:r>
-        <w:rPr>
-          <w:rFonts w:ascii="Calibri" w:eastAsia="Calibri" w:hAnsi="Calibri" w:cs="Calibri"/>
-        </w:rPr>
-        <w:t xml:space="preserve">We will create another component for </w:t>
-      </w:r>
-      <w:r>
-        <w:rPr>
-          <w:rFonts w:ascii="Calibri" w:eastAsia="Calibri" w:hAnsi="Calibri" w:cs="Calibri"/>
-        </w:rPr>
-        <w:t>the player</w:t>
+        <w:t>Phase 3 - Game Environment</w:t>
+      </w:r>
+    </w:p>
+    <w:p>
+      <w:pPr>
+        <w:spacing w:before="0" w:line="276" w:lineRule="auto"/>
+        <w:ind w:firstLine="720"/>
+        <w:jc w:val="both"/>
+        <w:rPr>
+          <w:rFonts w:ascii="Calibri" w:eastAsia="Calibri" w:hAnsi="Calibri" w:cs="Calibri"/>
+        </w:rPr>
+      </w:pPr>
+      <w:r>
+        <w:rPr>
+          <w:rFonts w:ascii="Calibri" w:eastAsia="Calibri" w:hAnsi="Calibri" w:cs="Calibri"/>
+        </w:rPr>
+        <w:t>As mentioned in the game description the farm will come under attack from predators at certain random times. The frequency of these attacks</w:t>
+      </w:r>
+      <w:r>
+        <w:rPr>
+          <w:rFonts w:ascii="Calibri" w:eastAsia="Calibri" w:hAnsi="Calibri" w:cs="Calibri"/>
+        </w:rPr>
+        <w:t xml:space="preserve">, the </w:t>
+      </w:r>
+      <w:r>
+        <w:rPr>
+          <w:rFonts w:ascii="Calibri" w:eastAsia="Calibri" w:hAnsi="Calibri" w:cs="Calibri"/>
+        </w:rPr>
+        <w:t>number of attacking predators</w:t>
+      </w:r>
+      <w:r>
+        <w:rPr>
+          <w:rFonts w:ascii="Calibri" w:eastAsia="Calibri" w:hAnsi="Calibri" w:cs="Calibri"/>
+        </w:rPr>
+        <w:t xml:space="preserve"> and the severity of the predators</w:t>
+      </w:r>
+      <w:r>
+        <w:rPr>
+          <w:rFonts w:ascii="Calibri" w:eastAsia="Calibri" w:hAnsi="Calibri" w:cs="Calibri"/>
+        </w:rPr>
+        <w:t xml:space="preserve"> will depend on the player</w:t>
+      </w:r>
+      <w:r>
+        <w:rPr>
+          <w:rFonts w:ascii="Calibri" w:eastAsia="Calibri" w:hAnsi="Calibri" w:cs="Calibri"/>
+        </w:rPr>
+        <w:t>’</w:t>
+      </w:r>
+      <w:r>
+        <w:rPr>
+          <w:rFonts w:ascii="Calibri" w:eastAsia="Calibri" w:hAnsi="Calibri" w:cs="Calibri"/>
+        </w:rPr>
+        <w:t xml:space="preserve">s energy </w:t>
+      </w:r>
+      <w:r>
+        <w:rPr>
+          <w:rFonts w:ascii="Calibri" w:eastAsia="Calibri" w:hAnsi="Calibri" w:cs="Calibri"/>
+        </w:rPr>
+        <w:t>consumption</w:t>
+      </w:r>
+      <w:r>
+        <w:rPr>
+          <w:rFonts w:ascii="Calibri" w:eastAsia="Calibri" w:hAnsi="Calibri" w:cs="Calibri"/>
+        </w:rPr>
+        <w:t xml:space="preserve"> retrieved by the API calls every 10 seconds. We use the “</w:t>
+      </w:r>
+      <w:r>
+        <w:rPr>
+          <w:rFonts w:ascii="Calibri" w:eastAsia="Calibri" w:hAnsi="Calibri" w:cs="Calibri"/>
+          <w:i/>
+          <w:iCs/>
+        </w:rPr>
+        <w:t>View daily power consumption by current month</w:t>
+      </w:r>
+      <w:r>
+        <w:rPr>
+          <w:rFonts w:ascii="Calibri" w:eastAsia="Calibri" w:hAnsi="Calibri" w:cs="Calibri"/>
+        </w:rPr>
+        <w:t xml:space="preserve">” API provided to get the daily power consumption of the user for the current </w:t>
+      </w:r>
+      <w:r>
+        <w:rPr>
+          <w:rFonts w:ascii="Calibri" w:eastAsia="Calibri" w:hAnsi="Calibri" w:cs="Calibri"/>
+        </w:rPr>
+        <w:t>month,</w:t>
       </w:r>
       <w:r>
         <w:rPr>
@@ -1112,31 +1705,49 @@
         <w:rPr>
           <w:rFonts w:ascii="Calibri" w:eastAsia="Calibri" w:hAnsi="Calibri" w:cs="Calibri"/>
         </w:rPr>
-        <w:t>profile,</w:t>
-      </w:r>
-      <w:r>
-        <w:rPr>
-          <w:rFonts w:ascii="Calibri" w:eastAsia="Calibri" w:hAnsi="Calibri" w:cs="Calibri"/>
-        </w:rPr>
-        <w:t xml:space="preserve"> and we retrieve already available information through our API controller and save </w:t>
-      </w:r>
-      <w:r>
-        <w:rPr>
-          <w:rFonts w:ascii="Calibri" w:eastAsia="Calibri" w:hAnsi="Calibri" w:cs="Calibri"/>
-        </w:rPr>
-        <w:t>it</w:t>
-      </w:r>
-      <w:r>
-        <w:rPr>
-          <w:rFonts w:ascii="Calibri" w:eastAsia="Calibri" w:hAnsi="Calibri" w:cs="Calibri"/>
-        </w:rPr>
-        <w:t xml:space="preserve"> in our player profile component. </w:t>
-      </w:r>
-      <w:r>
-        <w:rPr>
-          <w:rFonts w:ascii="Calibri" w:eastAsia="Calibri" w:hAnsi="Calibri" w:cs="Calibri"/>
-        </w:rPr>
-        <w:t xml:space="preserve">In the main menu component, we implement an option for the player to create profile. When he clicks that we access the player profile component and retrieve already available values in a form like interface where there will be empty spaces for the users to fill in the missing details. After filling in the details and pressing submit button the missing values will be updated in the profile component locally, then the API controller will be called to save the profile details through API. If any information is not filled in there will be a prompt to fill in the missing information and after completing the profile the game environment will be visible. </w:t>
+        <w:t>and we implement our own algorithm to calculate the nature of the above attacks.</w:t>
+      </w:r>
+      <w:r>
+        <w:rPr>
+          <w:rFonts w:ascii="Calibri" w:eastAsia="Calibri" w:hAnsi="Calibri" w:cs="Calibri"/>
+        </w:rPr>
+        <w:t xml:space="preserve"> </w:t>
+      </w:r>
+      <w:r>
+        <w:rPr>
+          <w:rFonts w:ascii="Calibri" w:eastAsia="Calibri" w:hAnsi="Calibri" w:cs="Calibri"/>
+        </w:rPr>
+        <w:t xml:space="preserve">Also, the time delays for profit generations [Time to transport the good to market receive money], for consecutive grass purchases and for by-products production completion will change according to the player’s energy consumption. This also will be done by the algorithm. </w:t>
+      </w:r>
+      <w:r>
+        <w:rPr>
+          <w:rFonts w:ascii="Calibri" w:eastAsia="Calibri" w:hAnsi="Calibri" w:cs="Calibri"/>
+        </w:rPr>
+        <w:t>So,</w:t>
+      </w:r>
+      <w:r>
+        <w:rPr>
+          <w:rFonts w:ascii="Calibri" w:eastAsia="Calibri" w:hAnsi="Calibri" w:cs="Calibri"/>
+        </w:rPr>
+        <w:t xml:space="preserve"> a player will experience difficulty </w:t>
+      </w:r>
+      <w:r>
+        <w:rPr>
+          <w:rFonts w:ascii="Calibri" w:eastAsia="Calibri" w:hAnsi="Calibri" w:cs="Calibri"/>
+        </w:rPr>
+        <w:t>playing</w:t>
+      </w:r>
+      <w:r>
+        <w:rPr>
+          <w:rFonts w:ascii="Calibri" w:eastAsia="Calibri" w:hAnsi="Calibri" w:cs="Calibri"/>
+        </w:rPr>
+        <w:t xml:space="preserve"> the game when his energy consumption increases</w:t>
+      </w:r>
+      <w:r>
+        <w:rPr>
+          <w:rFonts w:ascii="Calibri" w:eastAsia="Calibri" w:hAnsi="Calibri" w:cs="Calibri"/>
+        </w:rPr>
+        <w:t xml:space="preserve"> so that it'll be very hard for him to finish the tasks in the least time. So that, he can’t let himself in the leaderboard.</w:t>
       </w:r>
     </w:p>
     <w:p>
@@ -1151,79 +1762,451 @@
         <w:jc w:val="both"/>
         <w:rPr>
           <w:b/>
-          <w:sz w:val="28"/>
-          <w:szCs w:val="28"/>
-        </w:rPr>
-      </w:pPr>
-      <w:bookmarkStart w:id="10" w:name="_dgshepk52fvy" w:colFirst="0" w:colLast="0"/>
-      <w:bookmarkEnd w:id="10"/>
+        </w:rPr>
+      </w:pPr>
+      <w:bookmarkStart w:id="12" w:name="_8kj3ixceaofm" w:colFirst="0" w:colLast="0"/>
+      <w:bookmarkEnd w:id="12"/>
       <w:r>
         <w:rPr>
           <w:b/>
           <w:sz w:val="28"/>
           <w:szCs w:val="28"/>
         </w:rPr>
-        <w:t xml:space="preserve">Phase 2 </w:t>
-      </w:r>
-      <w:r>
+        <w:t>Phase 4 - Leaderboard</w:t>
+      </w:r>
+    </w:p>
+    <w:p>
+      <w:pPr>
+        <w:spacing w:before="0" w:line="276" w:lineRule="auto"/>
+        <w:ind w:firstLine="720"/>
+        <w:jc w:val="both"/>
+        <w:rPr>
+          <w:rFonts w:ascii="Calibri" w:eastAsia="Calibri" w:hAnsi="Calibri" w:cs="Calibri"/>
+        </w:rPr>
+      </w:pPr>
+      <w:r>
+        <w:rPr>
+          <w:rFonts w:ascii="Calibri" w:eastAsia="Calibri" w:hAnsi="Calibri" w:cs="Calibri"/>
+        </w:rPr>
+        <w:t xml:space="preserve">The player will receive trophies [Gold, silver, and bronze] according to the time he takes to complete the objectives and pass the </w:t>
+      </w:r>
+      <w:r>
+        <w:rPr>
+          <w:rFonts w:ascii="Calibri" w:eastAsia="Calibri" w:hAnsi="Calibri" w:cs="Calibri"/>
+        </w:rPr>
+        <w:t>objectives</w:t>
+      </w:r>
+      <w:r>
+        <w:rPr>
+          <w:rFonts w:ascii="Calibri" w:eastAsia="Calibri" w:hAnsi="Calibri" w:cs="Calibri"/>
+        </w:rPr>
+        <w:t xml:space="preserve">. </w:t>
+      </w:r>
+      <w:r>
+        <w:rPr>
+          <w:rFonts w:ascii="Calibri" w:eastAsia="Calibri" w:hAnsi="Calibri" w:cs="Calibri"/>
+        </w:rPr>
+        <w:t xml:space="preserve">There will be a defined score for </w:t>
+      </w:r>
+      <w:r>
+        <w:rPr>
+          <w:rFonts w:ascii="Calibri" w:eastAsia="Calibri" w:hAnsi="Calibri" w:cs="Calibri"/>
+        </w:rPr>
+        <w:t>each</w:t>
+      </w:r>
+      <w:r>
+        <w:rPr>
+          <w:rFonts w:ascii="Calibri" w:eastAsia="Calibri" w:hAnsi="Calibri" w:cs="Calibri"/>
+        </w:rPr>
+        <w:t xml:space="preserve"> trophy that the player achieve</w:t>
+      </w:r>
+      <w:r>
+        <w:rPr>
+          <w:rFonts w:ascii="Calibri" w:eastAsia="Calibri" w:hAnsi="Calibri" w:cs="Calibri"/>
+        </w:rPr>
+        <w:t>s</w:t>
+      </w:r>
+      <w:r>
+        <w:rPr>
+          <w:rFonts w:ascii="Calibri" w:eastAsia="Calibri" w:hAnsi="Calibri" w:cs="Calibri"/>
+        </w:rPr>
+        <w:t>. Also, the player will get extra score to his choices in energy efficient upgrades</w:t>
+      </w:r>
+      <w:r>
+        <w:rPr>
+          <w:rFonts w:ascii="Calibri" w:eastAsia="Calibri" w:hAnsi="Calibri" w:cs="Calibri"/>
+        </w:rPr>
+        <w:t xml:space="preserve"> and the profit he makes</w:t>
+      </w:r>
+      <w:r>
+        <w:rPr>
+          <w:rFonts w:ascii="Calibri" w:eastAsia="Calibri" w:hAnsi="Calibri" w:cs="Calibri"/>
+        </w:rPr>
+        <w:t xml:space="preserve">. </w:t>
+      </w:r>
+      <w:r>
+        <w:rPr>
+          <w:rFonts w:ascii="Calibri" w:eastAsia="Calibri" w:hAnsi="Calibri" w:cs="Calibri"/>
+        </w:rPr>
+        <w:t>In the game environment there will be a button to view the leaderboard.</w:t>
+      </w:r>
+      <w:r>
+        <w:rPr>
+          <w:rFonts w:ascii="Calibri" w:eastAsia="Calibri" w:hAnsi="Calibri" w:cs="Calibri"/>
+        </w:rPr>
+        <w:t xml:space="preserve"> After every objective, he </w:t>
+      </w:r>
+      <w:r>
+        <w:rPr>
+          <w:rFonts w:ascii="Calibri" w:eastAsia="Calibri" w:hAnsi="Calibri" w:cs="Calibri"/>
+        </w:rPr>
+        <w:t>can be</w:t>
+      </w:r>
+      <w:r>
+        <w:rPr>
+          <w:rFonts w:ascii="Calibri" w:eastAsia="Calibri" w:hAnsi="Calibri" w:cs="Calibri"/>
+        </w:rPr>
+        <w:t xml:space="preserve"> able to view the leaderboard along with the time he took to finish the respective objective. </w:t>
+      </w:r>
+      <w:r>
+        <w:rPr>
+          <w:rFonts w:ascii="Calibri" w:eastAsia="Calibri" w:hAnsi="Calibri" w:cs="Calibri"/>
+        </w:rPr>
+        <w:t>In order</w:t>
+      </w:r>
+      <w:r>
+        <w:rPr>
+          <w:rFonts w:ascii="Calibri" w:eastAsia="Calibri" w:hAnsi="Calibri" w:cs="Calibri"/>
+        </w:rPr>
+        <w:t xml:space="preserve"> to </w:t>
+      </w:r>
+      <w:r>
+        <w:rPr>
+          <w:rFonts w:ascii="Calibri" w:eastAsia="Calibri" w:hAnsi="Calibri" w:cs="Calibri"/>
+        </w:rPr>
+        <w:t>move higher on</w:t>
+      </w:r>
+      <w:r>
+        <w:rPr>
+          <w:rFonts w:ascii="Calibri" w:eastAsia="Calibri" w:hAnsi="Calibri" w:cs="Calibri"/>
+        </w:rPr>
+        <w:t xml:space="preserve"> the </w:t>
+      </w:r>
+      <w:r>
+        <w:rPr>
+          <w:rFonts w:ascii="Calibri" w:eastAsia="Calibri" w:hAnsi="Calibri" w:cs="Calibri"/>
+        </w:rPr>
+        <w:t>leaderboard,</w:t>
+      </w:r>
+      <w:r>
+        <w:rPr>
+          <w:rFonts w:ascii="Calibri" w:eastAsia="Calibri" w:hAnsi="Calibri" w:cs="Calibri"/>
+        </w:rPr>
+        <w:t xml:space="preserve"> he can replay the respective objective. But to finish in </w:t>
+      </w:r>
+      <w:r>
+        <w:rPr>
+          <w:rFonts w:ascii="Calibri" w:eastAsia="Calibri" w:hAnsi="Calibri" w:cs="Calibri"/>
+        </w:rPr>
+        <w:t>less</w:t>
+      </w:r>
+      <w:r>
+        <w:rPr>
+          <w:rFonts w:ascii="Calibri" w:eastAsia="Calibri" w:hAnsi="Calibri" w:cs="Calibri"/>
+        </w:rPr>
+        <w:t xml:space="preserve"> time than before, he has to </w:t>
+      </w:r>
+      <w:r>
+        <w:rPr>
+          <w:rFonts w:ascii="Calibri" w:eastAsia="Calibri" w:hAnsi="Calibri" w:cs="Calibri"/>
+        </w:rPr>
+        <w:t>take</w:t>
+      </w:r>
+      <w:r>
+        <w:rPr>
+          <w:rFonts w:ascii="Calibri" w:eastAsia="Calibri" w:hAnsi="Calibri" w:cs="Calibri"/>
+        </w:rPr>
+        <w:t xml:space="preserve"> necessary actions to reduce the power </w:t>
+      </w:r>
+      <w:r>
+        <w:rPr>
+          <w:rFonts w:ascii="Calibri" w:eastAsia="Calibri" w:hAnsi="Calibri" w:cs="Calibri"/>
+        </w:rPr>
+        <w:t>consumption in his home</w:t>
+      </w:r>
+      <w:r>
+        <w:rPr>
+          <w:rFonts w:ascii="Calibri" w:eastAsia="Calibri" w:hAnsi="Calibri" w:cs="Calibri"/>
+        </w:rPr>
+        <w:t xml:space="preserve">, so that he will get the advantages of lesser predator attacks and faster </w:t>
+      </w:r>
+      <w:r>
+        <w:rPr>
+          <w:rFonts w:ascii="Calibri" w:eastAsia="Calibri" w:hAnsi="Calibri" w:cs="Calibri"/>
+        </w:rPr>
+        <w:t xml:space="preserve">profit generation and so on. </w:t>
+      </w:r>
+      <w:r>
+        <w:rPr>
+          <w:rFonts w:ascii="Calibri" w:eastAsia="Calibri" w:hAnsi="Calibri" w:cs="Calibri"/>
+        </w:rPr>
+        <w:t xml:space="preserve"> </w:t>
+      </w:r>
+      <w:r>
+        <w:rPr>
+          <w:rFonts w:ascii="Calibri" w:eastAsia="Calibri" w:hAnsi="Calibri" w:cs="Calibri"/>
+        </w:rPr>
+        <w:t xml:space="preserve">After finishing all his objectives he can view the overall global leaderboard, to make himself on top he has to replay all the objectives with the power saving mechanisms activated at home, which leads him to finish the objective faster. </w:t>
+      </w:r>
+      <w:r>
+        <w:rPr>
+          <w:rFonts w:ascii="Calibri" w:eastAsia="Calibri" w:hAnsi="Calibri" w:cs="Calibri"/>
+        </w:rPr>
+        <w:t>To make the leaderboard we use the “</w:t>
+      </w:r>
+      <w:r>
+        <w:rPr>
+          <w:rFonts w:ascii="Calibri" w:eastAsia="Calibri" w:hAnsi="Calibri" w:cs="Calibri"/>
+          <w:i/>
+          <w:iCs/>
+        </w:rPr>
+        <w:t>View Player List</w:t>
+      </w:r>
+      <w:r>
+        <w:rPr>
+          <w:rFonts w:ascii="Calibri" w:eastAsia="Calibri" w:hAnsi="Calibri" w:cs="Calibri"/>
+        </w:rPr>
+        <w:t>” API to get the list of each player. To calculate the leaderboard, we use the current player’s score as the base value for which we use the retrieved other players’ information to calculate a variation using our own algorithm and calculate the other players’ score. This leader</w:t>
+      </w:r>
+      <w:r>
+        <w:rPr>
+          <w:rFonts w:ascii="Calibri" w:eastAsia="Calibri" w:hAnsi="Calibri" w:cs="Calibri"/>
+        </w:rPr>
+        <w:t>board</w:t>
+      </w:r>
+      <w:r>
+        <w:rPr>
+          <w:rFonts w:ascii="Calibri" w:eastAsia="Calibri" w:hAnsi="Calibri" w:cs="Calibri"/>
+        </w:rPr>
+        <w:t xml:space="preserve"> will be calculated </w:t>
+      </w:r>
+      <w:r>
+        <w:rPr>
+          <w:rFonts w:ascii="Calibri" w:eastAsia="Calibri" w:hAnsi="Calibri" w:cs="Calibri"/>
+        </w:rPr>
+        <w:t>after each objective</w:t>
+      </w:r>
+      <w:r>
+        <w:rPr>
+          <w:rFonts w:ascii="Calibri" w:eastAsia="Calibri" w:hAnsi="Calibri" w:cs="Calibri"/>
+        </w:rPr>
+        <w:t xml:space="preserve"> using the current </w:t>
+      </w:r>
+      <w:r>
+        <w:rPr>
+          <w:rFonts w:ascii="Calibri" w:eastAsia="Calibri" w:hAnsi="Calibri" w:cs="Calibri"/>
+        </w:rPr>
+        <w:t>time taken by</w:t>
+      </w:r>
+      <w:r>
+        <w:rPr>
+          <w:rFonts w:ascii="Calibri" w:eastAsia="Calibri" w:hAnsi="Calibri" w:cs="Calibri"/>
+        </w:rPr>
+        <w:t xml:space="preserve"> the player and will be saved in the database and retrieved for the view when clicking then ‘Leaderboard’ button</w:t>
+      </w:r>
+      <w:r>
+        <w:rPr>
+          <w:rFonts w:ascii="Calibri" w:eastAsia="Calibri" w:hAnsi="Calibri" w:cs="Calibri"/>
+        </w:rPr>
+        <w:t xml:space="preserve"> and after each objective</w:t>
+      </w:r>
+      <w:r>
+        <w:rPr>
+          <w:rFonts w:ascii="Calibri" w:eastAsia="Calibri" w:hAnsi="Calibri" w:cs="Calibri"/>
+        </w:rPr>
+        <w:t>.</w:t>
+      </w:r>
+    </w:p>
+    <w:p>
+      <w:pPr>
+        <w:pStyle w:val="Heading1"/>
+        <w:widowControl/>
+        <w:numPr>
+          <w:ilvl w:val="0"/>
+          <w:numId w:val="2"/>
+        </w:numPr>
+        <w:spacing w:before="240" w:line="276" w:lineRule="auto"/>
+        <w:ind w:left="360" w:right="755" w:hanging="90"/>
+        <w:jc w:val="both"/>
+        <w:rPr>
+          <w:color w:val="545454"/>
+        </w:rPr>
+      </w:pPr>
+      <w:bookmarkStart w:id="13" w:name="_y2l9pp5tqu6" w:colFirst="0" w:colLast="0"/>
+      <w:bookmarkEnd w:id="13"/>
+      <w:r>
+        <w:rPr>
+          <w:color w:val="545454"/>
+        </w:rPr>
+        <w:t>Expected Challenges and Solutions</w:t>
+      </w:r>
+    </w:p>
+    <w:p>
+      <w:pPr>
+        <w:pStyle w:val="Heading2"/>
+        <w:numPr>
+          <w:ilvl w:val="1"/>
+          <w:numId w:val="2"/>
+        </w:numPr>
+        <w:spacing w:before="0" w:line="276" w:lineRule="auto"/>
+        <w:ind w:right="755"/>
+        <w:jc w:val="both"/>
         <w:rPr>
           <w:b/>
           <w:sz w:val="28"/>
           <w:szCs w:val="28"/>
         </w:rPr>
-        <w:t>–</w:t>
-      </w:r>
+      </w:pPr>
+      <w:bookmarkStart w:id="14" w:name="_v0w2e187gaa0" w:colFirst="0" w:colLast="0"/>
+      <w:bookmarkEnd w:id="14"/>
       <w:r>
         <w:rPr>
           <w:b/>
           <w:sz w:val="28"/>
           <w:szCs w:val="28"/>
         </w:rPr>
-        <w:t xml:space="preserve"> Questionnaire</w:t>
-      </w:r>
-    </w:p>
-    <w:p>
-      <w:pPr>
-        <w:rPr>
-          <w:rFonts w:ascii="Calibri" w:eastAsia="Calibri" w:hAnsi="Calibri" w:cs="Calibri"/>
-        </w:rPr>
-      </w:pPr>
-      <w:r>
-        <w:rPr>
-          <w:rFonts w:ascii="Calibri" w:eastAsia="Calibri" w:hAnsi="Calibri" w:cs="Calibri"/>
-        </w:rPr>
-        <w:t xml:space="preserve">For the first time players after the profile completion, </w:t>
-      </w:r>
-      <w:r>
-        <w:rPr>
-          <w:rFonts w:ascii="Calibri" w:eastAsia="Calibri" w:hAnsi="Calibri" w:cs="Calibri"/>
-        </w:rPr>
-        <w:t xml:space="preserve">the main menu component will prompt the user to click a button for the questionnaire asking the player to attempt. After clicking the button, the main menu component will redirect the player to the questionnaire web application in a separate browser tab and waits for </w:t>
-      </w:r>
-      <w:r>
-        <w:rPr>
-          <w:rFonts w:ascii="Calibri" w:eastAsia="Calibri" w:hAnsi="Calibri" w:cs="Calibri"/>
-        </w:rPr>
-        <w:t>the response with the boost score from the web app</w:t>
-      </w:r>
-      <w:r>
-        <w:rPr>
-          <w:rFonts w:ascii="Calibri" w:eastAsia="Calibri" w:hAnsi="Calibri" w:cs="Calibri"/>
-        </w:rPr>
-        <w:t xml:space="preserve">. Once the player enters the web application, the backend will retrieve the questions from the database one-by-one with the answer choices and send them to the front end, there it will format it for the user to select the answer. Once the answer is selected it will be sent to the backend, and the backend evaluates and stores the results in database. After completing every question, the backend retrieves the evaluation results from the database and the correct answers with the questions and sends them to the frontend to show the results to the user. While this happens, the boost score of the player also will be calculated in the backend. </w:t>
-      </w:r>
-      <w:r>
-        <w:rPr>
-          <w:rFonts w:ascii="Calibri" w:eastAsia="Calibri" w:hAnsi="Calibri" w:cs="Calibri"/>
-        </w:rPr>
-        <w:t xml:space="preserve">After the player reviews the questions and clicking the button the webapp will redirect the player to the main menu </w:t>
-      </w:r>
-      <w:r>
-        <w:rPr>
-          <w:rFonts w:ascii="Calibri" w:eastAsia="Calibri" w:hAnsi="Calibri" w:cs="Calibri"/>
-        </w:rPr>
-        <w:lastRenderedPageBreak/>
-        <w:t xml:space="preserve">component with the boost score. To make this communication happen between these two applications, we will use the API controller to handle local HTTP communication. </w:t>
+        <w:t>Challenges</w:t>
+      </w:r>
+    </w:p>
+    <w:p>
+      <w:pPr>
+        <w:pStyle w:val="ListParagraph"/>
+        <w:numPr>
+          <w:ilvl w:val="0"/>
+          <w:numId w:val="3"/>
+        </w:numPr>
+        <w:spacing w:before="0" w:line="240" w:lineRule="auto"/>
+        <w:rPr>
+          <w:rFonts w:ascii="Calibri" w:eastAsia="Calibri" w:hAnsi="Calibri" w:cs="Calibri"/>
+        </w:rPr>
+      </w:pPr>
+      <w:r>
+        <w:rPr>
+          <w:rFonts w:ascii="Calibri" w:eastAsia="Calibri" w:hAnsi="Calibri" w:cs="Calibri"/>
+        </w:rPr>
+        <w:t xml:space="preserve">Difficulties in </w:t>
+      </w:r>
+      <w:r>
+        <w:rPr>
+          <w:rFonts w:ascii="Calibri" w:eastAsia="Calibri" w:hAnsi="Calibri" w:cs="Calibri"/>
+        </w:rPr>
+        <w:t>making the game art. [</w:t>
+      </w:r>
+      <w:r>
+        <w:rPr>
+          <w:rFonts w:ascii="Calibri" w:eastAsia="Calibri" w:hAnsi="Calibri" w:cs="Calibri"/>
+        </w:rPr>
+        <w:t>Model</w:t>
+      </w:r>
+      <w:r>
+        <w:rPr>
+          <w:rFonts w:ascii="Calibri" w:eastAsia="Calibri" w:hAnsi="Calibri" w:cs="Calibri"/>
+        </w:rPr>
+        <w:t xml:space="preserve">s, </w:t>
+      </w:r>
+      <w:r>
+        <w:rPr>
+          <w:rFonts w:ascii="Calibri" w:eastAsia="Calibri" w:hAnsi="Calibri" w:cs="Calibri"/>
+        </w:rPr>
+        <w:t>S</w:t>
+      </w:r>
+      <w:r>
+        <w:rPr>
+          <w:rFonts w:ascii="Calibri" w:eastAsia="Calibri" w:hAnsi="Calibri" w:cs="Calibri"/>
+        </w:rPr>
+        <w:t>prites</w:t>
+      </w:r>
+      <w:r>
+        <w:rPr>
+          <w:rFonts w:ascii="Calibri" w:eastAsia="Calibri" w:hAnsi="Calibri" w:cs="Calibri"/>
+        </w:rPr>
+        <w:t>]</w:t>
+      </w:r>
+    </w:p>
+    <w:p>
+      <w:pPr>
+        <w:pStyle w:val="ListParagraph"/>
+        <w:numPr>
+          <w:ilvl w:val="0"/>
+          <w:numId w:val="3"/>
+        </w:numPr>
+        <w:spacing w:line="240" w:lineRule="auto"/>
+        <w:rPr>
+          <w:rFonts w:ascii="Calibri" w:eastAsia="Calibri" w:hAnsi="Calibri" w:cs="Calibri"/>
+        </w:rPr>
+      </w:pPr>
+      <w:r>
+        <w:rPr>
+          <w:rFonts w:ascii="Calibri" w:eastAsia="Calibri" w:hAnsi="Calibri" w:cs="Calibri"/>
+        </w:rPr>
+        <w:t>Remote team-members.</w:t>
+      </w:r>
+    </w:p>
+    <w:p>
+      <w:pPr>
+        <w:pStyle w:val="ListParagraph"/>
+        <w:numPr>
+          <w:ilvl w:val="0"/>
+          <w:numId w:val="3"/>
+        </w:numPr>
+        <w:spacing w:line="240" w:lineRule="auto"/>
+        <w:rPr>
+          <w:rFonts w:ascii="Calibri" w:eastAsia="Calibri" w:hAnsi="Calibri" w:cs="Calibri"/>
+        </w:rPr>
+      </w:pPr>
+      <w:r>
+        <w:rPr>
+          <w:rFonts w:ascii="Calibri" w:eastAsia="Calibri" w:hAnsi="Calibri" w:cs="Calibri"/>
+        </w:rPr>
+        <w:t>Difficulties in finding the audio and sound effects for the game.</w:t>
+      </w:r>
+    </w:p>
+    <w:p>
+      <w:pPr>
+        <w:pStyle w:val="ListParagraph"/>
+        <w:numPr>
+          <w:ilvl w:val="0"/>
+          <w:numId w:val="3"/>
+        </w:numPr>
+        <w:spacing w:line="240" w:lineRule="auto"/>
+        <w:rPr>
+          <w:rFonts w:ascii="Calibri" w:eastAsia="Calibri" w:hAnsi="Calibri" w:cs="Calibri"/>
+        </w:rPr>
+      </w:pPr>
+      <w:r>
+        <w:rPr>
+          <w:rFonts w:ascii="Calibri" w:eastAsia="Calibri" w:hAnsi="Calibri" w:cs="Calibri"/>
+        </w:rPr>
+        <w:t>Learning new language [C#, Java], software stack [Unity, Photoshop, Illustrator, React, Aseprite].</w:t>
+      </w:r>
+    </w:p>
+    <w:p>
+      <w:pPr>
+        <w:pStyle w:val="ListParagraph"/>
+        <w:numPr>
+          <w:ilvl w:val="0"/>
+          <w:numId w:val="3"/>
+        </w:numPr>
+        <w:spacing w:line="240" w:lineRule="auto"/>
+        <w:rPr>
+          <w:rFonts w:ascii="Calibri" w:eastAsia="Calibri" w:hAnsi="Calibri" w:cs="Calibri"/>
+        </w:rPr>
+      </w:pPr>
+      <w:r>
+        <w:rPr>
+          <w:rFonts w:ascii="Calibri" w:eastAsia="Calibri" w:hAnsi="Calibri" w:cs="Calibri"/>
+        </w:rPr>
+        <w:t>Time constraint due to internship workload.</w:t>
       </w:r>
     </w:p>
     <w:p>
@@ -1240,377 +2223,6 @@
           <w:b/>
         </w:rPr>
       </w:pPr>
-      <w:bookmarkStart w:id="11" w:name="_jbx1hncyggqg" w:colFirst="0" w:colLast="0"/>
-      <w:bookmarkEnd w:id="11"/>
-      <w:r>
-        <w:rPr>
-          <w:b/>
-          <w:sz w:val="28"/>
-          <w:szCs w:val="28"/>
-        </w:rPr>
-        <w:t>Phase 3 - Game Environment</w:t>
-      </w:r>
-    </w:p>
-    <w:p>
-      <w:pPr>
-        <w:rPr>
-          <w:rFonts w:ascii="Calibri" w:eastAsia="Calibri" w:hAnsi="Calibri" w:cs="Calibri"/>
-        </w:rPr>
-      </w:pPr>
-      <w:r>
-        <w:rPr>
-          <w:rFonts w:ascii="Calibri" w:eastAsia="Calibri" w:hAnsi="Calibri" w:cs="Calibri"/>
-        </w:rPr>
-        <w:t>As mentioned in the game description the farm will come under attack from predators at certain random times. The frequency of these attacks and number of attacking predators will depend on the player</w:t>
-      </w:r>
-      <w:r>
-        <w:rPr>
-          <w:rFonts w:ascii="Calibri" w:eastAsia="Calibri" w:hAnsi="Calibri" w:cs="Calibri"/>
-        </w:rPr>
-        <w:t>’</w:t>
-      </w:r>
-      <w:r>
-        <w:rPr>
-          <w:rFonts w:ascii="Calibri" w:eastAsia="Calibri" w:hAnsi="Calibri" w:cs="Calibri"/>
-        </w:rPr>
-        <w:t xml:space="preserve">s energy consumptions retrieved by the API calls every 10 seconds. We use the “View daily power consumption by current month” API provided to get the daily power consumption of the user for the current </w:t>
-      </w:r>
-      <w:r>
-        <w:rPr>
-          <w:rFonts w:ascii="Calibri" w:eastAsia="Calibri" w:hAnsi="Calibri" w:cs="Calibri"/>
-        </w:rPr>
-        <w:t>month,</w:t>
-      </w:r>
-      <w:r>
-        <w:rPr>
-          <w:rFonts w:ascii="Calibri" w:eastAsia="Calibri" w:hAnsi="Calibri" w:cs="Calibri"/>
-        </w:rPr>
-        <w:t xml:space="preserve"> </w:t>
-      </w:r>
-      <w:r>
-        <w:rPr>
-          <w:rFonts w:ascii="Calibri" w:eastAsia="Calibri" w:hAnsi="Calibri" w:cs="Calibri"/>
-        </w:rPr>
-        <w:t>and we implement our own algorithm to calculate the nature of the above attacks.</w:t>
-      </w:r>
-      <w:r>
-        <w:rPr>
-          <w:rFonts w:ascii="Calibri" w:eastAsia="Calibri" w:hAnsi="Calibri" w:cs="Calibri"/>
-        </w:rPr>
-        <w:t xml:space="preserve"> </w:t>
-      </w:r>
-      <w:r>
-        <w:rPr>
-          <w:rFonts w:ascii="Calibri" w:eastAsia="Calibri" w:hAnsi="Calibri" w:cs="Calibri"/>
-        </w:rPr>
-        <w:t xml:space="preserve">Also, the time delays for profit generations [Time to transport the good to market receive money], for consecutive grass purchases and for by-products production completion will change according to the player’s energy consumption. This also will be done by the algorithm. </w:t>
-      </w:r>
-      <w:proofErr w:type="gramStart"/>
-      <w:r>
-        <w:rPr>
-          <w:rFonts w:ascii="Calibri" w:eastAsia="Calibri" w:hAnsi="Calibri" w:cs="Calibri"/>
-        </w:rPr>
-        <w:t>So</w:t>
-      </w:r>
-      <w:proofErr w:type="gramEnd"/>
-      <w:r>
-        <w:rPr>
-          <w:rFonts w:ascii="Calibri" w:eastAsia="Calibri" w:hAnsi="Calibri" w:cs="Calibri"/>
-        </w:rPr>
-        <w:t xml:space="preserve"> a player will experience difficulty </w:t>
-      </w:r>
-      <w:proofErr w:type="gramStart"/>
-      <w:r>
-        <w:rPr>
-          <w:rFonts w:ascii="Calibri" w:eastAsia="Calibri" w:hAnsi="Calibri" w:cs="Calibri"/>
-        </w:rPr>
-        <w:t>to play</w:t>
-      </w:r>
-      <w:proofErr w:type="gramEnd"/>
-      <w:r>
-        <w:rPr>
-          <w:rFonts w:ascii="Calibri" w:eastAsia="Calibri" w:hAnsi="Calibri" w:cs="Calibri"/>
-        </w:rPr>
-        <w:t xml:space="preserve"> the game when his energy consumption increases. </w:t>
-      </w:r>
-    </w:p>
-    <w:p>
-      <w:pPr>
-        <w:pStyle w:val="Heading2"/>
-        <w:numPr>
-          <w:ilvl w:val="1"/>
-          <w:numId w:val="2"/>
-        </w:numPr>
-        <w:spacing w:before="240" w:line="276" w:lineRule="auto"/>
-        <w:ind w:right="755"/>
-        <w:jc w:val="both"/>
-        <w:rPr>
-          <w:b/>
-        </w:rPr>
-      </w:pPr>
-      <w:bookmarkStart w:id="12" w:name="_8kj3ixceaofm" w:colFirst="0" w:colLast="0"/>
-      <w:bookmarkEnd w:id="12"/>
-      <w:r>
-        <w:rPr>
-          <w:b/>
-          <w:sz w:val="28"/>
-          <w:szCs w:val="28"/>
-        </w:rPr>
-        <w:t>Phase 4 - Leaderboard</w:t>
-      </w:r>
-    </w:p>
-    <w:p>
-      <w:pPr>
-        <w:rPr>
-          <w:rFonts w:ascii="Calibri" w:eastAsia="Calibri" w:hAnsi="Calibri" w:cs="Calibri"/>
-        </w:rPr>
-      </w:pPr>
-      <w:r>
-        <w:rPr>
-          <w:rFonts w:ascii="Calibri" w:eastAsia="Calibri" w:hAnsi="Calibri" w:cs="Calibri"/>
-        </w:rPr>
-        <w:t xml:space="preserve">The player will receive trophies [Gold, silver, and bronze] according to the time he takes to complete the objectives and pass the levels. </w:t>
-      </w:r>
-      <w:r>
-        <w:rPr>
-          <w:rFonts w:ascii="Calibri" w:eastAsia="Calibri" w:hAnsi="Calibri" w:cs="Calibri"/>
-        </w:rPr>
-        <w:t xml:space="preserve">There will be a defined score for </w:t>
-      </w:r>
-      <w:r>
-        <w:rPr>
-          <w:rFonts w:ascii="Calibri" w:eastAsia="Calibri" w:hAnsi="Calibri" w:cs="Calibri"/>
-        </w:rPr>
-        <w:t>each</w:t>
-      </w:r>
-      <w:r>
-        <w:rPr>
-          <w:rFonts w:ascii="Calibri" w:eastAsia="Calibri" w:hAnsi="Calibri" w:cs="Calibri"/>
-        </w:rPr>
-        <w:t xml:space="preserve"> trophy that the player achieve</w:t>
-      </w:r>
-      <w:r>
-        <w:rPr>
-          <w:rFonts w:ascii="Calibri" w:eastAsia="Calibri" w:hAnsi="Calibri" w:cs="Calibri"/>
-        </w:rPr>
-        <w:t>s</w:t>
-      </w:r>
-      <w:r>
-        <w:rPr>
-          <w:rFonts w:ascii="Calibri" w:eastAsia="Calibri" w:hAnsi="Calibri" w:cs="Calibri"/>
-        </w:rPr>
-        <w:t>. Also, the player will get extra score to his choices in energy efficient upgrades</w:t>
-      </w:r>
-      <w:r>
-        <w:rPr>
-          <w:rFonts w:ascii="Calibri" w:eastAsia="Calibri" w:hAnsi="Calibri" w:cs="Calibri"/>
-        </w:rPr>
-        <w:t xml:space="preserve"> and the profit he makes</w:t>
-      </w:r>
-      <w:r>
-        <w:rPr>
-          <w:rFonts w:ascii="Calibri" w:eastAsia="Calibri" w:hAnsi="Calibri" w:cs="Calibri"/>
-        </w:rPr>
-        <w:t xml:space="preserve">. </w:t>
-      </w:r>
-      <w:r>
-        <w:rPr>
-          <w:rFonts w:ascii="Calibri" w:eastAsia="Calibri" w:hAnsi="Calibri" w:cs="Calibri"/>
-        </w:rPr>
-        <w:t>In the game environment there will be a button to view the leaderboard. To make the leaderboard we use the “View Player List” API to get the list of each player. To calculate the leaderboard, we use the current player’s score as the base value for which we use the retrieved other players’ information to calculate a variation using our own algorithm and calculate the other players’ score. This leader will be calculated at a certain time interval using the current score of the player and will be saved in the database and retrieved for the view when clicking then ‘Leaderboard’ button.</w:t>
-      </w:r>
-    </w:p>
-    <w:p>
-      <w:pPr>
-        <w:pStyle w:val="Heading1"/>
-        <w:widowControl/>
-        <w:numPr>
-          <w:ilvl w:val="0"/>
-          <w:numId w:val="2"/>
-        </w:numPr>
-        <w:spacing w:before="240" w:after="240" w:line="276" w:lineRule="auto"/>
-        <w:ind w:left="360" w:right="755" w:hanging="90"/>
-        <w:jc w:val="both"/>
-        <w:rPr>
-          <w:color w:val="545454"/>
-        </w:rPr>
-      </w:pPr>
-      <w:bookmarkStart w:id="13" w:name="_y2l9pp5tqu6" w:colFirst="0" w:colLast="0"/>
-      <w:bookmarkEnd w:id="13"/>
-      <w:r>
-        <w:rPr>
-          <w:color w:val="545454"/>
-        </w:rPr>
-        <w:t>Expected Challenges and Solutions</w:t>
-      </w:r>
-    </w:p>
-    <w:p>
-      <w:pPr>
-        <w:pStyle w:val="Heading2"/>
-        <w:numPr>
-          <w:ilvl w:val="1"/>
-          <w:numId w:val="2"/>
-        </w:numPr>
-        <w:spacing w:before="240" w:line="276" w:lineRule="auto"/>
-        <w:ind w:right="755"/>
-        <w:jc w:val="both"/>
-        <w:rPr>
-          <w:b/>
-          <w:sz w:val="28"/>
-          <w:szCs w:val="28"/>
-        </w:rPr>
-      </w:pPr>
-      <w:bookmarkStart w:id="14" w:name="_v0w2e187gaa0" w:colFirst="0" w:colLast="0"/>
-      <w:bookmarkEnd w:id="14"/>
-      <w:r>
-        <w:rPr>
-          <w:b/>
-          <w:sz w:val="28"/>
-          <w:szCs w:val="28"/>
-        </w:rPr>
-        <w:t>Challenges</w:t>
-      </w:r>
-    </w:p>
-    <w:p>
-      <w:pPr>
-        <w:pStyle w:val="ListParagraph"/>
-        <w:numPr>
-          <w:ilvl w:val="0"/>
-          <w:numId w:val="3"/>
-        </w:numPr>
-        <w:rPr>
-          <w:rFonts w:ascii="Calibri" w:eastAsia="Calibri" w:hAnsi="Calibri" w:cs="Calibri"/>
-        </w:rPr>
-      </w:pPr>
-      <w:r>
-        <w:rPr>
-          <w:rFonts w:ascii="Calibri" w:eastAsia="Calibri" w:hAnsi="Calibri" w:cs="Calibri"/>
-        </w:rPr>
-        <w:t xml:space="preserve">Difficulties in </w:t>
-      </w:r>
-      <w:r>
-        <w:rPr>
-          <w:rFonts w:ascii="Calibri" w:eastAsia="Calibri" w:hAnsi="Calibri" w:cs="Calibri"/>
-        </w:rPr>
-        <w:t>making the game art. [</w:t>
-      </w:r>
-      <w:r>
-        <w:rPr>
-          <w:rFonts w:ascii="Calibri" w:eastAsia="Calibri" w:hAnsi="Calibri" w:cs="Calibri"/>
-        </w:rPr>
-        <w:t>Model</w:t>
-      </w:r>
-      <w:r>
-        <w:rPr>
-          <w:rFonts w:ascii="Calibri" w:eastAsia="Calibri" w:hAnsi="Calibri" w:cs="Calibri"/>
-        </w:rPr>
-        <w:t xml:space="preserve">s, </w:t>
-      </w:r>
-      <w:r>
-        <w:rPr>
-          <w:rFonts w:ascii="Calibri" w:eastAsia="Calibri" w:hAnsi="Calibri" w:cs="Calibri"/>
-        </w:rPr>
-        <w:t>S</w:t>
-      </w:r>
-      <w:r>
-        <w:rPr>
-          <w:rFonts w:ascii="Calibri" w:eastAsia="Calibri" w:hAnsi="Calibri" w:cs="Calibri"/>
-        </w:rPr>
-        <w:t>prites</w:t>
-      </w:r>
-      <w:r>
-        <w:rPr>
-          <w:rFonts w:ascii="Calibri" w:eastAsia="Calibri" w:hAnsi="Calibri" w:cs="Calibri"/>
-        </w:rPr>
-        <w:t>]</w:t>
-      </w:r>
-    </w:p>
-    <w:p>
-      <w:pPr>
-        <w:pStyle w:val="ListParagraph"/>
-        <w:numPr>
-          <w:ilvl w:val="0"/>
-          <w:numId w:val="3"/>
-        </w:numPr>
-        <w:rPr>
-          <w:rFonts w:ascii="Calibri" w:eastAsia="Calibri" w:hAnsi="Calibri" w:cs="Calibri"/>
-        </w:rPr>
-      </w:pPr>
-      <w:r>
-        <w:rPr>
-          <w:rFonts w:ascii="Calibri" w:eastAsia="Calibri" w:hAnsi="Calibri" w:cs="Calibri"/>
-        </w:rPr>
-        <w:t>Remote team-members.</w:t>
-      </w:r>
-    </w:p>
-    <w:p>
-      <w:pPr>
-        <w:pStyle w:val="ListParagraph"/>
-        <w:numPr>
-          <w:ilvl w:val="0"/>
-          <w:numId w:val="3"/>
-        </w:numPr>
-        <w:rPr>
-          <w:rFonts w:ascii="Calibri" w:eastAsia="Calibri" w:hAnsi="Calibri" w:cs="Calibri"/>
-        </w:rPr>
-      </w:pPr>
-      <w:r>
-        <w:rPr>
-          <w:rFonts w:ascii="Calibri" w:eastAsia="Calibri" w:hAnsi="Calibri" w:cs="Calibri"/>
-        </w:rPr>
-        <w:t>Difficulties in finding the audio and sound effects for the game.</w:t>
-      </w:r>
-    </w:p>
-    <w:p>
-      <w:pPr>
-        <w:pStyle w:val="ListParagraph"/>
-        <w:numPr>
-          <w:ilvl w:val="0"/>
-          <w:numId w:val="3"/>
-        </w:numPr>
-        <w:rPr>
-          <w:rFonts w:ascii="Calibri" w:eastAsia="Calibri" w:hAnsi="Calibri" w:cs="Calibri"/>
-        </w:rPr>
-      </w:pPr>
-      <w:r>
-        <w:rPr>
-          <w:rFonts w:ascii="Calibri" w:eastAsia="Calibri" w:hAnsi="Calibri" w:cs="Calibri"/>
-        </w:rPr>
-        <w:t>Learning new language [C#, Java], software stack [Unity, Photoshop, Illustrator, React, Aseprite].</w:t>
-      </w:r>
-    </w:p>
-    <w:p>
-      <w:pPr>
-        <w:pStyle w:val="ListParagraph"/>
-        <w:numPr>
-          <w:ilvl w:val="0"/>
-          <w:numId w:val="3"/>
-        </w:numPr>
-        <w:rPr>
-          <w:rFonts w:ascii="Calibri" w:eastAsia="Calibri" w:hAnsi="Calibri" w:cs="Calibri"/>
-        </w:rPr>
-      </w:pPr>
-      <w:r>
-        <w:rPr>
-          <w:rFonts w:ascii="Calibri" w:eastAsia="Calibri" w:hAnsi="Calibri" w:cs="Calibri"/>
-        </w:rPr>
-        <w:t>Time constraint due to internship workload.</w:t>
-      </w:r>
-    </w:p>
-    <w:p>
-      <w:pPr>
-        <w:pStyle w:val="Heading2"/>
-        <w:numPr>
-          <w:ilvl w:val="1"/>
-          <w:numId w:val="2"/>
-        </w:numPr>
-        <w:spacing w:before="240" w:line="276" w:lineRule="auto"/>
-        <w:ind w:right="755"/>
-        <w:jc w:val="both"/>
-        <w:rPr>
-          <w:b/>
-        </w:rPr>
-      </w:pPr>
       <w:bookmarkStart w:id="15" w:name="_7ees80oovad6" w:colFirst="0" w:colLast="0"/>
       <w:bookmarkEnd w:id="15"/>
       <w:r>
@@ -1629,6 +2241,7 @@
           <w:ilvl w:val="0"/>
           <w:numId w:val="4"/>
         </w:numPr>
+        <w:spacing w:before="0" w:line="240" w:lineRule="auto"/>
         <w:rPr>
           <w:rFonts w:ascii="Calibri" w:eastAsia="Calibri" w:hAnsi="Calibri" w:cs="Calibri"/>
         </w:rPr>
@@ -1647,6 +2260,7 @@
           <w:ilvl w:val="0"/>
           <w:numId w:val="4"/>
         </w:numPr>
+        <w:spacing w:line="240" w:lineRule="auto"/>
         <w:rPr>
           <w:rFonts w:ascii="Calibri" w:eastAsia="Calibri" w:hAnsi="Calibri" w:cs="Calibri"/>
         </w:rPr>
@@ -1665,6 +2279,7 @@
           <w:ilvl w:val="0"/>
           <w:numId w:val="4"/>
         </w:numPr>
+        <w:spacing w:line="240" w:lineRule="auto"/>
         <w:rPr>
           <w:rFonts w:ascii="Calibri" w:eastAsia="Calibri" w:hAnsi="Calibri" w:cs="Calibri"/>
         </w:rPr>
@@ -1683,6 +2298,7 @@
           <w:ilvl w:val="0"/>
           <w:numId w:val="4"/>
         </w:numPr>
+        <w:spacing w:line="240" w:lineRule="auto"/>
         <w:rPr>
           <w:rFonts w:ascii="Calibri" w:eastAsia="Calibri" w:hAnsi="Calibri" w:cs="Calibri"/>
         </w:rPr>
@@ -1701,6 +2317,7 @@
           <w:ilvl w:val="0"/>
           <w:numId w:val="4"/>
         </w:numPr>
+        <w:spacing w:line="240" w:lineRule="auto"/>
         <w:rPr>
           <w:rFonts w:ascii="Calibri" w:eastAsia="Calibri" w:hAnsi="Calibri" w:cs="Calibri"/>
         </w:rPr>
@@ -1713,9 +2330,9 @@
       </w:r>
     </w:p>
     <w:sectPr>
-      <w:footerReference w:type="default" r:id="rId8"/>
-      <w:headerReference w:type="first" r:id="rId9"/>
-      <w:footerReference w:type="first" r:id="rId10"/>
+      <w:footerReference w:type="default" r:id="rId9"/>
+      <w:headerReference w:type="first" r:id="rId10"/>
+      <w:footerReference w:type="first" r:id="rId11"/>
       <w:pgSz w:w="11906" w:h="16838"/>
       <w:pgMar w:top="720" w:right="720" w:bottom="720" w:left="720" w:header="0" w:footer="720" w:gutter="0"/>
       <w:pgNumType w:start="1"/>
@@ -3275,4 +3892,16 @@
   </a:objectDefaults>
   <a:extraClrSchemeLst/>
 </a:theme>
+</file>
+
+<file path=customXml/item1.xml><?xml version="1.0" encoding="utf-8"?>
+<b:Sources xmlns:b="http://schemas.openxmlformats.org/officeDocument/2006/bibliography" xmlns="http://schemas.openxmlformats.org/officeDocument/2006/bibliography" SelectedStyle="\APASixthEditionOfficeOnline.xsl" StyleName="APA" Version="6"/>
+</file>
+
+<file path=customXml/itemProps1.xml><?xml version="1.0" encoding="utf-8"?>
+<ds:datastoreItem xmlns:ds="http://schemas.openxmlformats.org/officeDocument/2006/customXml" ds:itemID="{1768A1BB-CEEB-4740-8397-AFC1321BE585}">
+  <ds:schemaRefs>
+    <ds:schemaRef ds:uri="http://schemas.openxmlformats.org/officeDocument/2006/bibliography"/>
+  </ds:schemaRefs>
+</ds:datastoreItem>
 </file>
</xml_diff>

<commit_message>
Updated the proposal with requiered changes
Checked all the contents and updated the proposal with the required changes
</commit_message>
<xml_diff>
--- a/Proposal/EN3350 - Sample Proposal Template.docx
+++ b/Proposal/EN3350 - Sample Proposal Template.docx
@@ -20,7 +20,7 @@
           <w:color w:val="353744"/>
         </w:rPr>
         <w:drawing>
-          <wp:inline distT="114300" distB="114300" distL="114300" distR="114300" wp14:anchorId="4C4AF1AE" wp14:editId="72267B3F">
+          <wp:inline distT="114300" distB="114300" distL="114300" distR="114300" wp14:anchorId="64D137E5" wp14:editId="495A3E4F">
             <wp:extent cx="6438900" cy="105483"/>
             <wp:effectExtent l="0" t="0" r="0" b="0"/>
             <wp:docPr id="1" name="image2.png" descr="horizontal line"/>
@@ -65,8 +65,8 @@
           <w:rFonts w:ascii="Proxima Nova" w:eastAsia="Proxima Nova" w:hAnsi="Proxima Nova" w:cs="Proxima Nova"/>
           <w:b/>
           <w:color w:val="008575"/>
-          <w:sz w:val="32"/>
-          <w:szCs w:val="32"/>
+          <w:sz w:val="30"/>
+          <w:szCs w:val="30"/>
         </w:rPr>
       </w:pPr>
       <w:r>
@@ -74,8 +74,8 @@
           <w:rFonts w:ascii="Proxima Nova" w:eastAsia="Proxima Nova" w:hAnsi="Proxima Nova" w:cs="Proxima Nova"/>
           <w:b/>
           <w:color w:val="008575"/>
-          <w:sz w:val="32"/>
-          <w:szCs w:val="32"/>
+          <w:sz w:val="30"/>
+          <w:szCs w:val="30"/>
         </w:rPr>
         <w:t>Department of Electronic &amp; Telecommunication Engineering (EN)</w:t>
       </w:r>
@@ -112,8 +112,8 @@
           <w:rFonts w:ascii="Proxima Nova" w:eastAsia="Proxima Nova" w:hAnsi="Proxima Nova" w:cs="Proxima Nova"/>
           <w:b w:val="0"/>
           <w:color w:val="353744"/>
-          <w:sz w:val="48"/>
-          <w:szCs w:val="48"/>
+          <w:sz w:val="40"/>
+          <w:szCs w:val="40"/>
         </w:rPr>
       </w:pPr>
       <w:bookmarkStart w:id="0" w:name="_5x0d5h95i329" w:colFirst="0" w:colLast="0"/>
@@ -123,20 +123,10 @@
           <w:rFonts w:ascii="Proxima Nova" w:eastAsia="Proxima Nova" w:hAnsi="Proxima Nova" w:cs="Proxima Nova"/>
           <w:b w:val="0"/>
           <w:color w:val="353744"/>
-          <w:sz w:val="62"/>
-          <w:szCs w:val="62"/>
-        </w:rPr>
-        <w:t xml:space="preserve">Proposal </w:t>
-      </w:r>
-      <w:r>
-        <w:rPr>
-          <w:rFonts w:ascii="Proxima Nova" w:eastAsia="Proxima Nova" w:hAnsi="Proxima Nova" w:cs="Proxima Nova"/>
-          <w:b w:val="0"/>
-          <w:color w:val="353744"/>
-          <w:sz w:val="62"/>
-          <w:szCs w:val="62"/>
-        </w:rPr>
-        <w:t>– Hybrid Farm</w:t>
+          <w:sz w:val="52"/>
+          <w:szCs w:val="52"/>
+        </w:rPr>
+        <w:t>Proposal – Hybrid Farm</w:t>
       </w:r>
     </w:p>
     <w:p>
@@ -171,7 +161,7 @@
           <w:ilvl w:val="0"/>
           <w:numId w:val="2"/>
         </w:numPr>
-        <w:spacing w:before="240" w:after="240" w:line="276" w:lineRule="auto"/>
+        <w:spacing w:before="240" w:line="276" w:lineRule="auto"/>
         <w:ind w:left="360" w:right="755" w:hanging="90"/>
         <w:jc w:val="both"/>
         <w:rPr>
@@ -191,7 +181,6 @@
     </w:p>
     <w:tbl>
       <w:tblPr>
-        <w:tblStyle w:val="a"/>
         <w:tblW w:w="5000" w:type="pct"/>
         <w:tblBorders>
           <w:top w:val="single" w:sz="8" w:space="0" w:color="000000"/>
@@ -208,6 +197,9 @@
         <w:gridCol w:w="5223"/>
       </w:tblGrid>
       <w:tr>
+        <w:trPr>
+          <w:trHeight w:val="186"/>
+        </w:trPr>
         <w:tc>
           <w:tcPr>
             <w:tcW w:w="2500" w:type="pct"/>
@@ -274,6 +266,9 @@
         </w:tc>
       </w:tr>
       <w:tr>
+        <w:trPr>
+          <w:trHeight w:val="20"/>
+        </w:trPr>
         <w:tc>
           <w:tcPr>
             <w:tcW w:w="2500" w:type="pct"/>
@@ -288,26 +283,53 @@
           </w:tcPr>
           <w:p>
             <w:pPr>
+              <w:spacing w:before="0"/>
               <w:rPr>
                 <w:rFonts w:ascii="Calibri" w:eastAsia="Calibri" w:hAnsi="Calibri" w:cs="Calibri"/>
               </w:rPr>
             </w:pPr>
-            <w:proofErr w:type="spellStart"/>
             <w:r>
               <w:rPr>
                 <w:rFonts w:ascii="Calibri" w:eastAsia="Calibri" w:hAnsi="Calibri" w:cs="Calibri"/>
               </w:rPr>
-              <w:t>L.G.</w:t>
+              <w:t>L.</w:t>
             </w:r>
-            <w:proofErr w:type="gramStart"/>
             <w:r>
               <w:rPr>
                 <w:rFonts w:ascii="Calibri" w:eastAsia="Calibri" w:hAnsi="Calibri" w:cs="Calibri"/>
               </w:rPr>
-              <w:t>S.Clarance</w:t>
+              <w:t xml:space="preserve"> </w:t>
             </w:r>
-            <w:proofErr w:type="spellEnd"/>
-            <w:proofErr w:type="gramEnd"/>
+            <w:r>
+              <w:rPr>
+                <w:rFonts w:ascii="Calibri" w:eastAsia="Calibri" w:hAnsi="Calibri" w:cs="Calibri"/>
+              </w:rPr>
+              <w:t>G.</w:t>
+            </w:r>
+            <w:r>
+              <w:rPr>
+                <w:rFonts w:ascii="Calibri" w:eastAsia="Calibri" w:hAnsi="Calibri" w:cs="Calibri"/>
+              </w:rPr>
+              <w:t xml:space="preserve"> </w:t>
+            </w:r>
+            <w:r>
+              <w:rPr>
+                <w:rFonts w:ascii="Calibri" w:eastAsia="Calibri" w:hAnsi="Calibri" w:cs="Calibri"/>
+              </w:rPr>
+              <w:t>S.</w:t>
+            </w:r>
+            <w:r>
+              <w:rPr>
+                <w:rFonts w:ascii="Calibri" w:eastAsia="Calibri" w:hAnsi="Calibri" w:cs="Calibri"/>
+              </w:rPr>
+              <w:t xml:space="preserve"> </w:t>
+            </w:r>
+            <w:r>
+              <w:rPr>
+                <w:rFonts w:ascii="Calibri" w:eastAsia="Calibri" w:hAnsi="Calibri" w:cs="Calibri"/>
+              </w:rPr>
+              <w:t>Clarance</w:t>
+            </w:r>
           </w:p>
         </w:tc>
         <w:tc>
@@ -341,6 +363,9 @@
         </w:tc>
       </w:tr>
       <w:tr>
+        <w:trPr>
+          <w:trHeight w:val="20"/>
+        </w:trPr>
         <w:tc>
           <w:tcPr>
             <w:tcW w:w="2500" w:type="pct"/>
@@ -355,16 +380,29 @@
           </w:tcPr>
           <w:p>
             <w:pPr>
+              <w:spacing w:before="0"/>
               <w:rPr>
                 <w:rFonts w:ascii="Calibri" w:eastAsia="Calibri" w:hAnsi="Calibri" w:cs="Calibri"/>
               </w:rPr>
             </w:pPr>
+            <w:r>
+              <w:rPr>
+                <w:rFonts w:ascii="Calibri" w:eastAsia="Calibri" w:hAnsi="Calibri" w:cs="Calibri"/>
+              </w:rPr>
+              <w:t>V.</w:t>
+            </w:r>
+            <w:r>
+              <w:rPr>
+                <w:rFonts w:ascii="Calibri" w:eastAsia="Calibri" w:hAnsi="Calibri" w:cs="Calibri"/>
+              </w:rPr>
+              <w:t xml:space="preserve"> </w:t>
+            </w:r>
             <w:proofErr w:type="spellStart"/>
             <w:r>
               <w:rPr>
                 <w:rFonts w:ascii="Calibri" w:eastAsia="Calibri" w:hAnsi="Calibri" w:cs="Calibri"/>
               </w:rPr>
-              <w:t>V.Kurrshanth</w:t>
+              <w:t>Kurrshanth</w:t>
             </w:r>
             <w:proofErr w:type="spellEnd"/>
           </w:p>
@@ -400,6 +438,9 @@
         </w:tc>
       </w:tr>
       <w:tr>
+        <w:trPr>
+          <w:trHeight w:val="20"/>
+        </w:trPr>
         <w:tc>
           <w:tcPr>
             <w:tcW w:w="2500" w:type="pct"/>
@@ -414,26 +455,65 @@
           </w:tcPr>
           <w:p>
             <w:pPr>
+              <w:spacing w:before="0"/>
               <w:rPr>
                 <w:rFonts w:ascii="Calibri" w:eastAsia="Calibri" w:hAnsi="Calibri" w:cs="Calibri"/>
               </w:rPr>
             </w:pPr>
-            <w:proofErr w:type="spellStart"/>
             <w:r>
               <w:rPr>
                 <w:rFonts w:ascii="Calibri" w:eastAsia="Calibri" w:hAnsi="Calibri" w:cs="Calibri"/>
               </w:rPr>
-              <w:t>C.M.C.</w:t>
+              <w:t>C.</w:t>
             </w:r>
-            <w:proofErr w:type="gramStart"/>
             <w:r>
               <w:rPr>
                 <w:rFonts w:ascii="Calibri" w:eastAsia="Calibri" w:hAnsi="Calibri" w:cs="Calibri"/>
               </w:rPr>
-              <w:t>C.Miranda</w:t>
+              <w:t xml:space="preserve"> </w:t>
             </w:r>
-            <w:proofErr w:type="spellEnd"/>
-            <w:proofErr w:type="gramEnd"/>
+            <w:r>
+              <w:rPr>
+                <w:rFonts w:ascii="Calibri" w:eastAsia="Calibri" w:hAnsi="Calibri" w:cs="Calibri"/>
+              </w:rPr>
+              <w:t>M.</w:t>
+            </w:r>
+            <w:r>
+              <w:rPr>
+                <w:rFonts w:ascii="Calibri" w:eastAsia="Calibri" w:hAnsi="Calibri" w:cs="Calibri"/>
+              </w:rPr>
+              <w:t xml:space="preserve"> </w:t>
+            </w:r>
+            <w:r>
+              <w:rPr>
+                <w:rFonts w:ascii="Calibri" w:eastAsia="Calibri" w:hAnsi="Calibri" w:cs="Calibri"/>
+              </w:rPr>
+              <w:t>C.</w:t>
+            </w:r>
+            <w:r>
+              <w:rPr>
+                <w:rFonts w:ascii="Calibri" w:eastAsia="Calibri" w:hAnsi="Calibri" w:cs="Calibri"/>
+              </w:rPr>
+              <w:t xml:space="preserve"> </w:t>
+            </w:r>
+            <w:r>
+              <w:rPr>
+                <w:rFonts w:ascii="Calibri" w:eastAsia="Calibri" w:hAnsi="Calibri" w:cs="Calibri"/>
+              </w:rPr>
+              <w:t>C.</w:t>
+            </w:r>
+            <w:r>
+              <w:rPr>
+                <w:rFonts w:ascii="Calibri" w:eastAsia="Calibri" w:hAnsi="Calibri" w:cs="Calibri"/>
+              </w:rPr>
+              <w:t xml:space="preserve"> </w:t>
+            </w:r>
+            <w:r>
+              <w:rPr>
+                <w:rFonts w:ascii="Calibri" w:eastAsia="Calibri" w:hAnsi="Calibri" w:cs="Calibri"/>
+              </w:rPr>
+              <w:t>Miranda</w:t>
+            </w:r>
           </w:p>
         </w:tc>
         <w:tc>
@@ -467,6 +547,9 @@
         </w:tc>
       </w:tr>
       <w:tr>
+        <w:trPr>
+          <w:trHeight w:val="20"/>
+        </w:trPr>
         <w:tc>
           <w:tcPr>
             <w:tcW w:w="2500" w:type="pct"/>
@@ -481,20 +564,31 @@
           </w:tcPr>
           <w:p>
             <w:pPr>
+              <w:spacing w:before="0"/>
               <w:rPr>
                 <w:rFonts w:ascii="Calibri" w:eastAsia="Calibri" w:hAnsi="Calibri" w:cs="Calibri"/>
               </w:rPr>
             </w:pPr>
+            <w:r>
+              <w:rPr>
+                <w:rFonts w:ascii="Calibri" w:eastAsia="Calibri" w:hAnsi="Calibri" w:cs="Calibri"/>
+              </w:rPr>
+              <w:t>R.</w:t>
+            </w:r>
+            <w:r>
+              <w:rPr>
+                <w:rFonts w:ascii="Calibri" w:eastAsia="Calibri" w:hAnsi="Calibri" w:cs="Calibri"/>
+              </w:rPr>
+              <w:t xml:space="preserve"> </w:t>
+            </w:r>
             <w:proofErr w:type="spellStart"/>
-            <w:proofErr w:type="gramStart"/>
             <w:r>
               <w:rPr>
                 <w:rFonts w:ascii="Calibri" w:eastAsia="Calibri" w:hAnsi="Calibri" w:cs="Calibri"/>
               </w:rPr>
-              <w:t>R.Sairisan</w:t>
+              <w:t>Sairisan</w:t>
             </w:r>
             <w:proofErr w:type="spellEnd"/>
-            <w:proofErr w:type="gramEnd"/>
           </w:p>
         </w:tc>
         <w:tc>
@@ -536,7 +630,7 @@
           <w:ilvl w:val="0"/>
           <w:numId w:val="2"/>
         </w:numPr>
-        <w:spacing w:before="240" w:after="240" w:line="276" w:lineRule="auto"/>
+        <w:spacing w:before="240" w:line="276" w:lineRule="auto"/>
         <w:ind w:left="360" w:right="755" w:hanging="90"/>
         <w:jc w:val="both"/>
         <w:rPr>
@@ -552,6 +646,351 @@
           <w:color w:val="545454"/>
         </w:rPr>
         <w:t>Game Concept Overview</w:t>
+      </w:r>
+    </w:p>
+    <w:p>
+      <w:pPr>
+        <w:pStyle w:val="Heading2"/>
+        <w:numPr>
+          <w:ilvl w:val="1"/>
+          <w:numId w:val="2"/>
+        </w:numPr>
+        <w:spacing w:before="0" w:line="276" w:lineRule="auto"/>
+        <w:ind w:left="1440" w:right="755" w:hanging="360"/>
+        <w:jc w:val="both"/>
+        <w:rPr>
+          <w:b/>
+        </w:rPr>
+      </w:pPr>
+      <w:bookmarkStart w:id="5" w:name="_63lxyaols3cc" w:colFirst="0" w:colLast="0"/>
+      <w:bookmarkEnd w:id="5"/>
+      <w:r>
+        <w:rPr>
+          <w:b/>
+          <w:sz w:val="28"/>
+          <w:szCs w:val="28"/>
+        </w:rPr>
+        <w:t>Concept Summary [Hybrid Farm]</w:t>
+      </w:r>
+    </w:p>
+    <w:p>
+      <w:pPr>
+        <w:spacing w:before="0" w:line="276" w:lineRule="auto"/>
+        <w:ind w:firstLine="720"/>
+        <w:jc w:val="both"/>
+        <w:rPr>
+          <w:rFonts w:ascii="Calibri" w:eastAsia="Calibri" w:hAnsi="Calibri" w:cs="Calibri"/>
+        </w:rPr>
+      </w:pPr>
+      <w:r>
+        <w:rPr>
+          <w:rFonts w:ascii="Calibri" w:eastAsia="Calibri" w:hAnsi="Calibri" w:cs="Calibri"/>
+        </w:rPr>
+        <w:t>Our game is a 2.5D point-and-click strategic gameplay that enables the player to manage the production processes on a farm, make decisions to increase profit, and complete objectives in less time to secure a position on the leaderboard</w:t>
+      </w:r>
+      <w:r>
+        <w:rPr>
+          <w:rFonts w:ascii="Calibri" w:eastAsia="Calibri" w:hAnsi="Calibri" w:cs="Calibri"/>
+        </w:rPr>
+        <w:t xml:space="preserve">. </w:t>
+      </w:r>
+      <w:r>
+        <w:rPr>
+          <w:rFonts w:ascii="Calibri" w:eastAsia="Calibri" w:hAnsi="Calibri" w:cs="Calibri"/>
+        </w:rPr>
+        <w:t xml:space="preserve">The resources the player will be managing include different livestock (farm animals) such as chickens, pigs, and cows (not finalized). </w:t>
+      </w:r>
+      <w:r>
+        <w:rPr>
+          <w:rFonts w:ascii="Calibri" w:eastAsia="Calibri" w:hAnsi="Calibri" w:cs="Calibri"/>
+        </w:rPr>
+        <w:t xml:space="preserve">As the profit increases the player will have the ability to build small factories to produce byproducts from the base products. </w:t>
+      </w:r>
+      <w:r>
+        <w:rPr>
+          <w:rFonts w:ascii="Calibri" w:eastAsia="Calibri" w:hAnsi="Calibri" w:cs="Calibri"/>
+        </w:rPr>
+        <w:t>We have planned to have one base product from each</w:t>
+      </w:r>
+      <w:r>
+        <w:rPr>
+          <w:rFonts w:ascii="Calibri" w:eastAsia="Calibri" w:hAnsi="Calibri" w:cs="Calibri"/>
+        </w:rPr>
+        <w:t xml:space="preserve"> livestock</w:t>
+      </w:r>
+      <w:r>
+        <w:rPr>
+          <w:rFonts w:ascii="Calibri" w:eastAsia="Calibri" w:hAnsi="Calibri" w:cs="Calibri"/>
+        </w:rPr>
+        <w:t xml:space="preserve"> and to use it to generate two byproducts. </w:t>
+      </w:r>
+      <w:r>
+        <w:rPr>
+          <w:rFonts w:ascii="Calibri" w:eastAsia="Calibri" w:hAnsi="Calibri" w:cs="Calibri"/>
+        </w:rPr>
+        <w:t>Consequently, two factories will be available for each livestock count</w:t>
+      </w:r>
+      <w:r>
+        <w:rPr>
+          <w:rFonts w:ascii="Calibri" w:eastAsia="Calibri" w:hAnsi="Calibri" w:cs="Calibri"/>
+        </w:rPr>
+        <w:t>.</w:t>
+      </w:r>
+      <w:r>
+        <w:rPr>
+          <w:rFonts w:ascii="Calibri" w:eastAsia="Calibri" w:hAnsi="Calibri" w:cs="Calibri"/>
+        </w:rPr>
+        <w:t xml:space="preserve"> </w:t>
+      </w:r>
+      <w:r>
+        <w:rPr>
+          <w:rFonts w:ascii="Calibri" w:eastAsia="Calibri" w:hAnsi="Calibri" w:cs="Calibri"/>
+        </w:rPr>
+        <w:t xml:space="preserve">The player will use a transport vehicle to </w:t>
+      </w:r>
+      <w:r>
+        <w:rPr>
+          <w:rFonts w:ascii="Calibri" w:eastAsia="Calibri" w:hAnsi="Calibri" w:cs="Calibri"/>
+        </w:rPr>
+        <w:t>export t</w:t>
+      </w:r>
+      <w:r>
+        <w:rPr>
+          <w:rFonts w:ascii="Calibri" w:eastAsia="Calibri" w:hAnsi="Calibri" w:cs="Calibri"/>
+        </w:rPr>
+        <w:t>heir products to market and receive money</w:t>
+      </w:r>
+      <w:r>
+        <w:rPr>
+          <w:rFonts w:ascii="Calibri" w:eastAsia="Calibri" w:hAnsi="Calibri" w:cs="Calibri"/>
+        </w:rPr>
+        <w:t xml:space="preserve"> and he will purchase grass from a dedicated store to feed the livestock. </w:t>
+      </w:r>
+      <w:r>
+        <w:rPr>
+          <w:rFonts w:ascii="Calibri" w:eastAsia="Calibri" w:hAnsi="Calibri" w:cs="Calibri"/>
+        </w:rPr>
+        <w:t>Time delays follow each grass purchase, and there are also delays in byproduct production from factories and receiving profits from transported goods</w:t>
+      </w:r>
+      <w:r>
+        <w:rPr>
+          <w:rFonts w:ascii="Calibri" w:eastAsia="Calibri" w:hAnsi="Calibri" w:cs="Calibri"/>
+        </w:rPr>
+        <w:t>.</w:t>
+      </w:r>
+    </w:p>
+    <w:p>
+      <w:pPr>
+        <w:spacing w:before="0" w:line="276" w:lineRule="auto"/>
+        <w:ind w:firstLine="720"/>
+        <w:jc w:val="both"/>
+        <w:rPr>
+          <w:rFonts w:ascii="Calibri" w:eastAsia="Calibri" w:hAnsi="Calibri" w:cs="Calibri"/>
+        </w:rPr>
+      </w:pPr>
+      <w:r>
+        <w:rPr>
+          <w:rFonts w:ascii="Calibri" w:eastAsia="Calibri" w:hAnsi="Calibri" w:cs="Calibri"/>
+        </w:rPr>
+        <w:t>There will be a time limit for the player to achieve specific objectives, such as reaching a profit target, producing a certain number of eggs, milk, or meat (base products), creating a certain number of egg powder packets, cakes, curd, cheese, bacon, and fast food (byproducts).</w:t>
+      </w:r>
+      <w:r>
+        <w:rPr>
+          <w:rFonts w:ascii="Calibri" w:eastAsia="Calibri" w:hAnsi="Calibri" w:cs="Calibri"/>
+        </w:rPr>
+        <w:t xml:space="preserve"> Based on his finishing time, he will get gold, silver, or bronze trophies. P</w:t>
+      </w:r>
+      <w:r>
+        <w:rPr>
+          <w:rFonts w:ascii="Calibri" w:eastAsia="Calibri" w:hAnsi="Calibri" w:cs="Calibri"/>
+        </w:rPr>
+        <w:t>layer</w:t>
+      </w:r>
+      <w:r>
+        <w:rPr>
+          <w:rFonts w:ascii="Calibri" w:eastAsia="Calibri" w:hAnsi="Calibri" w:cs="Calibri"/>
+        </w:rPr>
+        <w:t>’</w:t>
+      </w:r>
+      <w:r>
+        <w:rPr>
+          <w:rFonts w:ascii="Calibri" w:eastAsia="Calibri" w:hAnsi="Calibri" w:cs="Calibri"/>
+        </w:rPr>
+        <w:t xml:space="preserve">s aim </w:t>
+      </w:r>
+      <w:r>
+        <w:rPr>
+          <w:rFonts w:ascii="Calibri" w:eastAsia="Calibri" w:hAnsi="Calibri" w:cs="Calibri"/>
+        </w:rPr>
+        <w:t xml:space="preserve">is </w:t>
+      </w:r>
+      <w:r>
+        <w:rPr>
+          <w:rFonts w:ascii="Calibri" w:eastAsia="Calibri" w:hAnsi="Calibri" w:cs="Calibri"/>
+        </w:rPr>
+        <w:t xml:space="preserve">to finish the </w:t>
+      </w:r>
+      <w:r>
+        <w:rPr>
+          <w:rFonts w:ascii="Calibri" w:eastAsia="Calibri" w:hAnsi="Calibri" w:cs="Calibri"/>
+        </w:rPr>
+        <w:t>objectives</w:t>
+      </w:r>
+      <w:r>
+        <w:rPr>
+          <w:rFonts w:ascii="Calibri" w:eastAsia="Calibri" w:hAnsi="Calibri" w:cs="Calibri"/>
+        </w:rPr>
+        <w:t xml:space="preserve"> in less time to secure a place on the global leaderboard.</w:t>
+      </w:r>
+      <w:r>
+        <w:rPr>
+          <w:rFonts w:ascii="Calibri" w:eastAsia="Calibri" w:hAnsi="Calibri" w:cs="Calibri"/>
+        </w:rPr>
+        <w:t xml:space="preserve"> </w:t>
+      </w:r>
+      <w:r>
+        <w:rPr>
+          <w:rFonts w:ascii="Calibri" w:eastAsia="Calibri" w:hAnsi="Calibri" w:cs="Calibri"/>
+        </w:rPr>
+        <w:t xml:space="preserve">There will be five upgrades available for the livestock, factories, and the transport vehicle. Upgrading the livestock will result in the production of base products in less time. Upgrading the factories will reduce production time for byproducts and increase the number of byproducts produced at once. Upgrading the transport vehicle will increase vehicle storage and decrease transportation time. </w:t>
+      </w:r>
+      <w:r>
+        <w:rPr>
+          <w:rFonts w:ascii="Calibri" w:eastAsia="Calibri" w:hAnsi="Calibri" w:cs="Calibri"/>
+        </w:rPr>
+        <w:t>The player has to</w:t>
+      </w:r>
+      <w:r>
+        <w:t xml:space="preserve"> </w:t>
+      </w:r>
+      <w:r>
+        <w:rPr>
+          <w:rFonts w:ascii="Calibri" w:eastAsia="Calibri" w:hAnsi="Calibri" w:cs="Calibri"/>
+        </w:rPr>
+        <w:t>make</w:t>
+      </w:r>
+      <w:r>
+        <w:rPr>
+          <w:rFonts w:ascii="Calibri" w:eastAsia="Calibri" w:hAnsi="Calibri" w:cs="Calibri"/>
+        </w:rPr>
+        <w:t xml:space="preserve"> strategic decisions on which livestock to raise using his initial money, which factories to be built and which transport vehicle to be used as he continues the gameplay while making profit. When building and upgrading the factories, for each type of factory the player gets to choose from solar-powered and fuel-powered factories. When choosing the solar-powered factories, the player gets the advantage of extra time for completing his objectives but at the cost of more money for building. Similarly, when upgrading his transport vehicle, he gets to choose electric vehicle or fuel powered vehicle. When choosing the electric vehicle, he can get the goods delivered faster in turn make profit faster, but the upgrade will cost more. </w:t>
+      </w:r>
+      <w:r>
+        <w:rPr>
+          <w:rFonts w:ascii="Calibri" w:eastAsia="Calibri" w:hAnsi="Calibri" w:cs="Calibri"/>
+        </w:rPr>
+        <w:t>Strategic upgrades</w:t>
+      </w:r>
+      <w:r>
+        <w:rPr>
+          <w:rFonts w:ascii="Calibri" w:eastAsia="Calibri" w:hAnsi="Calibri" w:cs="Calibri"/>
+        </w:rPr>
+        <w:t xml:space="preserve"> and decisions</w:t>
+      </w:r>
+      <w:r>
+        <w:rPr>
+          <w:rFonts w:ascii="Calibri" w:eastAsia="Calibri" w:hAnsi="Calibri" w:cs="Calibri"/>
+        </w:rPr>
+        <w:t xml:space="preserve"> play a crucial role in helping the player climb the global leaderboard effortlessly.</w:t>
+      </w:r>
+    </w:p>
+    <w:p>
+      <w:pPr>
+        <w:spacing w:before="0" w:line="276" w:lineRule="auto"/>
+        <w:ind w:firstLine="720"/>
+        <w:jc w:val="both"/>
+        <w:rPr>
+          <w:rFonts w:ascii="Calibri" w:eastAsia="Calibri" w:hAnsi="Calibri" w:cs="Calibri"/>
+        </w:rPr>
+      </w:pPr>
+      <w:r>
+        <w:rPr>
+          <w:rFonts w:ascii="Calibri" w:eastAsia="Calibri" w:hAnsi="Calibri" w:cs="Calibri"/>
+        </w:rPr>
+        <w:lastRenderedPageBreak/>
+        <w:t>At random times, the farm will come under attack from certain predators. The energy saving actions of the player which are retrieved through the API every 10 seconds will affect how often the farm comes under predator attack, how many predators will attack in one go</w:t>
+      </w:r>
+      <w:r>
+        <w:rPr>
+          <w:rFonts w:ascii="Calibri" w:eastAsia="Calibri" w:hAnsi="Calibri" w:cs="Calibri"/>
+        </w:rPr>
+        <w:t xml:space="preserve"> and the level of the predators [Severity of the damage]. </w:t>
+      </w:r>
+      <w:r>
+        <w:rPr>
+          <w:rFonts w:ascii="Calibri" w:eastAsia="Calibri" w:hAnsi="Calibri" w:cs="Calibri"/>
+        </w:rPr>
+        <w:t>The player must capture the predator [by continuously clicking] before it kills the livestock. The player then can sell the captured predator or just keep it as it is captured.</w:t>
+      </w:r>
+      <w:r>
+        <w:rPr>
+          <w:rFonts w:ascii="Calibri" w:eastAsia="Calibri" w:hAnsi="Calibri" w:cs="Calibri"/>
+        </w:rPr>
+        <w:t xml:space="preserve"> </w:t>
+      </w:r>
+      <w:r>
+        <w:rPr>
+          <w:rFonts w:ascii="Calibri" w:eastAsia="Calibri" w:hAnsi="Calibri" w:cs="Calibri"/>
+        </w:rPr>
+        <w:t xml:space="preserve">In addition, the API data also affects </w:t>
+      </w:r>
+      <w:r>
+        <w:rPr>
+          <w:rFonts w:ascii="Calibri" w:eastAsia="Calibri" w:hAnsi="Calibri" w:cs="Calibri"/>
+        </w:rPr>
+        <w:t>the time delays mentioned above for-profit generation</w:t>
+      </w:r>
+      <w:r>
+        <w:rPr>
+          <w:rFonts w:ascii="Calibri" w:eastAsia="Calibri" w:hAnsi="Calibri" w:cs="Calibri"/>
+        </w:rPr>
+        <w:t xml:space="preserve"> via export</w:t>
+      </w:r>
+      <w:r>
+        <w:rPr>
+          <w:rFonts w:ascii="Calibri" w:eastAsia="Calibri" w:hAnsi="Calibri" w:cs="Calibri"/>
+        </w:rPr>
+        <w:t>, grass purchase and byproduct production.</w:t>
+      </w:r>
+      <w:r>
+        <w:rPr>
+          <w:rFonts w:ascii="Calibri" w:eastAsia="Calibri" w:hAnsi="Calibri" w:cs="Calibri"/>
+        </w:rPr>
+        <w:t xml:space="preserve"> </w:t>
+      </w:r>
+    </w:p>
+    <w:p>
+      <w:pPr>
+        <w:spacing w:before="0" w:line="276" w:lineRule="auto"/>
+        <w:ind w:firstLine="720"/>
+        <w:jc w:val="both"/>
+        <w:rPr>
+          <w:rFonts w:ascii="Calibri" w:eastAsia="Calibri" w:hAnsi="Calibri" w:cs="Calibri"/>
+        </w:rPr>
+      </w:pPr>
+      <w:r>
+        <w:rPr>
+          <w:rFonts w:ascii="Calibri" w:eastAsia="Calibri" w:hAnsi="Calibri" w:cs="Calibri"/>
+        </w:rPr>
+        <w:t>T</w:t>
+      </w:r>
+      <w:r>
+        <w:rPr>
+          <w:rFonts w:ascii="Calibri" w:eastAsia="Calibri" w:hAnsi="Calibri" w:cs="Calibri"/>
+        </w:rPr>
+        <w:t>o enhance the farm's defense, the player can raise a guardian dog, with five available upgrades. Each upgrade increases the dog's power, expanding the covered area. At higher levels, the dog gains extra power, allowing it to monitor the player's power consumption, retrieved through the API. Dog upgrades become essential as higher power consumption attracts more powerful predators, which only high-level dogs can control.</w:t>
+      </w:r>
+      <w:r>
+        <w:rPr>
+          <w:rFonts w:ascii="Calibri" w:eastAsia="Calibri" w:hAnsi="Calibri" w:cs="Calibri"/>
+        </w:rPr>
+        <w:t xml:space="preserve"> </w:t>
+      </w:r>
+      <w:r>
+        <w:rPr>
+          <w:rFonts w:ascii="Calibri" w:eastAsia="Calibri" w:hAnsi="Calibri" w:cs="Calibri"/>
+        </w:rPr>
+        <w:t>Similarly, there is an option to raise a cat responsible for collecting the base products of the livestock. Base products are time-sensitive, and if not collected promptly, they will disappear. The cat's upgrades increase the collection area and speed. Players must strategically utilize their resources to achieve objectives within the specified time limit.</w:t>
       </w:r>
     </w:p>
     <w:p>
@@ -562,303 +1001,162 @@
           <w:numId w:val="2"/>
         </w:numPr>
         <w:spacing w:before="240" w:line="276" w:lineRule="auto"/>
-        <w:ind w:right="755"/>
+        <w:ind w:left="1440" w:right="755" w:hanging="360"/>
         <w:jc w:val="both"/>
         <w:rPr>
           <w:b/>
         </w:rPr>
       </w:pPr>
-      <w:bookmarkStart w:id="5" w:name="_63lxyaols3cc" w:colFirst="0" w:colLast="0"/>
-      <w:bookmarkEnd w:id="5"/>
+      <w:bookmarkStart w:id="6" w:name="_mh26mego86k" w:colFirst="0" w:colLast="0"/>
+      <w:bookmarkEnd w:id="6"/>
       <w:r>
         <w:rPr>
           <w:b/>
           <w:sz w:val="28"/>
           <w:szCs w:val="28"/>
         </w:rPr>
-        <w:t>Concept Summary [</w:t>
-      </w:r>
+        <w:t>Educational Objectives</w:t>
+      </w:r>
+    </w:p>
+    <w:p>
+      <w:pPr>
+        <w:spacing w:before="0" w:line="276" w:lineRule="auto"/>
+        <w:ind w:right="-64" w:firstLine="720"/>
+        <w:jc w:val="both"/>
+        <w:rPr>
+          <w:rFonts w:ascii="Calibri" w:eastAsia="Calibri" w:hAnsi="Calibri" w:cs="Calibri"/>
+        </w:rPr>
+      </w:pPr>
+      <w:r>
+        <w:rPr>
+          <w:rFonts w:ascii="Calibri" w:eastAsia="Calibri" w:hAnsi="Calibri" w:cs="Calibri"/>
+        </w:rPr>
+        <w:t xml:space="preserve">The game inspires the player to make decisions on energy efficient upgrades in the game play to receive added benefits while instilling the importance and benefits of those decisions. Throughout the gameplay we motivate the player to go for energy efficient upgrades by providing them with the advantages they can get. For example, even though the initial cost is high they can make more profit </w:t>
+      </w:r>
+      <w:r>
+        <w:rPr>
+          <w:rFonts w:ascii="Calibri" w:eastAsia="Calibri" w:hAnsi="Calibri" w:cs="Calibri"/>
+        </w:rPr>
+        <w:t xml:space="preserve">and finish the objectives in less time to get </w:t>
+      </w:r>
+      <w:proofErr w:type="gramStart"/>
+      <w:r>
+        <w:rPr>
+          <w:rFonts w:ascii="Calibri" w:eastAsia="Calibri" w:hAnsi="Calibri" w:cs="Calibri"/>
+        </w:rPr>
+        <w:t>himself</w:t>
+      </w:r>
+      <w:proofErr w:type="gramEnd"/>
+      <w:r>
+        <w:rPr>
+          <w:rFonts w:ascii="Calibri" w:eastAsia="Calibri" w:hAnsi="Calibri" w:cs="Calibri"/>
+        </w:rPr>
+        <w:t xml:space="preserve"> on the global leaderboard </w:t>
+      </w:r>
+      <w:r>
+        <w:rPr>
+          <w:rFonts w:ascii="Calibri" w:eastAsia="Calibri" w:hAnsi="Calibri" w:cs="Calibri"/>
+        </w:rPr>
+        <w:t xml:space="preserve">as the gameplay goes on with these energy efficient upgrades. </w:t>
+      </w:r>
+      <w:r>
+        <w:rPr>
+          <w:rFonts w:ascii="Calibri" w:eastAsia="Calibri" w:hAnsi="Calibri" w:cs="Calibri"/>
+        </w:rPr>
+        <w:t>Since the primary goal is to secure a place on the leaderboard, choosing energy-efficient upgrades becomes essential. Without them, achieving objectives in the shortest time possible would be challenging.</w:t>
+      </w:r>
+    </w:p>
+    <w:p>
+      <w:pPr>
+        <w:pStyle w:val="Heading1"/>
+        <w:widowControl/>
+        <w:numPr>
+          <w:ilvl w:val="0"/>
+          <w:numId w:val="2"/>
+        </w:numPr>
+        <w:spacing w:before="200" w:line="276" w:lineRule="auto"/>
+        <w:ind w:left="360" w:right="755" w:hanging="90"/>
+        <w:jc w:val="both"/>
+        <w:rPr>
+          <w:color w:val="545454"/>
+        </w:rPr>
+      </w:pPr>
+      <w:bookmarkStart w:id="7" w:name="_ljtl4nzhw0kj" w:colFirst="0" w:colLast="0"/>
+      <w:bookmarkEnd w:id="7"/>
+      <w:r>
+        <w:rPr>
+          <w:color w:val="545454"/>
+        </w:rPr>
+        <w:t>Development Plan</w:t>
+      </w:r>
+    </w:p>
+    <w:p>
+      <w:pPr>
+        <w:pStyle w:val="Heading2"/>
+        <w:numPr>
+          <w:ilvl w:val="1"/>
+          <w:numId w:val="2"/>
+        </w:numPr>
+        <w:spacing w:before="0" w:line="276" w:lineRule="auto"/>
+        <w:ind w:left="1440" w:right="755" w:hanging="360"/>
+        <w:jc w:val="both"/>
+        <w:rPr>
+          <w:b/>
+        </w:rPr>
+      </w:pPr>
+      <w:bookmarkStart w:id="8" w:name="_16ydlq9kvd9w" w:colFirst="0" w:colLast="0"/>
+      <w:bookmarkEnd w:id="8"/>
       <w:r>
         <w:rPr>
           <w:b/>
           <w:sz w:val="28"/>
           <w:szCs w:val="28"/>
         </w:rPr>
-        <w:t>Hybrid Farm</w:t>
-      </w:r>
-      <w:r>
-        <w:rPr>
-          <w:b/>
-          <w:sz w:val="28"/>
-          <w:szCs w:val="28"/>
-        </w:rPr>
-        <w:t>]</w:t>
-      </w:r>
-    </w:p>
-    <w:p>
-      <w:pPr>
-        <w:rPr>
-          <w:rFonts w:ascii="Calibri" w:eastAsia="Calibri" w:hAnsi="Calibri" w:cs="Calibri"/>
-        </w:rPr>
-      </w:pPr>
-      <w:r>
-        <w:rPr>
-          <w:rFonts w:ascii="Calibri" w:eastAsia="Calibri" w:hAnsi="Calibri" w:cs="Calibri"/>
-        </w:rPr>
-        <w:t>Our game is a</w:t>
-      </w:r>
-      <w:r>
-        <w:rPr>
-          <w:rFonts w:ascii="Calibri" w:eastAsia="Calibri" w:hAnsi="Calibri" w:cs="Calibri"/>
-        </w:rPr>
-        <w:t xml:space="preserve"> </w:t>
-      </w:r>
-      <w:r>
-        <w:rPr>
-          <w:rFonts w:ascii="Calibri" w:eastAsia="Calibri" w:hAnsi="Calibri" w:cs="Calibri"/>
-        </w:rPr>
-        <w:t xml:space="preserve">2.5D </w:t>
-      </w:r>
-      <w:r>
-        <w:rPr>
-          <w:rFonts w:ascii="Calibri" w:eastAsia="Calibri" w:hAnsi="Calibri" w:cs="Calibri"/>
-        </w:rPr>
-        <w:t xml:space="preserve">point-and-click </w:t>
-      </w:r>
-      <w:r>
-        <w:rPr>
-          <w:rFonts w:ascii="Calibri" w:eastAsia="Calibri" w:hAnsi="Calibri" w:cs="Calibri"/>
-        </w:rPr>
-        <w:t>strategic</w:t>
-      </w:r>
-      <w:r>
-        <w:rPr>
-          <w:rFonts w:ascii="Calibri" w:eastAsia="Calibri" w:hAnsi="Calibri" w:cs="Calibri"/>
-        </w:rPr>
-        <w:t xml:space="preserve"> gameplay that enables the player to manage the production processes on a farm </w:t>
-      </w:r>
-      <w:r>
-        <w:rPr>
-          <w:rFonts w:ascii="Calibri" w:eastAsia="Calibri" w:hAnsi="Calibri" w:cs="Calibri"/>
-        </w:rPr>
-        <w:t>and makes decisions to increase profit and score using the available resources</w:t>
-      </w:r>
-      <w:r>
-        <w:rPr>
-          <w:rFonts w:ascii="Calibri" w:eastAsia="Calibri" w:hAnsi="Calibri" w:cs="Calibri"/>
-        </w:rPr>
-        <w:t xml:space="preserve">. The resources the player will be managing are different livestock [farm animals]. There can be chicken, </w:t>
-      </w:r>
-      <w:r>
-        <w:rPr>
-          <w:rFonts w:ascii="Calibri" w:eastAsia="Calibri" w:hAnsi="Calibri" w:cs="Calibri"/>
-        </w:rPr>
-        <w:t>pig,</w:t>
-      </w:r>
-      <w:r>
-        <w:rPr>
-          <w:rFonts w:ascii="Calibri" w:eastAsia="Calibri" w:hAnsi="Calibri" w:cs="Calibri"/>
-        </w:rPr>
-        <w:t xml:space="preserve"> and cow as </w:t>
-      </w:r>
-      <w:r>
-        <w:rPr>
-          <w:rFonts w:ascii="Calibri" w:eastAsia="Calibri" w:hAnsi="Calibri" w:cs="Calibri"/>
-        </w:rPr>
-        <w:t>livestock</w:t>
-      </w:r>
-      <w:r>
-        <w:rPr>
-          <w:rFonts w:ascii="Calibri" w:eastAsia="Calibri" w:hAnsi="Calibri" w:cs="Calibri"/>
-        </w:rPr>
-        <w:t xml:space="preserve"> [not finalized]. As the profit increases the player will have the ability to build </w:t>
-      </w:r>
-      <w:r>
-        <w:rPr>
-          <w:rFonts w:ascii="Calibri" w:eastAsia="Calibri" w:hAnsi="Calibri" w:cs="Calibri"/>
-        </w:rPr>
-        <w:t xml:space="preserve">two types of </w:t>
-      </w:r>
-      <w:r>
-        <w:rPr>
-          <w:rFonts w:ascii="Calibri" w:eastAsia="Calibri" w:hAnsi="Calibri" w:cs="Calibri"/>
-        </w:rPr>
-        <w:t xml:space="preserve">small factories to produce byproducts from the base products. </w:t>
-      </w:r>
-      <w:r>
-        <w:rPr>
-          <w:rFonts w:ascii="Calibri" w:eastAsia="Calibri" w:hAnsi="Calibri" w:cs="Calibri"/>
-        </w:rPr>
-        <w:t xml:space="preserve">The player will be using </w:t>
-      </w:r>
-      <w:proofErr w:type="gramStart"/>
-      <w:r>
-        <w:rPr>
-          <w:rFonts w:ascii="Calibri" w:eastAsia="Calibri" w:hAnsi="Calibri" w:cs="Calibri"/>
-        </w:rPr>
-        <w:t>transport</w:t>
-      </w:r>
-      <w:proofErr w:type="gramEnd"/>
-      <w:r>
-        <w:rPr>
-          <w:rFonts w:ascii="Calibri" w:eastAsia="Calibri" w:hAnsi="Calibri" w:cs="Calibri"/>
-        </w:rPr>
-        <w:t xml:space="preserve"> vehicle to his products to market and receive money. The player </w:t>
-      </w:r>
-      <w:r>
-        <w:rPr>
-          <w:rFonts w:ascii="Calibri" w:eastAsia="Calibri" w:hAnsi="Calibri" w:cs="Calibri"/>
-        </w:rPr>
-        <w:t>purchases grass to feed the livestock</w:t>
-      </w:r>
-      <w:r>
-        <w:rPr>
-          <w:rFonts w:ascii="Calibri" w:eastAsia="Calibri" w:hAnsi="Calibri" w:cs="Calibri"/>
-        </w:rPr>
-        <w:t>. The player has to take strategic decisions on which livestock to raise using his initial money</w:t>
-      </w:r>
-      <w:r>
-        <w:rPr>
-          <w:rFonts w:ascii="Calibri" w:eastAsia="Calibri" w:hAnsi="Calibri" w:cs="Calibri"/>
-        </w:rPr>
-        <w:t>, which factories to be built, which transport vehicle to be used as he continues the gameplay while making profit.</w:t>
-      </w:r>
-      <w:r>
-        <w:rPr>
-          <w:rFonts w:ascii="Calibri" w:eastAsia="Calibri" w:hAnsi="Calibri" w:cs="Calibri"/>
-        </w:rPr>
-        <w:t xml:space="preserve"> </w:t>
-      </w:r>
-      <w:r>
-        <w:rPr>
-          <w:rFonts w:ascii="Calibri" w:eastAsia="Calibri" w:hAnsi="Calibri" w:cs="Calibri"/>
-        </w:rPr>
-        <w:t xml:space="preserve">There will be a time limit for the player to achieve certain objectives like achieving a profit target, producing a certain number of eggs or meat [base products] or producing certain number of egg powder packets or egg powder </w:t>
-      </w:r>
-      <w:r>
-        <w:rPr>
-          <w:rFonts w:ascii="Calibri" w:eastAsia="Calibri" w:hAnsi="Calibri" w:cs="Calibri"/>
-        </w:rPr>
-        <w:t>cake</w:t>
-      </w:r>
-      <w:r>
-        <w:rPr>
-          <w:rFonts w:ascii="Calibri" w:eastAsia="Calibri" w:hAnsi="Calibri" w:cs="Calibri"/>
-        </w:rPr>
-        <w:t xml:space="preserve">. </w:t>
-      </w:r>
-      <w:r>
-        <w:rPr>
-          <w:rFonts w:ascii="Calibri" w:eastAsia="Calibri" w:hAnsi="Calibri" w:cs="Calibri"/>
-        </w:rPr>
-        <w:t>At random times, the farm will come under attack from certain predators. The player must capture the predator [by continuously clicking] before it kills the livestock. The player then can sell the captured predator or just keep it as it is captured.</w:t>
-      </w:r>
-      <w:r>
-        <w:rPr>
-          <w:rFonts w:ascii="Calibri" w:eastAsia="Calibri" w:hAnsi="Calibri" w:cs="Calibri"/>
-        </w:rPr>
-        <w:t xml:space="preserve"> But the things he can sell in one go will depend on his inventory space. </w:t>
-      </w:r>
-      <w:r>
-        <w:rPr>
-          <w:rFonts w:ascii="Calibri" w:eastAsia="Calibri" w:hAnsi="Calibri" w:cs="Calibri"/>
-        </w:rPr>
-        <w:t>There will be time delay after each purchase of grass for the next purchase. Also, there will be a time delay to produce byproducts from factories</w:t>
-      </w:r>
-      <w:r>
-        <w:rPr>
-          <w:rFonts w:ascii="Calibri" w:eastAsia="Calibri" w:hAnsi="Calibri" w:cs="Calibri"/>
-        </w:rPr>
-        <w:t xml:space="preserve"> and to receive profit from the transported goods</w:t>
-      </w:r>
-      <w:r>
-        <w:rPr>
-          <w:rFonts w:ascii="Calibri" w:eastAsia="Calibri" w:hAnsi="Calibri" w:cs="Calibri"/>
-        </w:rPr>
-        <w:t xml:space="preserve">. A player must utilize his resources in an optimized way to achieve his objectives within the time limit. According to his finishing time, he will get gold, silver, or bronze trophies. </w:t>
-      </w:r>
-    </w:p>
-    <w:p>
-      <w:r>
-        <w:rPr>
-          <w:rFonts w:ascii="Calibri" w:eastAsia="Calibri" w:hAnsi="Calibri" w:cs="Calibri"/>
-        </w:rPr>
-        <w:t xml:space="preserve">The energy saving actions of the player which are retrieved through the API every 10 seconds will affect how often the farm comes under predator attack, how many predators will attack in one </w:t>
-      </w:r>
-      <w:r>
-        <w:rPr>
-          <w:rFonts w:ascii="Calibri" w:eastAsia="Calibri" w:hAnsi="Calibri" w:cs="Calibri"/>
-        </w:rPr>
-        <w:t>go</w:t>
-      </w:r>
-      <w:r>
-        <w:rPr>
-          <w:rFonts w:ascii="Calibri" w:eastAsia="Calibri" w:hAnsi="Calibri" w:cs="Calibri"/>
-        </w:rPr>
-        <w:t xml:space="preserve"> and the time </w:t>
-      </w:r>
-      <w:r>
-        <w:rPr>
-          <w:rFonts w:ascii="Calibri" w:eastAsia="Calibri" w:hAnsi="Calibri" w:cs="Calibri"/>
-        </w:rPr>
-        <w:t xml:space="preserve">delays mentioned </w:t>
-      </w:r>
-      <w:r>
-        <w:rPr>
-          <w:rFonts w:ascii="Calibri" w:eastAsia="Calibri" w:hAnsi="Calibri" w:cs="Calibri"/>
-        </w:rPr>
-        <w:lastRenderedPageBreak/>
-        <w:t xml:space="preserve">above </w:t>
-      </w:r>
-      <w:proofErr w:type="gramStart"/>
-      <w:r>
-        <w:rPr>
-          <w:rFonts w:ascii="Calibri" w:eastAsia="Calibri" w:hAnsi="Calibri" w:cs="Calibri"/>
-        </w:rPr>
-        <w:t>for profit</w:t>
-      </w:r>
-      <w:proofErr w:type="gramEnd"/>
-      <w:r>
-        <w:rPr>
-          <w:rFonts w:ascii="Calibri" w:eastAsia="Calibri" w:hAnsi="Calibri" w:cs="Calibri"/>
-        </w:rPr>
-        <w:t xml:space="preserve"> generation, grass purchase and byproduct production.</w:t>
-      </w:r>
-      <w:r>
-        <w:rPr>
-          <w:rFonts w:ascii="Calibri" w:eastAsia="Calibri" w:hAnsi="Calibri" w:cs="Calibri"/>
-        </w:rPr>
-        <w:t xml:space="preserve"> When building factories, for each type of factory the player gets to choose from solar-powered and fuel-powered factories. When choosing the solar-powered factories, the player gets </w:t>
-      </w:r>
-      <w:r>
-        <w:rPr>
-          <w:rFonts w:ascii="Calibri" w:eastAsia="Calibri" w:hAnsi="Calibri" w:cs="Calibri"/>
-        </w:rPr>
-        <w:t>the</w:t>
-      </w:r>
-      <w:r>
-        <w:rPr>
-          <w:rFonts w:ascii="Calibri" w:eastAsia="Calibri" w:hAnsi="Calibri" w:cs="Calibri"/>
-        </w:rPr>
-        <w:t xml:space="preserve"> advantage of extra time for</w:t>
-      </w:r>
-      <w:r>
-        <w:rPr>
-          <w:rFonts w:ascii="Calibri" w:eastAsia="Calibri" w:hAnsi="Calibri" w:cs="Calibri"/>
-        </w:rPr>
-        <w:t xml:space="preserve"> completing</w:t>
-      </w:r>
-      <w:r>
-        <w:rPr>
-          <w:rFonts w:ascii="Calibri" w:eastAsia="Calibri" w:hAnsi="Calibri" w:cs="Calibri"/>
-        </w:rPr>
-        <w:t xml:space="preserve"> his objectives</w:t>
-      </w:r>
-      <w:r>
-        <w:rPr>
-          <w:rFonts w:ascii="Calibri" w:eastAsia="Calibri" w:hAnsi="Calibri" w:cs="Calibri"/>
-        </w:rPr>
-        <w:t xml:space="preserve"> but at the cost of more money for building. Similarly, when upgrading his transport vehicle, he gets to choose electric vehicle or fuel powered vehicle. When choosing the electric vehicle, he can get the goods delivered faster in turn make profit faster, but the upgrade will cost more. In order to achieve trophies, the player must strategically take his decisions on upgrades. </w:t>
+        <w:t>Phase 0 - Player Authentication/Registration</w:t>
+      </w:r>
+    </w:p>
+    <w:p>
+      <w:pPr>
+        <w:spacing w:before="0" w:line="276" w:lineRule="auto"/>
+        <w:ind w:firstLine="720"/>
+        <w:jc w:val="both"/>
+        <w:rPr>
+          <w:rFonts w:ascii="Calibri" w:eastAsia="Calibri" w:hAnsi="Calibri" w:cs="Calibri"/>
+        </w:rPr>
+      </w:pPr>
+      <w:r>
+        <w:rPr>
+          <w:rFonts w:ascii="Calibri" w:eastAsia="Calibri" w:hAnsi="Calibri" w:cs="Calibri"/>
+        </w:rPr>
+        <w:t xml:space="preserve">We implement a component for handling the API calls for the whole game. This component will be the controller for getting and sending API responses and requests. There will be a component for loading the </w:t>
+      </w:r>
+      <w:r>
+        <w:rPr>
+          <w:rFonts w:ascii="Calibri" w:eastAsia="Calibri" w:hAnsi="Calibri" w:cs="Calibri"/>
+          <w:i/>
+          <w:iCs/>
+        </w:rPr>
+        <w:t xml:space="preserve">main menu </w:t>
+      </w:r>
+      <w:r>
+        <w:rPr>
+          <w:rFonts w:ascii="Calibri" w:eastAsia="Calibri" w:hAnsi="Calibri" w:cs="Calibri"/>
+        </w:rPr>
+        <w:t xml:space="preserve">which will talk with this </w:t>
+      </w:r>
+      <w:r>
+        <w:rPr>
+          <w:rFonts w:ascii="Calibri" w:eastAsia="Calibri" w:hAnsi="Calibri" w:cs="Calibri"/>
+          <w:i/>
+          <w:iCs/>
+        </w:rPr>
+        <w:t>API controller</w:t>
+      </w:r>
+      <w:r>
+        <w:rPr>
+          <w:rFonts w:ascii="Calibri" w:eastAsia="Calibri" w:hAnsi="Calibri" w:cs="Calibri"/>
+        </w:rPr>
+        <w:t xml:space="preserve"> to get necessary values to authenticate the player, do the authentication and load the main menu.</w:t>
       </w:r>
     </w:p>
     <w:p>
@@ -869,46 +1167,323 @@
           <w:numId w:val="2"/>
         </w:numPr>
         <w:spacing w:before="240" w:line="276" w:lineRule="auto"/>
-        <w:ind w:right="755"/>
+        <w:ind w:left="1440" w:right="755" w:hanging="360"/>
         <w:jc w:val="both"/>
         <w:rPr>
           <w:b/>
         </w:rPr>
       </w:pPr>
-      <w:bookmarkStart w:id="6" w:name="_mh26mego86k" w:colFirst="0" w:colLast="0"/>
-      <w:bookmarkEnd w:id="6"/>
+      <w:bookmarkStart w:id="9" w:name="_z4kf5lpvf98m" w:colFirst="0" w:colLast="0"/>
+      <w:bookmarkEnd w:id="9"/>
       <w:r>
         <w:rPr>
           <w:b/>
           <w:sz w:val="28"/>
           <w:szCs w:val="28"/>
         </w:rPr>
-        <w:t>Educational Objectives</w:t>
-      </w:r>
-    </w:p>
-    <w:p>
-      <w:pPr>
-        <w:spacing w:before="200" w:line="312" w:lineRule="auto"/>
-        <w:ind w:right="755"/>
+        <w:t>Phase 1 - Player Profile</w:t>
+      </w:r>
+    </w:p>
+    <w:p>
+      <w:pPr>
+        <w:spacing w:before="0" w:line="276" w:lineRule="auto"/>
+        <w:ind w:firstLine="720"/>
         <w:jc w:val="both"/>
         <w:rPr>
           <w:rFonts w:ascii="Calibri" w:eastAsia="Calibri" w:hAnsi="Calibri" w:cs="Calibri"/>
-          <w:color w:val="353744"/>
-        </w:rPr>
-      </w:pPr>
-      <w:r>
-        <w:rPr>
-          <w:rFonts w:ascii="Calibri" w:eastAsia="Calibri" w:hAnsi="Calibri" w:cs="Calibri"/>
-          <w:color w:val="353744"/>
-        </w:rPr>
-        <w:t>The game inspires the player to make decisions on energy efficient upgrades in the game play to receive added benefits while instilling the importance and benefits of those decisions. Throughout the gameplay we motivate the player to go for energy efficient upgrades</w:t>
-      </w:r>
-      <w:r>
-        <w:rPr>
-          <w:rFonts w:ascii="Calibri" w:eastAsia="Calibri" w:hAnsi="Calibri" w:cs="Calibri"/>
-          <w:color w:val="353744"/>
-        </w:rPr>
-        <w:t xml:space="preserve"> by providing them with the advantages they can get. For example, even though the initial cost is high they can make more profit as the gameplay goes on with these energy efficient upgrades. </w:t>
+        </w:rPr>
+      </w:pPr>
+      <w:r>
+        <w:rPr>
+          <w:rFonts w:ascii="Calibri" w:eastAsia="Calibri" w:hAnsi="Calibri" w:cs="Calibri"/>
+        </w:rPr>
+        <w:t xml:space="preserve">We will create another component for the </w:t>
+      </w:r>
+      <w:r>
+        <w:rPr>
+          <w:rFonts w:ascii="Calibri" w:eastAsia="Calibri" w:hAnsi="Calibri" w:cs="Calibri"/>
+          <w:i/>
+          <w:iCs/>
+        </w:rPr>
+        <w:t>player profile</w:t>
+      </w:r>
+      <w:r>
+        <w:rPr>
+          <w:rFonts w:ascii="Calibri" w:eastAsia="Calibri" w:hAnsi="Calibri" w:cs="Calibri"/>
+        </w:rPr>
+        <w:t xml:space="preserve">, and we retrieve already available information through our </w:t>
+      </w:r>
+      <w:r>
+        <w:rPr>
+          <w:rFonts w:ascii="Calibri" w:eastAsia="Calibri" w:hAnsi="Calibri" w:cs="Calibri"/>
+          <w:i/>
+          <w:iCs/>
+        </w:rPr>
+        <w:t>API controller</w:t>
+      </w:r>
+      <w:r>
+        <w:rPr>
+          <w:rFonts w:ascii="Calibri" w:eastAsia="Calibri" w:hAnsi="Calibri" w:cs="Calibri"/>
+        </w:rPr>
+        <w:t xml:space="preserve"> and save it in our player profile component. In the </w:t>
+      </w:r>
+      <w:r>
+        <w:rPr>
+          <w:rFonts w:ascii="Calibri" w:eastAsia="Calibri" w:hAnsi="Calibri" w:cs="Calibri"/>
+          <w:i/>
+          <w:iCs/>
+        </w:rPr>
+        <w:t>main menu</w:t>
+      </w:r>
+      <w:r>
+        <w:rPr>
+          <w:rFonts w:ascii="Calibri" w:eastAsia="Calibri" w:hAnsi="Calibri" w:cs="Calibri"/>
+        </w:rPr>
+        <w:t xml:space="preserve"> component, we implement an option for the player to create profile. When he clicks that we access the player profile component and retrieve already available values in a form like interface where there will be empty spaces for the users to fill in the missing details. After filling in the details and pressing submit button the missing values will be updated in the profile component locally, then the </w:t>
+      </w:r>
+      <w:r>
+        <w:rPr>
+          <w:rFonts w:ascii="Calibri" w:eastAsia="Calibri" w:hAnsi="Calibri" w:cs="Calibri"/>
+          <w:i/>
+          <w:iCs/>
+        </w:rPr>
+        <w:t>API controller</w:t>
+      </w:r>
+      <w:r>
+        <w:rPr>
+          <w:rFonts w:ascii="Calibri" w:eastAsia="Calibri" w:hAnsi="Calibri" w:cs="Calibri"/>
+        </w:rPr>
+        <w:t xml:space="preserve"> will be called to save the profile details through API. If any information is not filled in there will be a prompt to fill in the missing information and after completing the profile the game environment will be visible. </w:t>
+      </w:r>
+    </w:p>
+    <w:p>
+      <w:pPr>
+        <w:pStyle w:val="Heading2"/>
+        <w:numPr>
+          <w:ilvl w:val="1"/>
+          <w:numId w:val="2"/>
+        </w:numPr>
+        <w:spacing w:before="240" w:line="276" w:lineRule="auto"/>
+        <w:ind w:left="1440" w:right="755" w:hanging="360"/>
+        <w:jc w:val="both"/>
+        <w:rPr>
+          <w:b/>
+          <w:sz w:val="28"/>
+          <w:szCs w:val="28"/>
+        </w:rPr>
+      </w:pPr>
+      <w:bookmarkStart w:id="10" w:name="_dgshepk52fvy" w:colFirst="0" w:colLast="0"/>
+      <w:bookmarkEnd w:id="10"/>
+      <w:r>
+        <w:rPr>
+          <w:b/>
+          <w:sz w:val="28"/>
+          <w:szCs w:val="28"/>
+        </w:rPr>
+        <w:t>Phase 2 – Questionnaire</w:t>
+      </w:r>
+    </w:p>
+    <w:p>
+      <w:pPr>
+        <w:spacing w:before="0" w:line="276" w:lineRule="auto"/>
+        <w:ind w:firstLine="720"/>
+        <w:jc w:val="both"/>
+        <w:rPr>
+          <w:rFonts w:ascii="Calibri" w:eastAsia="Calibri" w:hAnsi="Calibri" w:cs="Calibri"/>
+        </w:rPr>
+      </w:pPr>
+      <w:r>
+        <w:rPr>
+          <w:rFonts w:ascii="Calibri" w:eastAsia="Calibri" w:hAnsi="Calibri" w:cs="Calibri"/>
+        </w:rPr>
+        <w:t xml:space="preserve">For the first time players after the profile completion, the </w:t>
+      </w:r>
+      <w:r>
+        <w:rPr>
+          <w:rFonts w:ascii="Calibri" w:eastAsia="Calibri" w:hAnsi="Calibri" w:cs="Calibri"/>
+          <w:i/>
+          <w:iCs/>
+        </w:rPr>
+        <w:t>main menu</w:t>
+      </w:r>
+      <w:r>
+        <w:rPr>
+          <w:rFonts w:ascii="Calibri" w:eastAsia="Calibri" w:hAnsi="Calibri" w:cs="Calibri"/>
+        </w:rPr>
+        <w:t xml:space="preserve"> component will prompt the user to click a button for the questionnaire asking the player to attempt. After clicking the button, the </w:t>
+      </w:r>
+      <w:r>
+        <w:rPr>
+          <w:rFonts w:ascii="Calibri" w:eastAsia="Calibri" w:hAnsi="Calibri" w:cs="Calibri"/>
+          <w:i/>
+          <w:iCs/>
+        </w:rPr>
+        <w:t>main menu</w:t>
+      </w:r>
+      <w:r>
+        <w:rPr>
+          <w:rFonts w:ascii="Calibri" w:eastAsia="Calibri" w:hAnsi="Calibri" w:cs="Calibri"/>
+        </w:rPr>
+        <w:t xml:space="preserve"> component will redirect the player to the questionnaire web application in a separate browser tab and waits for the response with the boost score from the web app. Once the player enters the web application, the backend will retrieve the questions from the database one-by-one with the answer choices and send them to the front end, there it will format it for the user to select the answer. Once the answer is selected it will be sent to the backend, and the backend evaluates and </w:t>
+      </w:r>
+      <w:r>
+        <w:rPr>
+          <w:rFonts w:ascii="Calibri" w:eastAsia="Calibri" w:hAnsi="Calibri" w:cs="Calibri"/>
+        </w:rPr>
+        <w:lastRenderedPageBreak/>
+        <w:t xml:space="preserve">stores the results in database. After completing every question, the backend retrieves the evaluation results from the database along with the correct answers and questions, it sends them to the frontend to show the results to the user. While this happens, the boost score of the player </w:t>
+      </w:r>
+      <w:proofErr w:type="gramStart"/>
+      <w:r>
+        <w:rPr>
+          <w:rFonts w:ascii="Calibri" w:eastAsia="Calibri" w:hAnsi="Calibri" w:cs="Calibri"/>
+        </w:rPr>
+        <w:t>also will</w:t>
+      </w:r>
+      <w:proofErr w:type="gramEnd"/>
+      <w:r>
+        <w:rPr>
+          <w:rFonts w:ascii="Calibri" w:eastAsia="Calibri" w:hAnsi="Calibri" w:cs="Calibri"/>
+        </w:rPr>
+        <w:t xml:space="preserve"> be calculated in the backend. After the player reviews the questions and </w:t>
+      </w:r>
+      <w:proofErr w:type="gramStart"/>
+      <w:r>
+        <w:rPr>
+          <w:rFonts w:ascii="Calibri" w:eastAsia="Calibri" w:hAnsi="Calibri" w:cs="Calibri"/>
+        </w:rPr>
+        <w:t>clicking</w:t>
+      </w:r>
+      <w:proofErr w:type="gramEnd"/>
+      <w:r>
+        <w:rPr>
+          <w:rFonts w:ascii="Calibri" w:eastAsia="Calibri" w:hAnsi="Calibri" w:cs="Calibri"/>
+        </w:rPr>
+        <w:t xml:space="preserve"> the button the webapp will redirect the player to the main menu component with the boost score. To make this communication happen between these two applications, we will use the </w:t>
+      </w:r>
+      <w:r>
+        <w:rPr>
+          <w:rFonts w:ascii="Calibri" w:eastAsia="Calibri" w:hAnsi="Calibri" w:cs="Calibri"/>
+          <w:i/>
+          <w:iCs/>
+        </w:rPr>
+        <w:t>API controller</w:t>
+      </w:r>
+      <w:r>
+        <w:rPr>
+          <w:rFonts w:ascii="Calibri" w:eastAsia="Calibri" w:hAnsi="Calibri" w:cs="Calibri"/>
+        </w:rPr>
+        <w:t xml:space="preserve"> to handle local HTTP communication. </w:t>
+      </w:r>
+    </w:p>
+    <w:p>
+      <w:pPr>
+        <w:pStyle w:val="Heading2"/>
+        <w:numPr>
+          <w:ilvl w:val="1"/>
+          <w:numId w:val="2"/>
+        </w:numPr>
+        <w:spacing w:before="240" w:line="276" w:lineRule="auto"/>
+        <w:ind w:left="1440" w:right="755" w:hanging="360"/>
+        <w:jc w:val="both"/>
+        <w:rPr>
+          <w:b/>
+        </w:rPr>
+      </w:pPr>
+      <w:bookmarkStart w:id="11" w:name="_jbx1hncyggqg" w:colFirst="0" w:colLast="0"/>
+      <w:bookmarkEnd w:id="11"/>
+      <w:r>
+        <w:rPr>
+          <w:b/>
+          <w:sz w:val="28"/>
+          <w:szCs w:val="28"/>
+        </w:rPr>
+        <w:t>Phase 3 - Game Environment</w:t>
+      </w:r>
+    </w:p>
+    <w:p>
+      <w:pPr>
+        <w:spacing w:before="0" w:line="276" w:lineRule="auto"/>
+        <w:ind w:firstLine="720"/>
+        <w:jc w:val="both"/>
+        <w:rPr>
+          <w:rFonts w:ascii="Calibri" w:eastAsia="Calibri" w:hAnsi="Calibri" w:cs="Calibri"/>
+        </w:rPr>
+      </w:pPr>
+      <w:r>
+        <w:rPr>
+          <w:rFonts w:ascii="Calibri" w:eastAsia="Calibri" w:hAnsi="Calibri" w:cs="Calibri"/>
+        </w:rPr>
+        <w:t>As mentioned in the game description the farm will come under attack from predators at certain random times. The frequency of these attacks, the number of attacking predators and the severity of the predators will depend on the player’s energy consumption retrieved by the API calls every 10 seconds. We use the “</w:t>
+      </w:r>
+      <w:r>
+        <w:rPr>
+          <w:rFonts w:ascii="Calibri" w:eastAsia="Calibri" w:hAnsi="Calibri" w:cs="Calibri"/>
+          <w:i/>
+          <w:iCs/>
+        </w:rPr>
+        <w:t>View daily power consumption by current month</w:t>
+      </w:r>
+      <w:r>
+        <w:rPr>
+          <w:rFonts w:ascii="Calibri" w:eastAsia="Calibri" w:hAnsi="Calibri" w:cs="Calibri"/>
+        </w:rPr>
+        <w:t>” API provided to get the daily power consumption of the user for the current month, and we implement our own algorithm to calculate the nature of the above attacks. Also, the time delays for profit generations [Time to transport the good to market receive money], for consecutive grass purchases and for by-products production completion will change according to the player’s energy consumption. This also will be done by the algorithm. So, a player will experience difficulty playing the game when his energy consumption increases so that it'll be very hard for him to finish the tasks in the least time. So that, he can’t let himself in the leaderboard.</w:t>
+      </w:r>
+    </w:p>
+    <w:p>
+      <w:pPr>
+        <w:pStyle w:val="Heading2"/>
+        <w:numPr>
+          <w:ilvl w:val="1"/>
+          <w:numId w:val="2"/>
+        </w:numPr>
+        <w:spacing w:before="240" w:line="276" w:lineRule="auto"/>
+        <w:ind w:left="1440" w:right="755" w:hanging="360"/>
+        <w:jc w:val="both"/>
+        <w:rPr>
+          <w:b/>
+        </w:rPr>
+      </w:pPr>
+      <w:bookmarkStart w:id="12" w:name="_8kj3ixceaofm" w:colFirst="0" w:colLast="0"/>
+      <w:bookmarkEnd w:id="12"/>
+      <w:r>
+        <w:rPr>
+          <w:b/>
+          <w:sz w:val="28"/>
+          <w:szCs w:val="28"/>
+        </w:rPr>
+        <w:t>Phase 4 - Leaderboard</w:t>
+      </w:r>
+    </w:p>
+    <w:p>
+      <w:pPr>
+        <w:spacing w:before="0" w:line="276" w:lineRule="auto"/>
+        <w:ind w:firstLine="720"/>
+        <w:jc w:val="both"/>
+        <w:rPr>
+          <w:rFonts w:ascii="Calibri" w:eastAsia="Calibri" w:hAnsi="Calibri" w:cs="Calibri"/>
+        </w:rPr>
+      </w:pPr>
+      <w:r>
+        <w:rPr>
+          <w:rFonts w:ascii="Calibri" w:eastAsia="Calibri" w:hAnsi="Calibri" w:cs="Calibri"/>
+        </w:rPr>
+        <w:t>The player will receive trophies [Gold, silver, and bronze] according to the time he takes to complete the objectives and pass the objectives. There will be a defined score for each trophy that the player achieves. Also, the player will get extra score to his choices in energy efficient upgrades and the profit he makes. In the game environment there will be a button to view the leaderboard. After every objective, he can be able to view the leaderboard along with the time he took to finish the respective objective. In order to move higher on the leaderboard, he can replay the respective objective. But to finish in less time than before, he has to take necessary actions to reduce the power consumption in his home, so that he will get the advantages of lesser predator attacks and faster profit generation and so on.  After finishing all his objectives he can view the overall global leaderboard, to make himself on top he has to replay all the objectives with the power saving mechanisms activated at home, which leads him to finish the objective faster. To make the leaderboard we use the “</w:t>
+      </w:r>
+      <w:r>
+        <w:rPr>
+          <w:rFonts w:ascii="Calibri" w:eastAsia="Calibri" w:hAnsi="Calibri" w:cs="Calibri"/>
+          <w:i/>
+          <w:iCs/>
+        </w:rPr>
+        <w:t>View Player List</w:t>
+      </w:r>
+      <w:r>
+        <w:rPr>
+          <w:rFonts w:ascii="Calibri" w:eastAsia="Calibri" w:hAnsi="Calibri" w:cs="Calibri"/>
+        </w:rPr>
+        <w:t>” API to get the list of each player. To calculate the leaderboard, we use the current player’s score as the base value for which we use the retrieved other players’ information to calculate a variation using our own algorithm and calculate the other players’ score. This leaderboard will be calculated after each objective using the current time taken by the player and will be saved in the database and retrieved for the view when clicking then ‘Leaderboard’ button and after each objective.</w:t>
       </w:r>
     </w:p>
     <w:p>
@@ -919,20 +1494,148 @@
           <w:ilvl w:val="0"/>
           <w:numId w:val="2"/>
         </w:numPr>
-        <w:spacing w:before="200" w:after="240" w:line="276" w:lineRule="auto"/>
+        <w:spacing w:before="240" w:line="276" w:lineRule="auto"/>
         <w:ind w:left="360" w:right="755" w:hanging="90"/>
         <w:jc w:val="both"/>
         <w:rPr>
           <w:color w:val="545454"/>
         </w:rPr>
       </w:pPr>
-      <w:bookmarkStart w:id="7" w:name="_ljtl4nzhw0kj" w:colFirst="0" w:colLast="0"/>
-      <w:bookmarkEnd w:id="7"/>
+      <w:bookmarkStart w:id="13" w:name="_y2l9pp5tqu6" w:colFirst="0" w:colLast="0"/>
+      <w:bookmarkEnd w:id="13"/>
       <w:r>
         <w:rPr>
           <w:color w:val="545454"/>
         </w:rPr>
-        <w:t>Development Plan</w:t>
+        <w:t>Expected Challenges and Solutions</w:t>
+      </w:r>
+    </w:p>
+    <w:p>
+      <w:pPr>
+        <w:pStyle w:val="Heading2"/>
+        <w:numPr>
+          <w:ilvl w:val="1"/>
+          <w:numId w:val="2"/>
+        </w:numPr>
+        <w:spacing w:before="0" w:line="276" w:lineRule="auto"/>
+        <w:ind w:left="1440" w:right="755" w:hanging="360"/>
+        <w:jc w:val="both"/>
+        <w:rPr>
+          <w:b/>
+          <w:sz w:val="28"/>
+          <w:szCs w:val="28"/>
+        </w:rPr>
+      </w:pPr>
+      <w:bookmarkStart w:id="14" w:name="_v0w2e187gaa0" w:colFirst="0" w:colLast="0"/>
+      <w:bookmarkEnd w:id="14"/>
+      <w:r>
+        <w:rPr>
+          <w:b/>
+          <w:sz w:val="28"/>
+          <w:szCs w:val="28"/>
+        </w:rPr>
+        <w:t>Challenges</w:t>
+      </w:r>
+    </w:p>
+    <w:p>
+      <w:pPr>
+        <w:pStyle w:val="ListParagraph"/>
+        <w:numPr>
+          <w:ilvl w:val="0"/>
+          <w:numId w:val="3"/>
+        </w:numPr>
+        <w:spacing w:before="0" w:line="240" w:lineRule="auto"/>
+        <w:rPr>
+          <w:rFonts w:ascii="Calibri" w:eastAsia="Calibri" w:hAnsi="Calibri" w:cs="Calibri"/>
+        </w:rPr>
+      </w:pPr>
+      <w:r>
+        <w:rPr>
+          <w:rFonts w:ascii="Calibri" w:eastAsia="Calibri" w:hAnsi="Calibri" w:cs="Calibri"/>
+        </w:rPr>
+        <w:t xml:space="preserve">Difficulties in </w:t>
+      </w:r>
+      <w:r>
+        <w:rPr>
+          <w:rFonts w:ascii="Calibri" w:eastAsia="Calibri" w:hAnsi="Calibri" w:cs="Calibri"/>
+        </w:rPr>
+        <w:t>making the game art. [Models, Sprites]</w:t>
+      </w:r>
+    </w:p>
+    <w:p>
+      <w:pPr>
+        <w:pStyle w:val="ListParagraph"/>
+        <w:numPr>
+          <w:ilvl w:val="0"/>
+          <w:numId w:val="3"/>
+        </w:numPr>
+        <w:spacing w:line="240" w:lineRule="auto"/>
+        <w:rPr>
+          <w:rFonts w:ascii="Calibri" w:eastAsia="Calibri" w:hAnsi="Calibri" w:cs="Calibri"/>
+        </w:rPr>
+      </w:pPr>
+      <w:r>
+        <w:rPr>
+          <w:rFonts w:ascii="Calibri" w:eastAsia="Calibri" w:hAnsi="Calibri" w:cs="Calibri"/>
+        </w:rPr>
+        <w:t>Remote team-members.</w:t>
+      </w:r>
+    </w:p>
+    <w:p>
+      <w:pPr>
+        <w:pStyle w:val="ListParagraph"/>
+        <w:numPr>
+          <w:ilvl w:val="0"/>
+          <w:numId w:val="3"/>
+        </w:numPr>
+        <w:spacing w:line="240" w:lineRule="auto"/>
+        <w:rPr>
+          <w:rFonts w:ascii="Calibri" w:eastAsia="Calibri" w:hAnsi="Calibri" w:cs="Calibri"/>
+        </w:rPr>
+      </w:pPr>
+      <w:r>
+        <w:rPr>
+          <w:rFonts w:ascii="Calibri" w:eastAsia="Calibri" w:hAnsi="Calibri" w:cs="Calibri"/>
+        </w:rPr>
+        <w:t>Difficulties in finding the audio and sound effects for the game.</w:t>
+      </w:r>
+    </w:p>
+    <w:p>
+      <w:pPr>
+        <w:pStyle w:val="ListParagraph"/>
+        <w:numPr>
+          <w:ilvl w:val="0"/>
+          <w:numId w:val="3"/>
+        </w:numPr>
+        <w:spacing w:line="240" w:lineRule="auto"/>
+        <w:rPr>
+          <w:rFonts w:ascii="Calibri" w:eastAsia="Calibri" w:hAnsi="Calibri" w:cs="Calibri"/>
+        </w:rPr>
+      </w:pPr>
+      <w:r>
+        <w:rPr>
+          <w:rFonts w:ascii="Calibri" w:eastAsia="Calibri" w:hAnsi="Calibri" w:cs="Calibri"/>
+        </w:rPr>
+        <w:t>Learning new language [C#, Java], software stack [Unity, Photoshop, Illustrator, React, Aseprite].</w:t>
+      </w:r>
+    </w:p>
+    <w:p>
+      <w:pPr>
+        <w:pStyle w:val="ListParagraph"/>
+        <w:numPr>
+          <w:ilvl w:val="0"/>
+          <w:numId w:val="3"/>
+        </w:numPr>
+        <w:spacing w:line="240" w:lineRule="auto"/>
+        <w:rPr>
+          <w:rFonts w:ascii="Calibri" w:eastAsia="Calibri" w:hAnsi="Calibri" w:cs="Calibri"/>
+        </w:rPr>
+      </w:pPr>
+      <w:r>
+        <w:rPr>
+          <w:rFonts w:ascii="Calibri" w:eastAsia="Calibri" w:hAnsi="Calibri" w:cs="Calibri"/>
+        </w:rPr>
+        <w:t>Time constraint due to internship workload.</w:t>
       </w:r>
     </w:p>
     <w:p>
@@ -943,613 +1646,7 @@
           <w:numId w:val="2"/>
         </w:numPr>
         <w:spacing w:before="240" w:line="276" w:lineRule="auto"/>
-        <w:ind w:right="755"/>
-        <w:jc w:val="both"/>
-        <w:rPr>
-          <w:b/>
-        </w:rPr>
-      </w:pPr>
-      <w:bookmarkStart w:id="8" w:name="_16ydlq9kvd9w" w:colFirst="0" w:colLast="0"/>
-      <w:bookmarkEnd w:id="8"/>
-      <w:r>
-        <w:rPr>
-          <w:b/>
-          <w:sz w:val="28"/>
-          <w:szCs w:val="28"/>
-        </w:rPr>
-        <w:t>Phase 0 - Player Authentication/Registration</w:t>
-      </w:r>
-    </w:p>
-    <w:p>
-      <w:pPr>
-        <w:rPr>
-          <w:rFonts w:ascii="Calibri" w:eastAsia="Calibri" w:hAnsi="Calibri" w:cs="Calibri"/>
-        </w:rPr>
-      </w:pPr>
-      <w:r>
-        <w:rPr>
-          <w:rFonts w:ascii="Calibri" w:eastAsia="Calibri" w:hAnsi="Calibri" w:cs="Calibri"/>
-        </w:rPr>
-        <w:t>We implement a component for handling the API calls for the whole game. This component will be the controller for getting and sending API responses and requests. There will be a component for loading the main menu which will talk with this API controller to get necessary values to authenticate the player, do the authentication and load the main menu.</w:t>
-      </w:r>
-    </w:p>
-    <w:p>
-      <w:pPr>
-        <w:pStyle w:val="Heading2"/>
-        <w:numPr>
-          <w:ilvl w:val="1"/>
-          <w:numId w:val="2"/>
-        </w:numPr>
-        <w:spacing w:before="240" w:line="276" w:lineRule="auto"/>
-        <w:ind w:right="755"/>
-        <w:jc w:val="both"/>
-        <w:rPr>
-          <w:b/>
-        </w:rPr>
-      </w:pPr>
-      <w:bookmarkStart w:id="9" w:name="_z4kf5lpvf98m" w:colFirst="0" w:colLast="0"/>
-      <w:bookmarkEnd w:id="9"/>
-      <w:r>
-        <w:rPr>
-          <w:b/>
-          <w:sz w:val="28"/>
-          <w:szCs w:val="28"/>
-        </w:rPr>
-        <w:t>Phase 1 - Player Profile</w:t>
-      </w:r>
-    </w:p>
-    <w:p>
-      <w:pPr>
-        <w:rPr>
-          <w:rFonts w:ascii="Calibri" w:eastAsia="Calibri" w:hAnsi="Calibri" w:cs="Calibri"/>
-        </w:rPr>
-      </w:pPr>
-      <w:r>
-        <w:rPr>
-          <w:rFonts w:ascii="Calibri" w:eastAsia="Calibri" w:hAnsi="Calibri" w:cs="Calibri"/>
-        </w:rPr>
-        <w:t xml:space="preserve">We will create another component for </w:t>
-      </w:r>
-      <w:r>
-        <w:rPr>
-          <w:rFonts w:ascii="Calibri" w:eastAsia="Calibri" w:hAnsi="Calibri" w:cs="Calibri"/>
-        </w:rPr>
-        <w:t>the player</w:t>
-      </w:r>
-      <w:r>
-        <w:rPr>
-          <w:rFonts w:ascii="Calibri" w:eastAsia="Calibri" w:hAnsi="Calibri" w:cs="Calibri"/>
-        </w:rPr>
-        <w:t xml:space="preserve"> </w:t>
-      </w:r>
-      <w:r>
-        <w:rPr>
-          <w:rFonts w:ascii="Calibri" w:eastAsia="Calibri" w:hAnsi="Calibri" w:cs="Calibri"/>
-        </w:rPr>
-        <w:t>profile,</w:t>
-      </w:r>
-      <w:r>
-        <w:rPr>
-          <w:rFonts w:ascii="Calibri" w:eastAsia="Calibri" w:hAnsi="Calibri" w:cs="Calibri"/>
-        </w:rPr>
-        <w:t xml:space="preserve"> and we retrieve already available information through our API controller and save </w:t>
-      </w:r>
-      <w:r>
-        <w:rPr>
-          <w:rFonts w:ascii="Calibri" w:eastAsia="Calibri" w:hAnsi="Calibri" w:cs="Calibri"/>
-        </w:rPr>
-        <w:t>it</w:t>
-      </w:r>
-      <w:r>
-        <w:rPr>
-          <w:rFonts w:ascii="Calibri" w:eastAsia="Calibri" w:hAnsi="Calibri" w:cs="Calibri"/>
-        </w:rPr>
-        <w:t xml:space="preserve"> in our player profile component. </w:t>
-      </w:r>
-      <w:r>
-        <w:rPr>
-          <w:rFonts w:ascii="Calibri" w:eastAsia="Calibri" w:hAnsi="Calibri" w:cs="Calibri"/>
-        </w:rPr>
-        <w:t xml:space="preserve">In the main menu component, we implement an option for the player to create profile. When he clicks that we access the player profile component and retrieve already available values in a form like interface where there will be empty spaces for the users to fill in the missing details. After filling in the details and pressing submit button the missing values will be updated in the profile component locally, then the API controller will be called to save the profile details through API. If any information is not filled in there will be a prompt to fill in the missing information and after completing the profile the game environment will be visible. </w:t>
-      </w:r>
-    </w:p>
-    <w:p>
-      <w:pPr>
-        <w:pStyle w:val="Heading2"/>
-        <w:numPr>
-          <w:ilvl w:val="1"/>
-          <w:numId w:val="2"/>
-        </w:numPr>
-        <w:spacing w:before="240" w:line="276" w:lineRule="auto"/>
-        <w:ind w:right="755"/>
-        <w:jc w:val="both"/>
-        <w:rPr>
-          <w:b/>
-          <w:sz w:val="28"/>
-          <w:szCs w:val="28"/>
-        </w:rPr>
-      </w:pPr>
-      <w:bookmarkStart w:id="10" w:name="_dgshepk52fvy" w:colFirst="0" w:colLast="0"/>
-      <w:bookmarkEnd w:id="10"/>
-      <w:r>
-        <w:rPr>
-          <w:b/>
-          <w:sz w:val="28"/>
-          <w:szCs w:val="28"/>
-        </w:rPr>
-        <w:t xml:space="preserve">Phase 2 </w:t>
-      </w:r>
-      <w:r>
-        <w:rPr>
-          <w:b/>
-          <w:sz w:val="28"/>
-          <w:szCs w:val="28"/>
-        </w:rPr>
-        <w:t>–</w:t>
-      </w:r>
-      <w:r>
-        <w:rPr>
-          <w:b/>
-          <w:sz w:val="28"/>
-          <w:szCs w:val="28"/>
-        </w:rPr>
-        <w:t xml:space="preserve"> Questionnaire</w:t>
-      </w:r>
-    </w:p>
-    <w:p>
-      <w:pPr>
-        <w:rPr>
-          <w:rFonts w:ascii="Calibri" w:eastAsia="Calibri" w:hAnsi="Calibri" w:cs="Calibri"/>
-        </w:rPr>
-      </w:pPr>
-      <w:r>
-        <w:rPr>
-          <w:rFonts w:ascii="Calibri" w:eastAsia="Calibri" w:hAnsi="Calibri" w:cs="Calibri"/>
-        </w:rPr>
-        <w:t xml:space="preserve">For the first time players after the profile completion, </w:t>
-      </w:r>
-      <w:r>
-        <w:rPr>
-          <w:rFonts w:ascii="Calibri" w:eastAsia="Calibri" w:hAnsi="Calibri" w:cs="Calibri"/>
-        </w:rPr>
-        <w:t xml:space="preserve">the main menu component will prompt the user to click a button for the questionnaire asking the player to attempt. After clicking the button, the main menu component will redirect the player to the questionnaire web application in a separate browser tab and waits for </w:t>
-      </w:r>
-      <w:r>
-        <w:rPr>
-          <w:rFonts w:ascii="Calibri" w:eastAsia="Calibri" w:hAnsi="Calibri" w:cs="Calibri"/>
-        </w:rPr>
-        <w:t>the response with the boost score from the web app</w:t>
-      </w:r>
-      <w:r>
-        <w:rPr>
-          <w:rFonts w:ascii="Calibri" w:eastAsia="Calibri" w:hAnsi="Calibri" w:cs="Calibri"/>
-        </w:rPr>
-        <w:t xml:space="preserve">. Once the player enters the web application, the backend will retrieve the questions from the database one-by-one with the answer choices and send them to the front end, there it will format it for the user to select the answer. Once the answer is selected it will be sent to the backend, and the backend evaluates and stores the results in database. After completing every question, the backend retrieves the evaluation results from the database and the correct answers with the questions and sends them to the frontend to show the results to the user. While this happens, the boost score of the player also will be calculated in the backend. </w:t>
-      </w:r>
-      <w:r>
-        <w:rPr>
-          <w:rFonts w:ascii="Calibri" w:eastAsia="Calibri" w:hAnsi="Calibri" w:cs="Calibri"/>
-        </w:rPr>
-        <w:t xml:space="preserve">After the player reviews the questions and clicking the button the webapp will redirect the player to the main menu </w:t>
-      </w:r>
-      <w:r>
-        <w:rPr>
-          <w:rFonts w:ascii="Calibri" w:eastAsia="Calibri" w:hAnsi="Calibri" w:cs="Calibri"/>
-        </w:rPr>
-        <w:lastRenderedPageBreak/>
-        <w:t xml:space="preserve">component with the boost score. To make this communication happen between these two applications, we will use the API controller to handle local HTTP communication. </w:t>
-      </w:r>
-    </w:p>
-    <w:p>
-      <w:pPr>
-        <w:pStyle w:val="Heading2"/>
-        <w:numPr>
-          <w:ilvl w:val="1"/>
-          <w:numId w:val="2"/>
-        </w:numPr>
-        <w:spacing w:before="240" w:line="276" w:lineRule="auto"/>
-        <w:ind w:right="755"/>
-        <w:jc w:val="both"/>
-        <w:rPr>
-          <w:b/>
-        </w:rPr>
-      </w:pPr>
-      <w:bookmarkStart w:id="11" w:name="_jbx1hncyggqg" w:colFirst="0" w:colLast="0"/>
-      <w:bookmarkEnd w:id="11"/>
-      <w:r>
-        <w:rPr>
-          <w:b/>
-          <w:sz w:val="28"/>
-          <w:szCs w:val="28"/>
-        </w:rPr>
-        <w:t>Phase 3 - Game Environment</w:t>
-      </w:r>
-    </w:p>
-    <w:p>
-      <w:pPr>
-        <w:rPr>
-          <w:rFonts w:ascii="Calibri" w:eastAsia="Calibri" w:hAnsi="Calibri" w:cs="Calibri"/>
-        </w:rPr>
-      </w:pPr>
-      <w:r>
-        <w:rPr>
-          <w:rFonts w:ascii="Calibri" w:eastAsia="Calibri" w:hAnsi="Calibri" w:cs="Calibri"/>
-        </w:rPr>
-        <w:t>As mentioned in the game description the farm will come under attack from predators at certain random times. The frequency of these attacks and number of attacking predators will depend on the player</w:t>
-      </w:r>
-      <w:r>
-        <w:rPr>
-          <w:rFonts w:ascii="Calibri" w:eastAsia="Calibri" w:hAnsi="Calibri" w:cs="Calibri"/>
-        </w:rPr>
-        <w:t>’</w:t>
-      </w:r>
-      <w:r>
-        <w:rPr>
-          <w:rFonts w:ascii="Calibri" w:eastAsia="Calibri" w:hAnsi="Calibri" w:cs="Calibri"/>
-        </w:rPr>
-        <w:t xml:space="preserve">s energy consumptions retrieved by the API calls every 10 seconds. We use the “View daily power consumption by current month” API provided to get the daily power consumption of the user for the current </w:t>
-      </w:r>
-      <w:r>
-        <w:rPr>
-          <w:rFonts w:ascii="Calibri" w:eastAsia="Calibri" w:hAnsi="Calibri" w:cs="Calibri"/>
-        </w:rPr>
-        <w:t>month,</w:t>
-      </w:r>
-      <w:r>
-        <w:rPr>
-          <w:rFonts w:ascii="Calibri" w:eastAsia="Calibri" w:hAnsi="Calibri" w:cs="Calibri"/>
-        </w:rPr>
-        <w:t xml:space="preserve"> </w:t>
-      </w:r>
-      <w:r>
-        <w:rPr>
-          <w:rFonts w:ascii="Calibri" w:eastAsia="Calibri" w:hAnsi="Calibri" w:cs="Calibri"/>
-        </w:rPr>
-        <w:t>and we implement our own algorithm to calculate the nature of the above attacks.</w:t>
-      </w:r>
-      <w:r>
-        <w:rPr>
-          <w:rFonts w:ascii="Calibri" w:eastAsia="Calibri" w:hAnsi="Calibri" w:cs="Calibri"/>
-        </w:rPr>
-        <w:t xml:space="preserve"> </w:t>
-      </w:r>
-      <w:r>
-        <w:rPr>
-          <w:rFonts w:ascii="Calibri" w:eastAsia="Calibri" w:hAnsi="Calibri" w:cs="Calibri"/>
-        </w:rPr>
-        <w:t xml:space="preserve">Also, the time delays for profit generations [Time to transport the good to market receive money], for consecutive grass purchases and for by-products production completion will change according to the player’s energy consumption. This also will be done by the algorithm. </w:t>
-      </w:r>
-      <w:proofErr w:type="gramStart"/>
-      <w:r>
-        <w:rPr>
-          <w:rFonts w:ascii="Calibri" w:eastAsia="Calibri" w:hAnsi="Calibri" w:cs="Calibri"/>
-        </w:rPr>
-        <w:t>So</w:t>
-      </w:r>
-      <w:proofErr w:type="gramEnd"/>
-      <w:r>
-        <w:rPr>
-          <w:rFonts w:ascii="Calibri" w:eastAsia="Calibri" w:hAnsi="Calibri" w:cs="Calibri"/>
-        </w:rPr>
-        <w:t xml:space="preserve"> a player will experience difficulty </w:t>
-      </w:r>
-      <w:proofErr w:type="gramStart"/>
-      <w:r>
-        <w:rPr>
-          <w:rFonts w:ascii="Calibri" w:eastAsia="Calibri" w:hAnsi="Calibri" w:cs="Calibri"/>
-        </w:rPr>
-        <w:t>to play</w:t>
-      </w:r>
-      <w:proofErr w:type="gramEnd"/>
-      <w:r>
-        <w:rPr>
-          <w:rFonts w:ascii="Calibri" w:eastAsia="Calibri" w:hAnsi="Calibri" w:cs="Calibri"/>
-        </w:rPr>
-        <w:t xml:space="preserve"> the game when his energy consumption increases. </w:t>
-      </w:r>
-    </w:p>
-    <w:p>
-      <w:pPr>
-        <w:pStyle w:val="Heading2"/>
-        <w:numPr>
-          <w:ilvl w:val="1"/>
-          <w:numId w:val="2"/>
-        </w:numPr>
-        <w:spacing w:before="240" w:line="276" w:lineRule="auto"/>
-        <w:ind w:right="755"/>
-        <w:jc w:val="both"/>
-        <w:rPr>
-          <w:b/>
-        </w:rPr>
-      </w:pPr>
-      <w:bookmarkStart w:id="12" w:name="_8kj3ixceaofm" w:colFirst="0" w:colLast="0"/>
-      <w:bookmarkEnd w:id="12"/>
-      <w:r>
-        <w:rPr>
-          <w:b/>
-          <w:sz w:val="28"/>
-          <w:szCs w:val="28"/>
-        </w:rPr>
-        <w:t>Phase 4 - Leaderboard</w:t>
-      </w:r>
-    </w:p>
-    <w:p>
-      <w:pPr>
-        <w:rPr>
-          <w:rFonts w:ascii="Calibri" w:eastAsia="Calibri" w:hAnsi="Calibri" w:cs="Calibri"/>
-        </w:rPr>
-      </w:pPr>
-      <w:r>
-        <w:rPr>
-          <w:rFonts w:ascii="Calibri" w:eastAsia="Calibri" w:hAnsi="Calibri" w:cs="Calibri"/>
-        </w:rPr>
-        <w:t xml:space="preserve">The player will receive trophies </w:t>
-      </w:r>
-      <w:r>
-        <w:rPr>
-          <w:rFonts w:ascii="Calibri" w:eastAsia="Calibri" w:hAnsi="Calibri" w:cs="Calibri"/>
-        </w:rPr>
-        <w:t xml:space="preserve">[Gold, silver, and bronze] </w:t>
-      </w:r>
-      <w:r>
-        <w:rPr>
-          <w:rFonts w:ascii="Calibri" w:eastAsia="Calibri" w:hAnsi="Calibri" w:cs="Calibri"/>
-        </w:rPr>
-        <w:t xml:space="preserve">according to the time he takes to complete the objectives and pass the levels. </w:t>
-      </w:r>
-      <w:r>
-        <w:rPr>
-          <w:rFonts w:ascii="Calibri" w:eastAsia="Calibri" w:hAnsi="Calibri" w:cs="Calibri"/>
-        </w:rPr>
-        <w:t xml:space="preserve">There will be a </w:t>
-      </w:r>
-      <w:r>
-        <w:rPr>
-          <w:rFonts w:ascii="Calibri" w:eastAsia="Calibri" w:hAnsi="Calibri" w:cs="Calibri"/>
-        </w:rPr>
-        <w:t xml:space="preserve">defined score for </w:t>
-      </w:r>
-      <w:r>
-        <w:rPr>
-          <w:rFonts w:ascii="Calibri" w:eastAsia="Calibri" w:hAnsi="Calibri" w:cs="Calibri"/>
-        </w:rPr>
-        <w:t>each</w:t>
-      </w:r>
-      <w:r>
-        <w:rPr>
-          <w:rFonts w:ascii="Calibri" w:eastAsia="Calibri" w:hAnsi="Calibri" w:cs="Calibri"/>
-        </w:rPr>
-        <w:t xml:space="preserve"> trophy that the player achieve</w:t>
-      </w:r>
-      <w:r>
-        <w:rPr>
-          <w:rFonts w:ascii="Calibri" w:eastAsia="Calibri" w:hAnsi="Calibri" w:cs="Calibri"/>
-        </w:rPr>
-        <w:t>s</w:t>
-      </w:r>
-      <w:r>
-        <w:rPr>
-          <w:rFonts w:ascii="Calibri" w:eastAsia="Calibri" w:hAnsi="Calibri" w:cs="Calibri"/>
-        </w:rPr>
-        <w:t>. Also, the player will get extra score to his choices in energy efficient upgrades</w:t>
-      </w:r>
-      <w:r>
-        <w:rPr>
-          <w:rFonts w:ascii="Calibri" w:eastAsia="Calibri" w:hAnsi="Calibri" w:cs="Calibri"/>
-        </w:rPr>
-        <w:t xml:space="preserve"> and the profit he makes</w:t>
-      </w:r>
-      <w:r>
-        <w:rPr>
-          <w:rFonts w:ascii="Calibri" w:eastAsia="Calibri" w:hAnsi="Calibri" w:cs="Calibri"/>
-        </w:rPr>
-        <w:t xml:space="preserve">. </w:t>
-      </w:r>
-      <w:r>
-        <w:rPr>
-          <w:rFonts w:ascii="Calibri" w:eastAsia="Calibri" w:hAnsi="Calibri" w:cs="Calibri"/>
-        </w:rPr>
-        <w:t xml:space="preserve">In the game environment there will be a button to view the leaderboard. </w:t>
-      </w:r>
-      <w:r>
-        <w:rPr>
-          <w:rFonts w:ascii="Calibri" w:eastAsia="Calibri" w:hAnsi="Calibri" w:cs="Calibri"/>
-        </w:rPr>
-        <w:t>To make the leaderboard we use the “View Player List” API to get the list of each player.</w:t>
-      </w:r>
-      <w:r>
-        <w:rPr>
-          <w:rFonts w:ascii="Calibri" w:eastAsia="Calibri" w:hAnsi="Calibri" w:cs="Calibri"/>
-        </w:rPr>
-        <w:t xml:space="preserve"> To calculate the leaderboard, we use the current player’s score as the base value for which we use the retrieved other players’ information to calculate a variation using our own algorithm and calculate the other players’ score. This leader will be calculated at a certain time interval using the current score of the player and will be saved in the database and retrieved for the view when clicking then ‘Leaderboard’ button.</w:t>
-      </w:r>
-    </w:p>
-    <w:p>
-      <w:pPr>
-        <w:pStyle w:val="Heading1"/>
-        <w:widowControl/>
-        <w:numPr>
-          <w:ilvl w:val="0"/>
-          <w:numId w:val="2"/>
-        </w:numPr>
-        <w:spacing w:before="240" w:after="240" w:line="276" w:lineRule="auto"/>
-        <w:ind w:left="360" w:right="755" w:hanging="90"/>
-        <w:jc w:val="both"/>
-        <w:rPr>
-          <w:color w:val="545454"/>
-        </w:rPr>
-      </w:pPr>
-      <w:bookmarkStart w:id="13" w:name="_y2l9pp5tqu6" w:colFirst="0" w:colLast="0"/>
-      <w:bookmarkEnd w:id="13"/>
-      <w:r>
-        <w:rPr>
-          <w:color w:val="545454"/>
-        </w:rPr>
-        <w:t>Expected Challenges and Solutions</w:t>
-      </w:r>
-    </w:p>
-    <w:p>
-      <w:pPr>
-        <w:pStyle w:val="Heading2"/>
-        <w:numPr>
-          <w:ilvl w:val="1"/>
-          <w:numId w:val="2"/>
-        </w:numPr>
-        <w:spacing w:before="240" w:line="276" w:lineRule="auto"/>
-        <w:ind w:right="755"/>
-        <w:jc w:val="both"/>
-        <w:rPr>
-          <w:b/>
-          <w:sz w:val="28"/>
-          <w:szCs w:val="28"/>
-        </w:rPr>
-      </w:pPr>
-      <w:bookmarkStart w:id="14" w:name="_v0w2e187gaa0" w:colFirst="0" w:colLast="0"/>
-      <w:bookmarkEnd w:id="14"/>
-      <w:r>
-        <w:rPr>
-          <w:b/>
-          <w:sz w:val="28"/>
-          <w:szCs w:val="28"/>
-        </w:rPr>
-        <w:t>Challenges</w:t>
-      </w:r>
-    </w:p>
-    <w:p>
-      <w:pPr>
-        <w:pStyle w:val="ListParagraph"/>
-        <w:numPr>
-          <w:ilvl w:val="0"/>
-          <w:numId w:val="3"/>
-        </w:numPr>
-        <w:rPr>
-          <w:rFonts w:ascii="Calibri" w:eastAsia="Calibri" w:hAnsi="Calibri" w:cs="Calibri"/>
-        </w:rPr>
-      </w:pPr>
-      <w:r>
-        <w:rPr>
-          <w:rFonts w:ascii="Calibri" w:eastAsia="Calibri" w:hAnsi="Calibri" w:cs="Calibri"/>
-        </w:rPr>
-        <w:t xml:space="preserve">Difficulties in </w:t>
-      </w:r>
-      <w:r>
-        <w:rPr>
-          <w:rFonts w:ascii="Calibri" w:eastAsia="Calibri" w:hAnsi="Calibri" w:cs="Calibri"/>
-        </w:rPr>
-        <w:t>making the game art. [</w:t>
-      </w:r>
-      <w:r>
-        <w:rPr>
-          <w:rFonts w:ascii="Calibri" w:eastAsia="Calibri" w:hAnsi="Calibri" w:cs="Calibri"/>
-        </w:rPr>
-        <w:t>Model</w:t>
-      </w:r>
-      <w:r>
-        <w:rPr>
-          <w:rFonts w:ascii="Calibri" w:eastAsia="Calibri" w:hAnsi="Calibri" w:cs="Calibri"/>
-        </w:rPr>
-        <w:t xml:space="preserve">s, </w:t>
-      </w:r>
-      <w:r>
-        <w:rPr>
-          <w:rFonts w:ascii="Calibri" w:eastAsia="Calibri" w:hAnsi="Calibri" w:cs="Calibri"/>
-        </w:rPr>
-        <w:t>S</w:t>
-      </w:r>
-      <w:r>
-        <w:rPr>
-          <w:rFonts w:ascii="Calibri" w:eastAsia="Calibri" w:hAnsi="Calibri" w:cs="Calibri"/>
-        </w:rPr>
-        <w:t>prites</w:t>
-      </w:r>
-      <w:r>
-        <w:rPr>
-          <w:rFonts w:ascii="Calibri" w:eastAsia="Calibri" w:hAnsi="Calibri" w:cs="Calibri"/>
-        </w:rPr>
-        <w:t>]</w:t>
-      </w:r>
-    </w:p>
-    <w:p>
-      <w:pPr>
-        <w:pStyle w:val="ListParagraph"/>
-        <w:numPr>
-          <w:ilvl w:val="0"/>
-          <w:numId w:val="3"/>
-        </w:numPr>
-        <w:rPr>
-          <w:rFonts w:ascii="Calibri" w:eastAsia="Calibri" w:hAnsi="Calibri" w:cs="Calibri"/>
-        </w:rPr>
-      </w:pPr>
-      <w:r>
-        <w:rPr>
-          <w:rFonts w:ascii="Calibri" w:eastAsia="Calibri" w:hAnsi="Calibri" w:cs="Calibri"/>
-        </w:rPr>
-        <w:t>Remote team-members.</w:t>
-      </w:r>
-    </w:p>
-    <w:p>
-      <w:pPr>
-        <w:pStyle w:val="ListParagraph"/>
-        <w:numPr>
-          <w:ilvl w:val="0"/>
-          <w:numId w:val="3"/>
-        </w:numPr>
-        <w:rPr>
-          <w:rFonts w:ascii="Calibri" w:eastAsia="Calibri" w:hAnsi="Calibri" w:cs="Calibri"/>
-        </w:rPr>
-      </w:pPr>
-      <w:r>
-        <w:rPr>
-          <w:rFonts w:ascii="Calibri" w:eastAsia="Calibri" w:hAnsi="Calibri" w:cs="Calibri"/>
-        </w:rPr>
-        <w:t>Difficulties in finding the audio and sound effects for the game.</w:t>
-      </w:r>
-    </w:p>
-    <w:p>
-      <w:pPr>
-        <w:pStyle w:val="ListParagraph"/>
-        <w:numPr>
-          <w:ilvl w:val="0"/>
-          <w:numId w:val="3"/>
-        </w:numPr>
-        <w:rPr>
-          <w:rFonts w:ascii="Calibri" w:eastAsia="Calibri" w:hAnsi="Calibri" w:cs="Calibri"/>
-        </w:rPr>
-      </w:pPr>
-      <w:r>
-        <w:rPr>
-          <w:rFonts w:ascii="Calibri" w:eastAsia="Calibri" w:hAnsi="Calibri" w:cs="Calibri"/>
-        </w:rPr>
-        <w:t>Learning new language [C#, Java], software stack [Unity, Photoshop, Illustrator, React, Aseprite].</w:t>
-      </w:r>
-    </w:p>
-    <w:p>
-      <w:pPr>
-        <w:pStyle w:val="ListParagraph"/>
-        <w:numPr>
-          <w:ilvl w:val="0"/>
-          <w:numId w:val="3"/>
-        </w:numPr>
-        <w:rPr>
-          <w:rFonts w:ascii="Calibri" w:eastAsia="Calibri" w:hAnsi="Calibri" w:cs="Calibri"/>
-        </w:rPr>
-      </w:pPr>
-      <w:r>
-        <w:rPr>
-          <w:rFonts w:ascii="Calibri" w:eastAsia="Calibri" w:hAnsi="Calibri" w:cs="Calibri"/>
-        </w:rPr>
-        <w:t>Time constraint due to internship workload.</w:t>
-      </w:r>
-    </w:p>
-    <w:p>
-      <w:pPr>
-        <w:pStyle w:val="Heading2"/>
-        <w:numPr>
-          <w:ilvl w:val="1"/>
-          <w:numId w:val="2"/>
-        </w:numPr>
-        <w:spacing w:before="240" w:line="276" w:lineRule="auto"/>
-        <w:ind w:right="755"/>
+        <w:ind w:left="1440" w:right="755" w:hanging="360"/>
         <w:jc w:val="both"/>
         <w:rPr>
           <w:b/>
@@ -1573,6 +1670,7 @@
           <w:ilvl w:val="0"/>
           <w:numId w:val="4"/>
         </w:numPr>
+        <w:spacing w:before="0" w:line="240" w:lineRule="auto"/>
         <w:rPr>
           <w:rFonts w:ascii="Calibri" w:eastAsia="Calibri" w:hAnsi="Calibri" w:cs="Calibri"/>
         </w:rPr>
@@ -1591,6 +1689,7 @@
           <w:ilvl w:val="0"/>
           <w:numId w:val="4"/>
         </w:numPr>
+        <w:spacing w:line="240" w:lineRule="auto"/>
         <w:rPr>
           <w:rFonts w:ascii="Calibri" w:eastAsia="Calibri" w:hAnsi="Calibri" w:cs="Calibri"/>
         </w:rPr>
@@ -1609,6 +1708,7 @@
           <w:ilvl w:val="0"/>
           <w:numId w:val="4"/>
         </w:numPr>
+        <w:spacing w:line="240" w:lineRule="auto"/>
         <w:rPr>
           <w:rFonts w:ascii="Calibri" w:eastAsia="Calibri" w:hAnsi="Calibri" w:cs="Calibri"/>
         </w:rPr>
@@ -1627,6 +1727,7 @@
           <w:ilvl w:val="0"/>
           <w:numId w:val="4"/>
         </w:numPr>
+        <w:spacing w:line="240" w:lineRule="auto"/>
         <w:rPr>
           <w:rFonts w:ascii="Calibri" w:eastAsia="Calibri" w:hAnsi="Calibri" w:cs="Calibri"/>
         </w:rPr>
@@ -1645,6 +1746,7 @@
           <w:ilvl w:val="0"/>
           <w:numId w:val="4"/>
         </w:numPr>
+        <w:spacing w:line="240" w:lineRule="auto"/>
         <w:rPr>
           <w:rFonts w:ascii="Calibri" w:eastAsia="Calibri" w:hAnsi="Calibri" w:cs="Calibri"/>
         </w:rPr>
@@ -2704,6 +2806,7 @@
     <w:name w:val="heading 1"/>
     <w:basedOn w:val="Normal"/>
     <w:next w:val="Normal"/>
+    <w:link w:val="Heading1Char"/>
     <w:uiPriority w:val="9"/>
     <w:qFormat/>
     <w:pPr>
@@ -2725,6 +2828,7 @@
     <w:name w:val="heading 2"/>
     <w:basedOn w:val="Normal"/>
     <w:next w:val="Normal"/>
+    <w:link w:val="Heading2Char"/>
     <w:uiPriority w:val="9"/>
     <w:unhideWhenUsed/>
     <w:qFormat/>
@@ -2847,6 +2951,7 @@
     <w:name w:val="Title"/>
     <w:basedOn w:val="Normal"/>
     <w:next w:val="Normal"/>
+    <w:link w:val="TitleChar"/>
     <w:uiPriority w:val="10"/>
     <w:qFormat/>
     <w:pPr>
@@ -2897,6 +3002,46 @@
       <w:ind w:left="720"/>
       <w:contextualSpacing/>
     </w:pPr>
+  </w:style>
+  <w:style w:type="character" w:customStyle="1" w:styleId="Heading1Char">
+    <w:name w:val="Heading 1 Char"/>
+    <w:basedOn w:val="DefaultParagraphFont"/>
+    <w:link w:val="Heading1"/>
+    <w:uiPriority w:val="9"/>
+    <w:rsid w:val="00752A3F"/>
+    <w:rPr>
+      <w:rFonts w:ascii="PT Sans Narrow" w:eastAsia="PT Sans Narrow" w:hAnsi="PT Sans Narrow" w:cs="PT Sans Narrow"/>
+      <w:b/>
+      <w:color w:val="FF5E0E"/>
+      <w:sz w:val="36"/>
+      <w:szCs w:val="36"/>
+    </w:rPr>
+  </w:style>
+  <w:style w:type="character" w:customStyle="1" w:styleId="Heading2Char">
+    <w:name w:val="Heading 2 Char"/>
+    <w:basedOn w:val="DefaultParagraphFont"/>
+    <w:link w:val="Heading2"/>
+    <w:uiPriority w:val="9"/>
+    <w:rsid w:val="00752A3F"/>
+    <w:rPr>
+      <w:rFonts w:ascii="PT Sans Narrow" w:eastAsia="PT Sans Narrow" w:hAnsi="PT Sans Narrow" w:cs="PT Sans Narrow"/>
+      <w:color w:val="008575"/>
+      <w:sz w:val="32"/>
+      <w:szCs w:val="32"/>
+    </w:rPr>
+  </w:style>
+  <w:style w:type="character" w:customStyle="1" w:styleId="TitleChar">
+    <w:name w:val="Title Char"/>
+    <w:basedOn w:val="DefaultParagraphFont"/>
+    <w:link w:val="Title"/>
+    <w:uiPriority w:val="10"/>
+    <w:rsid w:val="00752A3F"/>
+    <w:rPr>
+      <w:rFonts w:ascii="PT Sans Narrow" w:eastAsia="PT Sans Narrow" w:hAnsi="PT Sans Narrow" w:cs="PT Sans Narrow"/>
+      <w:b/>
+      <w:sz w:val="84"/>
+      <w:szCs w:val="84"/>
+    </w:rPr>
   </w:style>
 </w:styles>
 </file>

</xml_diff>

<commit_message>
Made the final changes to the proposal
Made corrections to the proposal
</commit_message>
<xml_diff>
--- a/Proposal/EN3350 - Sample Proposal Template.docx
+++ b/Proposal/EN3350 - Sample Proposal Template.docx
@@ -408,12 +408,14 @@
               </w:rPr>
               <w:t xml:space="preserve"> </w:t>
             </w:r>
+            <w:proofErr w:type="spellStart"/>
             <w:r>
               <w:rPr>
                 <w:rFonts w:ascii="Calibri" w:eastAsia="Calibri" w:hAnsi="Calibri" w:cs="Calibri"/>
               </w:rPr>
               <w:t>Kurrshanth</w:t>
             </w:r>
+            <w:proofErr w:type="spellEnd"/>
           </w:p>
         </w:tc>
         <w:tc>
@@ -590,12 +592,14 @@
               </w:rPr>
               <w:t xml:space="preserve"> </w:t>
             </w:r>
+            <w:proofErr w:type="spellStart"/>
             <w:r>
               <w:rPr>
                 <w:rFonts w:ascii="Calibri" w:eastAsia="Calibri" w:hAnsi="Calibri" w:cs="Calibri"/>
               </w:rPr>
               <w:t>Sairisan</w:t>
             </w:r>
+            <w:proofErr w:type="spellEnd"/>
           </w:p>
         </w:tc>
         <w:tc>
@@ -751,13 +755,7 @@
         <w:rPr>
           <w:rFonts w:ascii="Calibri" w:eastAsia="Calibri" w:hAnsi="Calibri" w:cs="Calibri"/>
         </w:rPr>
-        <w:t>Consequently, two factories will be available for each livestock count</w:t>
-      </w:r>
-      <w:r>
-        <w:rPr>
-          <w:rFonts w:ascii="Calibri" w:eastAsia="Calibri" w:hAnsi="Calibri" w:cs="Calibri"/>
-        </w:rPr>
-        <w:t>.</w:t>
+        <w:t>There will be two types of byproduct factories for each livestock type.</w:t>
       </w:r>
       <w:r>
         <w:rPr>
@@ -829,13 +827,7 @@
         <w:rPr>
           <w:rFonts w:ascii="Calibri" w:eastAsia="Calibri" w:hAnsi="Calibri" w:cs="Calibri"/>
         </w:rPr>
-        <w:t>Time delays follow each grass purchase, and there are also delays in byproduct production from factories and receiving profits from transported goods</w:t>
-      </w:r>
-      <w:r>
-        <w:rPr>
-          <w:rFonts w:ascii="Calibri" w:eastAsia="Calibri" w:hAnsi="Calibri" w:cs="Calibri"/>
-        </w:rPr>
-        <w:t>.</w:t>
+        <w:t>There are time delays between each grass purchase, producing batch of byproducts and receiving profits from transported goods.</w:t>
       </w:r>
     </w:p>
     <w:p>
@@ -923,7 +915,31 @@
         <w:rPr>
           <w:rFonts w:ascii="Calibri" w:eastAsia="Calibri" w:hAnsi="Calibri" w:cs="Calibri"/>
         </w:rPr>
-        <w:t xml:space="preserve">There will be five upgrades available for the livestock, factories, and the transport vehicle. Upgrading the livestock will result in the production of base products in less time. Upgrading the factories will reduce production time for byproducts and increase the number of byproducts produced at once. Upgrading the transport vehicle will increase vehicle storage and decrease transportation time. </w:t>
+        <w:t xml:space="preserve">There will be five upgrades available for the factories and the transport </w:t>
+      </w:r>
+      <w:r>
+        <w:rPr>
+          <w:rFonts w:ascii="Calibri" w:eastAsia="Calibri" w:hAnsi="Calibri" w:cs="Calibri"/>
+        </w:rPr>
+        <w:t>vehicle</w:t>
+      </w:r>
+      <w:r>
+        <w:rPr>
+          <w:rFonts w:ascii="Calibri" w:eastAsia="Calibri" w:hAnsi="Calibri" w:cs="Calibri"/>
+        </w:rPr>
+        <w:t>.</w:t>
+      </w:r>
+      <w:r>
+        <w:rPr>
+          <w:rFonts w:ascii="Calibri" w:eastAsia="Calibri" w:hAnsi="Calibri" w:cs="Calibri"/>
+        </w:rPr>
+        <w:t xml:space="preserve"> Upgrading the factories will reduce production time for byproducts and increase the number of byproducts produced at once. Upgrading the transport vehicle will increase vehicle storage and decrease transportation time.</w:t>
+      </w:r>
+      <w:r>
+        <w:rPr>
+          <w:rFonts w:ascii="Calibri" w:eastAsia="Calibri" w:hAnsi="Calibri" w:cs="Calibri"/>
+        </w:rPr>
+        <w:t xml:space="preserve"> </w:t>
       </w:r>
       <w:r>
         <w:rPr>
@@ -944,37 +960,43 @@
         <w:rPr>
           <w:rFonts w:ascii="Calibri" w:eastAsia="Calibri" w:hAnsi="Calibri" w:cs="Calibri"/>
         </w:rPr>
-        <w:t xml:space="preserve"> strategic decisions on which livestock to raise using his initial money, which factories to be built and which transport vehicle to be used as he continues the gameplay while making profit</w:t>
-      </w:r>
-      <w:r>
-        <w:rPr>
-          <w:rFonts w:ascii="Calibri" w:eastAsia="Calibri" w:hAnsi="Calibri" w:cs="Calibri"/>
-        </w:rPr>
-        <w:t>.</w:t>
-      </w:r>
-      <w:r>
-        <w:rPr>
-          <w:rFonts w:ascii="Calibri" w:eastAsia="Calibri" w:hAnsi="Calibri" w:cs="Calibri"/>
-        </w:rPr>
-        <w:t xml:space="preserve"> </w:t>
-      </w:r>
-      <w:r>
-        <w:rPr>
-          <w:rFonts w:ascii="Calibri" w:eastAsia="Calibri" w:hAnsi="Calibri" w:cs="Calibri"/>
-        </w:rPr>
-        <w:t>When building</w:t>
-      </w:r>
-      <w:r>
-        <w:rPr>
-          <w:rFonts w:ascii="Calibri" w:eastAsia="Calibri" w:hAnsi="Calibri" w:cs="Calibri"/>
-        </w:rPr>
-        <w:t xml:space="preserve"> and upgrading the</w:t>
-      </w:r>
-      <w:r>
-        <w:rPr>
-          <w:rFonts w:ascii="Calibri" w:eastAsia="Calibri" w:hAnsi="Calibri" w:cs="Calibri"/>
-        </w:rPr>
-        <w:t xml:space="preserve"> factories, for each type of factory the player gets to choose from solar-powered and fuel-powered factories. When choosing the solar-powered factories, the player gets the advantage of extra time for completing his objectives but at the cost of more money for building. Similarly, when upgrading his transport vehicle, he gets to choose electric vehicle or fuel powered vehicle. When choosing the electric vehicle, he can get the goods delivered faster in turn make profit faster, but the upgrade will cost more.</w:t>
+        <w:t xml:space="preserve"> strategic decisions on which livestock to raise using his initial money, which factories to be built and which transport vehicle to be used as he continues the gameplay while making profit.</w:t>
+      </w:r>
+      <w:r>
+        <w:rPr>
+          <w:rFonts w:ascii="Calibri" w:eastAsia="Calibri" w:hAnsi="Calibri" w:cs="Calibri"/>
+        </w:rPr>
+        <w:t xml:space="preserve"> When building and upgrading the factories, for each type of factory the player gets to choose from </w:t>
+      </w:r>
+      <w:r>
+        <w:rPr>
+          <w:rFonts w:ascii="Calibri" w:eastAsia="Calibri" w:hAnsi="Calibri" w:cs="Calibri"/>
+        </w:rPr>
+        <w:t>renewable</w:t>
+      </w:r>
+      <w:r>
+        <w:rPr>
+          <w:rFonts w:ascii="Calibri" w:eastAsia="Calibri" w:hAnsi="Calibri" w:cs="Calibri"/>
+        </w:rPr>
+        <w:t xml:space="preserve"> energy </w:t>
+      </w:r>
+      <w:r>
+        <w:rPr>
+          <w:rFonts w:ascii="Calibri" w:eastAsia="Calibri" w:hAnsi="Calibri" w:cs="Calibri"/>
+        </w:rPr>
+        <w:t>powered</w:t>
+      </w:r>
+      <w:r>
+        <w:rPr>
+          <w:rFonts w:ascii="Calibri" w:eastAsia="Calibri" w:hAnsi="Calibri" w:cs="Calibri"/>
+        </w:rPr>
+        <w:t xml:space="preserve"> and</w:t>
+      </w:r>
+      <w:r>
+        <w:rPr>
+          <w:rFonts w:ascii="Calibri" w:eastAsia="Calibri" w:hAnsi="Calibri" w:cs="Calibri"/>
+        </w:rPr>
+        <w:t xml:space="preserve"> fuel-powered factories. When choosing the solar-powered factories, the player gets the advantage of extra time for completing his objectives but at the cost of more money for building. Similarly, when upgrading his transport vehicle, he gets to choose electric vehicle or fuel powered vehicle. When choosing the electric vehicle, he can get the goods delivered faster in turn make profit faster, but the upgrade will cost more.</w:t>
       </w:r>
       <w:r>
         <w:rPr>
@@ -1051,19 +1073,7 @@
         <w:rPr>
           <w:rFonts w:ascii="Calibri" w:eastAsia="Calibri" w:hAnsi="Calibri" w:cs="Calibri"/>
         </w:rPr>
-        <w:t xml:space="preserve">the time delays mentioned above </w:t>
-      </w:r>
-      <w:r>
-        <w:rPr>
-          <w:rFonts w:ascii="Calibri" w:eastAsia="Calibri" w:hAnsi="Calibri" w:cs="Calibri"/>
-        </w:rPr>
-        <w:t>for-profit</w:t>
-      </w:r>
-      <w:r>
-        <w:rPr>
-          <w:rFonts w:ascii="Calibri" w:eastAsia="Calibri" w:hAnsi="Calibri" w:cs="Calibri"/>
-        </w:rPr>
-        <w:t xml:space="preserve"> generation</w:t>
+        <w:t>the time delays mentioned above for-profit generation</w:t>
       </w:r>
       <w:r>
         <w:rPr>
@@ -1103,7 +1113,43 @@
         <w:rPr>
           <w:rFonts w:ascii="Calibri" w:eastAsia="Calibri" w:hAnsi="Calibri" w:cs="Calibri"/>
         </w:rPr>
-        <w:t>o enhance the farm's defense, the player can raise a guardian dog, with five available upgrades. Each upgrade increases the dog's power, expanding the covered area. At higher levels, the dog gains extra power, allowing it to monitor the player's power consumption, retrieved through the API. Dog upgrades become essential as higher power consumption attracts more powerful predators, which only high-level dogs can control.</w:t>
+        <w:t>o enhance the farm's defense, the player can raise a guardian dog, with five available upgrades. Each upgrade increases the dog's power of defending against predators.</w:t>
+      </w:r>
+      <w:r>
+        <w:rPr>
+          <w:rFonts w:ascii="Calibri" w:eastAsia="Calibri" w:hAnsi="Calibri" w:cs="Calibri"/>
+        </w:rPr>
+        <w:t xml:space="preserve"> </w:t>
+      </w:r>
+      <w:r>
+        <w:rPr>
+          <w:rFonts w:ascii="Calibri" w:eastAsia="Calibri" w:hAnsi="Calibri" w:cs="Calibri"/>
+        </w:rPr>
+        <w:t xml:space="preserve">At higher upgrades, the dog gains extra power, allowing it to </w:t>
+      </w:r>
+      <w:r>
+        <w:rPr>
+          <w:rFonts w:ascii="Calibri" w:eastAsia="Calibri" w:hAnsi="Calibri" w:cs="Calibri"/>
+        </w:rPr>
+        <w:t>hint to</w:t>
+      </w:r>
+      <w:r>
+        <w:rPr>
+          <w:rFonts w:ascii="Calibri" w:eastAsia="Calibri" w:hAnsi="Calibri" w:cs="Calibri"/>
+        </w:rPr>
+        <w:t xml:space="preserve"> the player about the power consumption, retrieved through the API.</w:t>
+      </w:r>
+      <w:r>
+        <w:rPr>
+          <w:rFonts w:ascii="Calibri" w:eastAsia="Calibri" w:hAnsi="Calibri" w:cs="Calibri"/>
+        </w:rPr>
+        <w:t xml:space="preserve"> </w:t>
+      </w:r>
+      <w:r>
+        <w:rPr>
+          <w:rFonts w:ascii="Calibri" w:eastAsia="Calibri" w:hAnsi="Calibri" w:cs="Calibri"/>
+        </w:rPr>
+        <w:t>Dog upgrades become essential as higher power consumption attracts more powerful predators, which only high-level dogs can control.</w:t>
       </w:r>
       <w:r>
         <w:rPr>
@@ -1564,13 +1610,49 @@
         <w:rPr>
           <w:rFonts w:ascii="Calibri" w:eastAsia="Calibri" w:hAnsi="Calibri" w:cs="Calibri"/>
         </w:rPr>
-        <w:t xml:space="preserve">sends them to the frontend to show the results to the user. While this happens, the boost score of the player also will be calculated in the backend. </w:t>
-      </w:r>
-      <w:r>
-        <w:rPr>
-          <w:rFonts w:ascii="Calibri" w:eastAsia="Calibri" w:hAnsi="Calibri" w:cs="Calibri"/>
-        </w:rPr>
-        <w:t xml:space="preserve">After the player reviews the questions and clicking the button the webapp will redirect the player to the main menu component with the boost score. To make this communication happen between these two applications, we will use the </w:t>
+        <w:t xml:space="preserve">sends them to the frontend to show the results to the user. While this happens, the boost score of the player </w:t>
+      </w:r>
+      <w:r>
+        <w:rPr>
+          <w:rFonts w:ascii="Calibri" w:eastAsia="Calibri" w:hAnsi="Calibri" w:cs="Calibri"/>
+        </w:rPr>
+        <w:t>will also</w:t>
+      </w:r>
+      <w:r>
+        <w:rPr>
+          <w:rFonts w:ascii="Calibri" w:eastAsia="Calibri" w:hAnsi="Calibri" w:cs="Calibri"/>
+        </w:rPr>
+        <w:t xml:space="preserve"> be calculated in the backend. </w:t>
+      </w:r>
+      <w:r>
+        <w:rPr>
+          <w:rFonts w:ascii="Calibri" w:eastAsia="Calibri" w:hAnsi="Calibri" w:cs="Calibri"/>
+        </w:rPr>
+        <w:t xml:space="preserve">After the player reviews the questions and </w:t>
+      </w:r>
+      <w:r>
+        <w:rPr>
+          <w:rFonts w:ascii="Calibri" w:eastAsia="Calibri" w:hAnsi="Calibri" w:cs="Calibri"/>
+        </w:rPr>
+        <w:t>clicks</w:t>
+      </w:r>
+      <w:r>
+        <w:rPr>
+          <w:rFonts w:ascii="Calibri" w:eastAsia="Calibri" w:hAnsi="Calibri" w:cs="Calibri"/>
+        </w:rPr>
+        <w:t xml:space="preserve"> the button</w:t>
+      </w:r>
+      <w:r>
+        <w:rPr>
+          <w:rFonts w:ascii="Calibri" w:eastAsia="Calibri" w:hAnsi="Calibri" w:cs="Calibri"/>
+        </w:rPr>
+        <w:t>,</w:t>
+      </w:r>
+      <w:r>
+        <w:rPr>
+          <w:rFonts w:ascii="Calibri" w:eastAsia="Calibri" w:hAnsi="Calibri" w:cs="Calibri"/>
+        </w:rPr>
+        <w:t xml:space="preserve"> the webapp will redirect the player to the main menu component with the boost score. To make this communication happen between these two applications, we will use the </w:t>
       </w:r>
       <w:r>
         <w:rPr>
@@ -1956,7 +2038,25 @@
         <w:rPr>
           <w:rFonts w:ascii="Calibri" w:eastAsia="Calibri" w:hAnsi="Calibri" w:cs="Calibri"/>
         </w:rPr>
-        <w:t xml:space="preserve">After finishing all his objectives he can view the overall global leaderboard, to make himself on top he has to replay all the objectives with the power saving mechanisms activated at home, which leads him to finish the objective faster. </w:t>
+        <w:t xml:space="preserve">After finishing all his </w:t>
+      </w:r>
+      <w:r>
+        <w:rPr>
+          <w:rFonts w:ascii="Calibri" w:eastAsia="Calibri" w:hAnsi="Calibri" w:cs="Calibri"/>
+        </w:rPr>
+        <w:t>objectives,</w:t>
+      </w:r>
+      <w:r>
+        <w:rPr>
+          <w:rFonts w:ascii="Calibri" w:eastAsia="Calibri" w:hAnsi="Calibri" w:cs="Calibri"/>
+        </w:rPr>
+        <w:t xml:space="preserve"> he can view the overall global leaderboard. To make himself on top he has to replay all the objectives with the taking power saving actions at home, which leads him to finish the objective faster.</w:t>
+      </w:r>
+      <w:r>
+        <w:rPr>
+          <w:rFonts w:ascii="Calibri" w:eastAsia="Calibri" w:hAnsi="Calibri" w:cs="Calibri"/>
+        </w:rPr>
+        <w:t xml:space="preserve"> </w:t>
       </w:r>
       <w:r>
         <w:rPr>
@@ -2187,7 +2287,21 @@
         <w:rPr>
           <w:rFonts w:ascii="Calibri" w:eastAsia="Calibri" w:hAnsi="Calibri" w:cs="Calibri"/>
         </w:rPr>
-        <w:t>Learning new language [C#, Java], software stack [Unity, Photoshop, Illustrator, React, Aseprite].</w:t>
+        <w:t xml:space="preserve">Learning new language [C#, Java], software stack [Unity, Photoshop, Illustrator, React, </w:t>
+      </w:r>
+      <w:proofErr w:type="spellStart"/>
+      <w:r>
+        <w:rPr>
+          <w:rFonts w:ascii="Calibri" w:eastAsia="Calibri" w:hAnsi="Calibri" w:cs="Calibri"/>
+        </w:rPr>
+        <w:t>Aseprite</w:t>
+      </w:r>
+      <w:proofErr w:type="spellEnd"/>
+      <w:r>
+        <w:rPr>
+          <w:rFonts w:ascii="Calibri" w:eastAsia="Calibri" w:hAnsi="Calibri" w:cs="Calibri"/>
+        </w:rPr>
+        <w:t>].</w:t>
       </w:r>
     </w:p>
     <w:p>

</xml_diff>

<commit_message>
Made the final corrections to the proposal.
Made some final corrections to the content.
</commit_message>
<xml_diff>
--- a/Proposal/EN3350 - Sample Proposal Template.docx
+++ b/Proposal/EN3350 - Sample Proposal Template.docx
@@ -20,7 +20,7 @@
           <w:color w:val="353744"/>
         </w:rPr>
         <w:drawing>
-          <wp:inline distT="114300" distB="114300" distL="114300" distR="114300" wp14:anchorId="64D137E5" wp14:editId="495A3E4F">
+          <wp:inline distT="114300" distB="114300" distL="114300" distR="114300" wp14:anchorId="4C1CD69D" wp14:editId="09622C84">
             <wp:extent cx="6438900" cy="105483"/>
             <wp:effectExtent l="0" t="0" r="0" b="0"/>
             <wp:docPr id="1" name="image2.png" descr="horizontal line"/>
@@ -397,14 +397,12 @@
               </w:rPr>
               <w:t xml:space="preserve"> </w:t>
             </w:r>
-            <w:proofErr w:type="spellStart"/>
             <w:r>
               <w:rPr>
                 <w:rFonts w:ascii="Calibri" w:eastAsia="Calibri" w:hAnsi="Calibri" w:cs="Calibri"/>
               </w:rPr>
               <w:t>Kurrshanth</w:t>
             </w:r>
-            <w:proofErr w:type="spellEnd"/>
           </w:p>
         </w:tc>
         <w:tc>
@@ -581,14 +579,12 @@
               </w:rPr>
               <w:t xml:space="preserve"> </w:t>
             </w:r>
-            <w:proofErr w:type="spellStart"/>
             <w:r>
               <w:rPr>
                 <w:rFonts w:ascii="Calibri" w:eastAsia="Calibri" w:hAnsi="Calibri" w:cs="Calibri"/>
               </w:rPr>
               <w:t>Sairisan</w:t>
             </w:r>
-            <w:proofErr w:type="spellEnd"/>
           </w:p>
         </w:tc>
         <w:tc>
@@ -728,13 +724,7 @@
         <w:rPr>
           <w:rFonts w:ascii="Calibri" w:eastAsia="Calibri" w:hAnsi="Calibri" w:cs="Calibri"/>
         </w:rPr>
-        <w:t>Consequently, two factories will be available for each livestock count</w:t>
-      </w:r>
-      <w:r>
-        <w:rPr>
-          <w:rFonts w:ascii="Calibri" w:eastAsia="Calibri" w:hAnsi="Calibri" w:cs="Calibri"/>
-        </w:rPr>
-        <w:t>.</w:t>
+        <w:t>There will be two types of byproduct factories for each livestock type.</w:t>
       </w:r>
       <w:r>
         <w:rPr>
@@ -770,13 +760,7 @@
         <w:rPr>
           <w:rFonts w:ascii="Calibri" w:eastAsia="Calibri" w:hAnsi="Calibri" w:cs="Calibri"/>
         </w:rPr>
-        <w:t>Time delays follow each grass purchase, and there are also delays in byproduct production from factories and receiving profits from transported goods</w:t>
-      </w:r>
-      <w:r>
-        <w:rPr>
-          <w:rFonts w:ascii="Calibri" w:eastAsia="Calibri" w:hAnsi="Calibri" w:cs="Calibri"/>
-        </w:rPr>
-        <w:t>.</w:t>
+        <w:t>There are time delays between each grass purchase, producing batch of byproducts and receiving profits from transported goods.</w:t>
       </w:r>
     </w:p>
     <w:p>
@@ -852,7 +836,33 @@
         <w:rPr>
           <w:rFonts w:ascii="Calibri" w:eastAsia="Calibri" w:hAnsi="Calibri" w:cs="Calibri"/>
         </w:rPr>
-        <w:t xml:space="preserve">There will be five upgrades available for the livestock, factories, and the transport vehicle. Upgrading the livestock will result in the production of base products in less time. Upgrading the factories will reduce production time for byproducts and increase the number of byproducts produced at once. Upgrading the transport vehicle will increase vehicle storage and decrease transportation time. </w:t>
+        <w:t xml:space="preserve">There will be five upgrades available for the factories and the transport </w:t>
+      </w:r>
+      <w:proofErr w:type="gramStart"/>
+      <w:r>
+        <w:rPr>
+          <w:rFonts w:ascii="Calibri" w:eastAsia="Calibri" w:hAnsi="Calibri" w:cs="Calibri"/>
+        </w:rPr>
+        <w:t>vehicle</w:t>
+      </w:r>
+      <w:proofErr w:type="gramEnd"/>
+      <w:r>
+        <w:rPr>
+          <w:rFonts w:ascii="Calibri" w:eastAsia="Calibri" w:hAnsi="Calibri" w:cs="Calibri"/>
+        </w:rPr>
+        <w:t>.</w:t>
+      </w:r>
+      <w:r>
+        <w:rPr>
+          <w:rFonts w:ascii="Calibri" w:eastAsia="Calibri" w:hAnsi="Calibri" w:cs="Calibri"/>
+        </w:rPr>
+        <w:t xml:space="preserve"> Upgrading the factories will reduce production time for byproducts and increase the number of byproducts produced at once. Upgrading the transport vehicle will increase vehicle storage and decrease transportation time.</w:t>
+      </w:r>
+      <w:r>
+        <w:rPr>
+          <w:rFonts w:ascii="Calibri" w:eastAsia="Calibri" w:hAnsi="Calibri" w:cs="Calibri"/>
+        </w:rPr>
+        <w:t xml:space="preserve"> </w:t>
       </w:r>
       <w:r>
         <w:rPr>
@@ -873,7 +883,19 @@
         <w:rPr>
           <w:rFonts w:ascii="Calibri" w:eastAsia="Calibri" w:hAnsi="Calibri" w:cs="Calibri"/>
         </w:rPr>
-        <w:t xml:space="preserve"> strategic decisions on which livestock to raise using his initial money, which factories to be built and which transport vehicle to be used as he continues the gameplay while making profit. When building and upgrading the factories, for each type of factory the player gets to choose from solar-powered and fuel-powered factories. When choosing the solar-powered factories, the player gets the advantage of extra time for completing his objectives but at the cost of more money for building. Similarly, when upgrading his transport vehicle, he gets to choose electric vehicle or fuel powered vehicle. When choosing the electric vehicle, he can get the goods delivered faster in turn make profit faster, but the upgrade will cost more. </w:t>
+        <w:t xml:space="preserve"> strategic decisions on which livestock to raise using his initial money, which factories to be built and which transport vehicle to be used as he continues the gameplay while making profit. When building and upgrading the factories, for each type of factory the player gets to choose from </w:t>
+      </w:r>
+      <w:r>
+        <w:rPr>
+          <w:rFonts w:ascii="Calibri" w:eastAsia="Calibri" w:hAnsi="Calibri" w:cs="Calibri"/>
+        </w:rPr>
+        <w:t>renewable energy powered</w:t>
+      </w:r>
+      <w:r>
+        <w:rPr>
+          <w:rFonts w:ascii="Calibri" w:eastAsia="Calibri" w:hAnsi="Calibri" w:cs="Calibri"/>
+        </w:rPr>
+        <w:t xml:space="preserve"> and fuel-powered factories. When choosing the solar-powered factories, the player gets the advantage of extra time for completing his objectives but at the cost of more money for building. Similarly, when upgrading his transport vehicle, he gets to choose electric vehicle or fuel powered vehicle. When choosing the electric vehicle, he can get the goods delivered faster in turn make profit faster, but the upgrade will cost more. </w:t>
       </w:r>
       <w:r>
         <w:rPr>
@@ -978,7 +1000,31 @@
         <w:rPr>
           <w:rFonts w:ascii="Calibri" w:eastAsia="Calibri" w:hAnsi="Calibri" w:cs="Calibri"/>
         </w:rPr>
-        <w:t>o enhance the farm's defense, the player can raise a guardian dog, with five available upgrades. Each upgrade increases the dog's power, expanding the covered area. At higher levels, the dog gains extra power, allowing it to monitor the player's power consumption, retrieved through the API. Dog upgrades become essential as higher power consumption attracts more powerful predators, which only high-level dogs can control.</w:t>
+        <w:t>o enhance the farm's defense, the player can raise a guardian dog, with five available upgrades. Each upgrade increases the dog's power of defending against predators.</w:t>
+      </w:r>
+      <w:r>
+        <w:rPr>
+          <w:rFonts w:ascii="Calibri" w:eastAsia="Calibri" w:hAnsi="Calibri" w:cs="Calibri"/>
+        </w:rPr>
+        <w:t xml:space="preserve"> </w:t>
+      </w:r>
+      <w:r>
+        <w:rPr>
+          <w:rFonts w:ascii="Calibri" w:eastAsia="Calibri" w:hAnsi="Calibri" w:cs="Calibri"/>
+        </w:rPr>
+        <w:t>At higher upgrades, the dog gains extra power, allowing it to hint to the player about the power consumption, retrieved through the API.</w:t>
+      </w:r>
+      <w:r>
+        <w:rPr>
+          <w:rFonts w:ascii="Calibri" w:eastAsia="Calibri" w:hAnsi="Calibri" w:cs="Calibri"/>
+        </w:rPr>
+        <w:t xml:space="preserve"> </w:t>
+      </w:r>
+      <w:r>
+        <w:rPr>
+          <w:rFonts w:ascii="Calibri" w:eastAsia="Calibri" w:hAnsi="Calibri" w:cs="Calibri"/>
+        </w:rPr>
+        <w:t>Dog upgrades become essential as higher power consumption attracts more powerful predators, which only high-level dogs can control.</w:t>
       </w:r>
       <w:r>
         <w:rPr>
@@ -1331,35 +1377,7 @@
           <w:rFonts w:ascii="Calibri" w:eastAsia="Calibri" w:hAnsi="Calibri" w:cs="Calibri"/>
         </w:rPr>
         <w:lastRenderedPageBreak/>
-        <w:t xml:space="preserve">stores the results in database. After completing every question, the backend retrieves the evaluation results from the database along with the correct answers and questions, it sends them to the frontend to show the results to the user. While this happens, the boost score of the player </w:t>
-      </w:r>
-      <w:proofErr w:type="gramStart"/>
-      <w:r>
-        <w:rPr>
-          <w:rFonts w:ascii="Calibri" w:eastAsia="Calibri" w:hAnsi="Calibri" w:cs="Calibri"/>
-        </w:rPr>
-        <w:t>also will</w:t>
-      </w:r>
-      <w:proofErr w:type="gramEnd"/>
-      <w:r>
-        <w:rPr>
-          <w:rFonts w:ascii="Calibri" w:eastAsia="Calibri" w:hAnsi="Calibri" w:cs="Calibri"/>
-        </w:rPr>
-        <w:t xml:space="preserve"> be calculated in the backend. After the player reviews the questions and </w:t>
-      </w:r>
-      <w:proofErr w:type="gramStart"/>
-      <w:r>
-        <w:rPr>
-          <w:rFonts w:ascii="Calibri" w:eastAsia="Calibri" w:hAnsi="Calibri" w:cs="Calibri"/>
-        </w:rPr>
-        <w:t>clicking</w:t>
-      </w:r>
-      <w:proofErr w:type="gramEnd"/>
-      <w:r>
-        <w:rPr>
-          <w:rFonts w:ascii="Calibri" w:eastAsia="Calibri" w:hAnsi="Calibri" w:cs="Calibri"/>
-        </w:rPr>
-        <w:t xml:space="preserve"> the button the webapp will redirect the player to the main menu component with the boost score. To make this communication happen between these two applications, we will use the </w:t>
+        <w:t xml:space="preserve">stores the results in database. After completing every question, the backend retrieves the evaluation results from the database along with the correct answers and questions, it sends them to the frontend to show the results to the user. While this happens, the boost score of the player will also be calculated in the backend. After the player reviews the questions and clicks the button, the webapp will redirect the player to the main menu component with the boost score. To make this communication happen between these two applications, we will use the </w:t>
       </w:r>
       <w:r>
         <w:rPr>
@@ -1469,7 +1487,19 @@
         <w:rPr>
           <w:rFonts w:ascii="Calibri" w:eastAsia="Calibri" w:hAnsi="Calibri" w:cs="Calibri"/>
         </w:rPr>
-        <w:t>The player will receive trophies [Gold, silver, and bronze] according to the time he takes to complete the objectives and pass the objectives. There will be a defined score for each trophy that the player achieves. Also, the player will get extra score to his choices in energy efficient upgrades and the profit he makes. In the game environment there will be a button to view the leaderboard. After every objective, he can be able to view the leaderboard along with the time he took to finish the respective objective. In order to move higher on the leaderboard, he can replay the respective objective. But to finish in less time than before, he has to take necessary actions to reduce the power consumption in his home, so that he will get the advantages of lesser predator attacks and faster profit generation and so on.  After finishing all his objectives he can view the overall global leaderboard, to make himself on top he has to replay all the objectives with the power saving mechanisms activated at home, which leads him to finish the objective faster. To make the leaderboard we use the “</w:t>
+        <w:t xml:space="preserve">The player will receive trophies [Gold, silver, and bronze] according to the time he takes to complete the objectives and pass the objectives. There will be a defined score for each trophy that the player achieves. Also, the player will get extra score to his choices in energy efficient upgrades and the profit he makes. In the game environment there will be a button to view the leaderboard. After every objective, he can be able to view the leaderboard along with the time he took to finish the respective objective. In order to move higher on the leaderboard, he can replay the respective objective. But to finish in less time than before, he has to take necessary actions to reduce the power consumption in his home, so that he will get the advantages of lesser predator attacks and faster profit generation and so on.  </w:t>
+      </w:r>
+      <w:r>
+        <w:rPr>
+          <w:rFonts w:ascii="Calibri" w:eastAsia="Calibri" w:hAnsi="Calibri" w:cs="Calibri"/>
+        </w:rPr>
+        <w:t>After finishing all his objectives, he can view the overall global leaderboard. To make himself on top he has to replay all the objectives with the taking power saving actions at home, which leads him to finish the objective faster.</w:t>
+      </w:r>
+      <w:r>
+        <w:rPr>
+          <w:rFonts w:ascii="Calibri" w:eastAsia="Calibri" w:hAnsi="Calibri" w:cs="Calibri"/>
+        </w:rPr>
+        <w:t xml:space="preserve"> To make the leaderboard we use the “</w:t>
       </w:r>
       <w:r>
         <w:rPr>

</xml_diff>